<commit_message>
Updated grading criteria document
</commit_message>
<xml_diff>
--- a/Grading Criteria.docx
+++ b/Grading Criteria.docx
@@ -107,6 +107,9 @@
       <w:pPr>
         <w:pStyle w:val="Subtitle"/>
       </w:pPr>
+      <w:r>
+        <w:t xml:space="preserve"> </w:t>
+      </w:r>
       <w:r>
         <w:t xml:space="preserve">My Email: </w:t>
       </w:r>
@@ -329,8 +332,6 @@
               </w:rPr>
               <w:t>5</w:t>
             </w:r>
-            <w:bookmarkStart w:id="0" w:name="_GoBack"/>
-            <w:bookmarkEnd w:id="0"/>
             <w:r>
               <w:rPr>
                 <w:rFonts w:eastAsia="Times New Roman" w:cs="Times New Roman"/>
@@ -355,12 +356,16 @@
         <w:spacing w:line="360" w:lineRule="auto"/>
         <w:rPr>
           <w:rFonts w:asciiTheme="minorHAnsi" w:hAnsiTheme="minorHAnsi"/>
+          <w:b/>
+          <w:bCs/>
           <w:lang w:val="en-AU" w:eastAsia="en-AU"/>
         </w:rPr>
       </w:pPr>
       <w:r>
         <w:rPr>
           <w:rFonts w:asciiTheme="minorHAnsi" w:hAnsiTheme="minorHAnsi"/>
+          <w:b/>
+          <w:bCs/>
           <w:lang w:val="en-AU" w:eastAsia="en-AU"/>
         </w:rPr>
         <w:t xml:space="preserve">Criteria: </w:t>
@@ -368,6 +373,8 @@
       <w:r>
         <w:rPr>
           <w:rFonts w:asciiTheme="minorHAnsi" w:hAnsiTheme="minorHAnsi"/>
+          <w:b/>
+          <w:bCs/>
           <w:lang w:val="en-AU" w:eastAsia="en-AU"/>
         </w:rPr>
         <w:t>Code Commits</w:t>
@@ -375,9 +382,248 @@
       <w:r>
         <w:rPr>
           <w:rFonts w:asciiTheme="minorHAnsi" w:hAnsiTheme="minorHAnsi"/>
-          <w:lang w:val="en-AU" w:eastAsia="en-AU"/>
-        </w:rPr>
-        <w:t xml:space="preserve"> [HD]</w:t>
+          <w:b/>
+          <w:bCs/>
+          <w:lang w:val="en-AU" w:eastAsia="en-AU"/>
+        </w:rPr>
+        <w:t xml:space="preserve"> </w:t>
+      </w:r>
+      <w:r>
+        <w:rPr>
+          <w:rFonts w:asciiTheme="minorHAnsi" w:hAnsiTheme="minorHAnsi"/>
+          <w:b/>
+          <w:bCs/>
+          <w:lang w:val="en-AU" w:eastAsia="en-AU"/>
+        </w:rPr>
+        <w:t>[HD]</w:t>
+      </w:r>
+    </w:p>
+    <w:p>
+      <w:pPr>
+        <w:rPr>
+          <w:color w:val="244061" w:themeColor="accent1" w:themeShade="80"/>
+          <w:lang w:val="en-AU" w:eastAsia="en-AU"/>
+        </w:rPr>
+      </w:pPr>
+      <w:r>
+        <w:rPr>
+          <w:color w:val="244061" w:themeColor="accent1" w:themeShade="80"/>
+          <w:lang w:val="en-AU" w:eastAsia="en-AU"/>
+        </w:rPr>
+        <w:t>[Pass]</w:t>
+      </w:r>
+    </w:p>
+    <w:p>
+      <w:pPr>
+        <w:pStyle w:val="ListParagraph"/>
+        <w:numPr>
+          <w:ilvl w:val="0"/>
+          <w:numId w:val="39"/>
+        </w:numPr>
+        <w:rPr>
+          <w:lang w:val="en-AU" w:eastAsia="en-AU"/>
+        </w:rPr>
+      </w:pPr>
+      <w:r>
+        <w:rPr>
+          <w:lang w:val="en-AU" w:eastAsia="en-AU"/>
+        </w:rPr>
+        <w:t>At least 10 unique</w:t>
+      </w:r>
+      <w:r>
+        <w:rPr>
+          <w:lang w:val="en-AU" w:eastAsia="en-AU"/>
+        </w:rPr>
+        <w:t>-</w:t>
+      </w:r>
+      <w:r>
+        <w:rPr>
+          <w:lang w:val="en-AU" w:eastAsia="en-AU"/>
+        </w:rPr>
+        <w:t>day</w:t>
+      </w:r>
+      <w:r>
+        <w:rPr>
+          <w:lang w:val="en-AU" w:eastAsia="en-AU"/>
+        </w:rPr>
+        <w:t xml:space="preserve"> </w:t>
+      </w:r>
+      <w:r>
+        <w:rPr>
+          <w:lang w:val="en-AU" w:eastAsia="en-AU"/>
+        </w:rPr>
+        <w:t>commits (per</w:t>
+      </w:r>
+      <w:r>
+        <w:rPr>
+          <w:lang w:val="en-AU" w:eastAsia="en-AU"/>
+        </w:rPr>
+        <w:t xml:space="preserve"> </w:t>
+      </w:r>
+      <w:r>
+        <w:rPr>
+          <w:lang w:val="en-AU" w:eastAsia="en-AU"/>
+        </w:rPr>
+        <w:t xml:space="preserve">person). </w:t>
+      </w:r>
+    </w:p>
+    <w:p>
+      <w:pPr>
+        <w:rPr>
+          <w:color w:val="244061" w:themeColor="accent1" w:themeShade="80"/>
+          <w:lang w:val="en-AU" w:eastAsia="en-AU"/>
+        </w:rPr>
+      </w:pPr>
+      <w:r>
+        <w:rPr>
+          <w:color w:val="244061" w:themeColor="accent1" w:themeShade="80"/>
+          <w:lang w:val="en-AU" w:eastAsia="en-AU"/>
+        </w:rPr>
+        <w:t>[</w:t>
+      </w:r>
+      <w:r>
+        <w:rPr>
+          <w:color w:val="244061" w:themeColor="accent1" w:themeShade="80"/>
+          <w:lang w:val="en-AU" w:eastAsia="en-AU"/>
+        </w:rPr>
+        <w:t>Credit</w:t>
+      </w:r>
+      <w:r>
+        <w:rPr>
+          <w:color w:val="244061" w:themeColor="accent1" w:themeShade="80"/>
+          <w:lang w:val="en-AU" w:eastAsia="en-AU"/>
+        </w:rPr>
+        <w:t>]</w:t>
+      </w:r>
+    </w:p>
+    <w:p>
+      <w:pPr>
+        <w:pStyle w:val="ListParagraph"/>
+        <w:numPr>
+          <w:ilvl w:val="0"/>
+          <w:numId w:val="39"/>
+        </w:numPr>
+        <w:rPr>
+          <w:lang w:val="en-AU" w:eastAsia="en-AU"/>
+        </w:rPr>
+      </w:pPr>
+      <w:r>
+        <w:rPr>
+          <w:lang w:val="en-AU" w:eastAsia="en-AU"/>
+        </w:rPr>
+        <w:t>At least 15 unique</w:t>
+      </w:r>
+      <w:r>
+        <w:rPr>
+          <w:lang w:val="en-AU" w:eastAsia="en-AU"/>
+        </w:rPr>
+        <w:t>-</w:t>
+      </w:r>
+      <w:r>
+        <w:rPr>
+          <w:lang w:val="en-AU" w:eastAsia="en-AU"/>
+        </w:rPr>
+        <w:t>day commits.</w:t>
+      </w:r>
+    </w:p>
+    <w:p>
+      <w:pPr>
+        <w:rPr>
+          <w:color w:val="244061" w:themeColor="accent1" w:themeShade="80"/>
+          <w:lang w:val="en-AU" w:eastAsia="en-AU"/>
+        </w:rPr>
+      </w:pPr>
+      <w:r>
+        <w:rPr>
+          <w:color w:val="244061" w:themeColor="accent1" w:themeShade="80"/>
+          <w:lang w:val="en-AU" w:eastAsia="en-AU"/>
+        </w:rPr>
+        <w:t>[</w:t>
+      </w:r>
+      <w:r>
+        <w:rPr>
+          <w:color w:val="244061" w:themeColor="accent1" w:themeShade="80"/>
+          <w:lang w:val="en-AU" w:eastAsia="en-AU"/>
+        </w:rPr>
+        <w:t>Distinction</w:t>
+      </w:r>
+      <w:r>
+        <w:rPr>
+          <w:color w:val="244061" w:themeColor="accent1" w:themeShade="80"/>
+          <w:lang w:val="en-AU" w:eastAsia="en-AU"/>
+        </w:rPr>
+        <w:t>]</w:t>
+      </w:r>
+    </w:p>
+    <w:p>
+      <w:pPr>
+        <w:pStyle w:val="ListParagraph"/>
+        <w:numPr>
+          <w:ilvl w:val="0"/>
+          <w:numId w:val="39"/>
+        </w:numPr>
+        <w:rPr>
+          <w:lang w:val="en-AU" w:eastAsia="en-AU"/>
+        </w:rPr>
+      </w:pPr>
+      <w:r>
+        <w:rPr>
+          <w:lang w:val="en-AU" w:eastAsia="en-AU"/>
+        </w:rPr>
+        <w:t xml:space="preserve">At least </w:t>
+      </w:r>
+      <w:r>
+        <w:rPr>
+          <w:lang w:val="en-AU" w:eastAsia="en-AU"/>
+        </w:rPr>
+        <w:t>20</w:t>
+      </w:r>
+      <w:r>
+        <w:rPr>
+          <w:lang w:val="en-AU" w:eastAsia="en-AU"/>
+        </w:rPr>
+        <w:t xml:space="preserve"> unique</w:t>
+      </w:r>
+      <w:r>
+        <w:rPr>
+          <w:lang w:val="en-AU" w:eastAsia="en-AU"/>
+        </w:rPr>
+        <w:t>-</w:t>
+      </w:r>
+      <w:r>
+        <w:rPr>
+          <w:lang w:val="en-AU" w:eastAsia="en-AU"/>
+        </w:rPr>
+        <w:t>day commits.</w:t>
+      </w:r>
+    </w:p>
+    <w:p>
+      <w:pPr>
+        <w:rPr>
+          <w:color w:val="244061" w:themeColor="accent1" w:themeShade="80"/>
+          <w:lang w:val="en-AU" w:eastAsia="en-AU"/>
+        </w:rPr>
+      </w:pPr>
+      <w:r>
+        <w:rPr>
+          <w:color w:val="244061" w:themeColor="accent1" w:themeShade="80"/>
+          <w:lang w:val="en-AU" w:eastAsia="en-AU"/>
+        </w:rPr>
+        <w:t>[</w:t>
+      </w:r>
+      <w:r>
+        <w:rPr>
+          <w:color w:val="244061" w:themeColor="accent1" w:themeShade="80"/>
+          <w:lang w:val="en-AU" w:eastAsia="en-AU"/>
+        </w:rPr>
+        <w:t>HD</w:t>
+      </w:r>
+      <w:r>
+        <w:rPr>
+          <w:color w:val="244061" w:themeColor="accent1" w:themeShade="80"/>
+          <w:lang w:val="en-AU" w:eastAsia="en-AU"/>
+        </w:rPr>
+        <w:t>]</w:t>
       </w:r>
     </w:p>
     <w:p>
@@ -401,16 +647,70 @@
     </w:p>
     <w:p>
       <w:pPr>
+        <w:spacing w:line="360" w:lineRule="auto"/>
+        <w:ind w:firstLine="360"/>
+        <w:rPr>
+          <w:lang w:val="en-AU" w:eastAsia="en-AU"/>
+        </w:rPr>
+      </w:pPr>
+      <w:r>
+        <w:rPr>
+          <w:b/>
+          <w:bCs/>
+          <w:lang w:val="en-AU" w:eastAsia="en-AU"/>
+        </w:rPr>
+        <w:t>Evidence:</w:t>
+      </w:r>
+      <w:r>
+        <w:rPr>
+          <w:lang w:val="en-AU" w:eastAsia="en-AU"/>
+        </w:rPr>
+        <w:t xml:space="preserve"> </w:t>
+      </w:r>
+      <w:r>
+        <w:rPr>
+          <w:lang w:val="en-AU" w:eastAsia="en-AU"/>
+        </w:rPr>
+        <w:t>I have commit and push source codes more than 25 unique-day</w:t>
+      </w:r>
+      <w:r>
+        <w:rPr>
+          <w:lang w:val="en-AU" w:eastAsia="en-AU"/>
+        </w:rPr>
+        <w:t xml:space="preserve">. </w:t>
+      </w:r>
+    </w:p>
+    <w:p>
+      <w:pPr>
+        <w:spacing w:line="360" w:lineRule="auto"/>
+        <w:ind w:firstLine="360"/>
+        <w:rPr>
+          <w:lang w:val="en-AU" w:eastAsia="en-AU"/>
+        </w:rPr>
+      </w:pPr>
+      <w:r>
+        <w:rPr>
+          <w:lang w:val="en-AU" w:eastAsia="en-AU"/>
+        </w:rPr>
+        <w:t>https://github.com/lyhd/Dragon-World/blob/master/changelog.txt</w:t>
+      </w:r>
+    </w:p>
+    <w:p>
+      <w:pPr>
         <w:pStyle w:val="Heading3"/>
         <w:spacing w:line="360" w:lineRule="auto"/>
         <w:rPr>
           <w:rFonts w:asciiTheme="minorHAnsi" w:hAnsiTheme="minorHAnsi"/>
+          <w:b/>
+          <w:bCs/>
           <w:lang w:val="en-AU" w:eastAsia="en-AU"/>
         </w:rPr>
       </w:pPr>
       <w:r>
         <w:rPr>
           <w:rFonts w:asciiTheme="minorHAnsi" w:hAnsiTheme="minorHAnsi"/>
+          <w:b/>
+          <w:bCs/>
           <w:lang w:val="en-AU" w:eastAsia="en-AU"/>
         </w:rPr>
         <w:t xml:space="preserve">Criteria: </w:t>
@@ -418,6 +718,8 @@
       <w:r>
         <w:rPr>
           <w:rFonts w:asciiTheme="minorHAnsi" w:hAnsiTheme="minorHAnsi"/>
+          <w:b/>
+          <w:bCs/>
           <w:lang w:val="en-AU" w:eastAsia="en-AU"/>
         </w:rPr>
         <w:t>Weekly Progress</w:t>
@@ -425,6 +727,8 @@
       <w:r>
         <w:rPr>
           <w:rFonts w:asciiTheme="minorHAnsi" w:hAnsiTheme="minorHAnsi"/>
+          <w:b/>
+          <w:bCs/>
           <w:lang w:val="en-AU" w:eastAsia="en-AU"/>
         </w:rPr>
         <w:t xml:space="preserve"> </w:t>
@@ -432,6 +736,8 @@
       <w:r>
         <w:rPr>
           <w:rFonts w:asciiTheme="minorHAnsi" w:hAnsiTheme="minorHAnsi"/>
+          <w:b/>
+          <w:bCs/>
           <w:lang w:val="en-AU" w:eastAsia="en-AU"/>
         </w:rPr>
         <w:t>(Chang</w:t>
@@ -439,6 +745,8 @@
       <w:r>
         <w:rPr>
           <w:rFonts w:asciiTheme="minorHAnsi" w:hAnsiTheme="minorHAnsi"/>
+          <w:b/>
+          <w:bCs/>
           <w:lang w:val="en-AU" w:eastAsia="en-AU"/>
         </w:rPr>
         <w:t>e</w:t>
@@ -446,6 +754,8 @@
       <w:r>
         <w:rPr>
           <w:rFonts w:asciiTheme="minorHAnsi" w:hAnsiTheme="minorHAnsi"/>
+          <w:b/>
+          <w:bCs/>
           <w:lang w:val="en-AU" w:eastAsia="en-AU"/>
         </w:rPr>
         <w:t xml:space="preserve">log) </w:t>
@@ -453,9 +763,138 @@
       <w:r>
         <w:rPr>
           <w:rFonts w:asciiTheme="minorHAnsi" w:hAnsiTheme="minorHAnsi"/>
+          <w:b/>
+          <w:bCs/>
           <w:lang w:val="en-AU" w:eastAsia="en-AU"/>
         </w:rPr>
         <w:t>[D]</w:t>
+      </w:r>
+    </w:p>
+    <w:p>
+      <w:pPr>
+        <w:rPr>
+          <w:color w:val="244061" w:themeColor="accent1" w:themeShade="80"/>
+          <w:lang w:val="en-AU" w:eastAsia="en-AU"/>
+        </w:rPr>
+      </w:pPr>
+      <w:r>
+        <w:rPr>
+          <w:color w:val="244061" w:themeColor="accent1" w:themeShade="80"/>
+          <w:lang w:val="en-AU" w:eastAsia="en-AU"/>
+        </w:rPr>
+        <w:t>[Pass]</w:t>
+      </w:r>
+    </w:p>
+    <w:p>
+      <w:pPr>
+        <w:pStyle w:val="ListParagraph"/>
+        <w:numPr>
+          <w:ilvl w:val="0"/>
+          <w:numId w:val="34"/>
+        </w:numPr>
+        <w:rPr>
+          <w:lang w:val="en-AU" w:eastAsia="en-AU"/>
+        </w:rPr>
+      </w:pPr>
+      <w:r>
+        <w:rPr>
+          <w:lang w:val="en-AU" w:eastAsia="en-AU"/>
+        </w:rPr>
+        <w:t>Changelog updated at least once a week (per person)</w:t>
+      </w:r>
+      <w:r>
+        <w:rPr>
+          <w:lang w:val="en-AU" w:eastAsia="en-AU"/>
+        </w:rPr>
+        <w:t>.</w:t>
+      </w:r>
+    </w:p>
+    <w:p>
+      <w:pPr>
+        <w:rPr>
+          <w:color w:val="244061" w:themeColor="accent1" w:themeShade="80"/>
+          <w:lang w:val="en-AU" w:eastAsia="en-AU"/>
+        </w:rPr>
+      </w:pPr>
+      <w:r>
+        <w:rPr>
+          <w:color w:val="244061" w:themeColor="accent1" w:themeShade="80"/>
+          <w:lang w:val="en-AU" w:eastAsia="en-AU"/>
+        </w:rPr>
+        <w:t>[</w:t>
+      </w:r>
+      <w:r>
+        <w:rPr>
+          <w:color w:val="244061" w:themeColor="accent1" w:themeShade="80"/>
+          <w:lang w:val="en-AU" w:eastAsia="en-AU"/>
+        </w:rPr>
+        <w:t>Credit</w:t>
+      </w:r>
+      <w:r>
+        <w:rPr>
+          <w:color w:val="244061" w:themeColor="accent1" w:themeShade="80"/>
+          <w:lang w:val="en-AU" w:eastAsia="en-AU"/>
+        </w:rPr>
+        <w:t>]</w:t>
+      </w:r>
+    </w:p>
+    <w:p>
+      <w:pPr>
+        <w:pStyle w:val="ListParagraph"/>
+        <w:numPr>
+          <w:ilvl w:val="0"/>
+          <w:numId w:val="34"/>
+        </w:numPr>
+        <w:rPr>
+          <w:lang w:val="en-AU" w:eastAsia="en-AU"/>
+        </w:rPr>
+      </w:pPr>
+      <w:r>
+        <w:rPr>
+          <w:lang w:val="en-AU" w:eastAsia="en-AU"/>
+        </w:rPr>
+        <w:t>Changelog lists all new major features added per day-of</w:t>
+      </w:r>
+      <w:r>
+        <w:rPr>
+          <w:lang w:val="en-AU" w:eastAsia="en-AU"/>
+        </w:rPr>
+        <w:t>-</w:t>
+      </w:r>
+      <w:r>
+        <w:rPr>
+          <w:lang w:val="en-AU" w:eastAsia="en-AU"/>
+        </w:rPr>
+        <w:t>work, and a list of “Still working on” for current features in progress.</w:t>
+      </w:r>
+    </w:p>
+    <w:p>
+      <w:pPr>
+        <w:rPr>
+          <w:color w:val="244061" w:themeColor="accent1" w:themeShade="80"/>
+          <w:lang w:val="en-AU" w:eastAsia="en-AU"/>
+        </w:rPr>
+      </w:pPr>
+      <w:r>
+        <w:rPr>
+          <w:color w:val="244061" w:themeColor="accent1" w:themeShade="80"/>
+          <w:lang w:val="en-AU" w:eastAsia="en-AU"/>
+        </w:rPr>
+        <w:t>[</w:t>
+      </w:r>
+      <w:r>
+        <w:rPr>
+          <w:color w:val="244061" w:themeColor="accent1" w:themeShade="80"/>
+          <w:lang w:val="en-AU" w:eastAsia="en-AU"/>
+        </w:rPr>
+        <w:t>Distinction</w:t>
+      </w:r>
+      <w:r>
+        <w:rPr>
+          <w:color w:val="244061" w:themeColor="accent1" w:themeShade="80"/>
+          <w:lang w:val="en-AU" w:eastAsia="en-AU"/>
+        </w:rPr>
+        <w:t>]</w:t>
       </w:r>
     </w:p>
     <w:p>
@@ -474,19 +913,132 @@
         <w:rPr>
           <w:lang w:val="en-AU" w:eastAsia="en-AU"/>
         </w:rPr>
-        <w:t>L</w:t>
-      </w:r>
-      <w:r>
-        <w:rPr>
-          <w:lang w:val="en-AU" w:eastAsia="en-AU"/>
-        </w:rPr>
-        <w:t>ist all major features added per day-of-work</w:t>
-      </w:r>
-      <w:r>
-        <w:rPr>
-          <w:lang w:val="en-AU" w:eastAsia="en-AU"/>
-        </w:rPr>
-        <w:t>.</w:t>
+        <w:t>I</w:t>
+      </w:r>
+      <w:r>
+        <w:rPr>
+          <w:lang w:val="en-AU" w:eastAsia="en-AU"/>
+        </w:rPr>
+        <w:t>nclude</w:t>
+      </w:r>
+      <w:r>
+        <w:rPr>
+          <w:lang w:val="en-AU" w:eastAsia="en-AU"/>
+        </w:rPr>
+        <w:t xml:space="preserve">d </w:t>
+      </w:r>
+      <w:r>
+        <w:rPr>
+          <w:lang w:val="en-AU" w:eastAsia="en-AU"/>
+        </w:rPr>
+        <w:t xml:space="preserve">at the end of each work day, a summary of how </w:t>
+      </w:r>
+      <w:r>
+        <w:rPr>
+          <w:lang w:val="en-AU" w:eastAsia="en-AU"/>
+        </w:rPr>
+        <w:t>I</w:t>
+      </w:r>
+      <w:r>
+        <w:rPr>
+          <w:lang w:val="en-AU" w:eastAsia="en-AU"/>
+        </w:rPr>
+        <w:t xml:space="preserve"> </w:t>
+      </w:r>
+      <w:r>
+        <w:rPr>
+          <w:lang w:val="en-AU" w:eastAsia="en-AU"/>
+        </w:rPr>
+        <w:t>am</w:t>
+      </w:r>
+      <w:r>
+        <w:rPr>
+          <w:lang w:val="en-AU" w:eastAsia="en-AU"/>
+        </w:rPr>
+        <w:t xml:space="preserve"> progressing related to </w:t>
+      </w:r>
+      <w:r>
+        <w:rPr>
+          <w:lang w:val="en-AU" w:eastAsia="en-AU"/>
+        </w:rPr>
+        <w:t>the</w:t>
+      </w:r>
+      <w:r>
+        <w:rPr>
+          <w:lang w:val="en-AU" w:eastAsia="en-AU"/>
+        </w:rPr>
+        <w:t xml:space="preserve"> milestones.</w:t>
+      </w:r>
+    </w:p>
+    <w:p>
+      <w:pPr>
+        <w:rPr>
+          <w:lang w:val="en-AU" w:eastAsia="en-AU"/>
+        </w:rPr>
+      </w:pPr>
+    </w:p>
+    <w:p>
+      <w:pPr>
+        <w:pStyle w:val="ListParagraph"/>
+        <w:spacing w:line="360" w:lineRule="auto"/>
+        <w:rPr>
+          <w:lang w:val="en-AU" w:eastAsia="en-AU"/>
+        </w:rPr>
+      </w:pPr>
+      <w:r>
+        <w:rPr>
+          <w:noProof/>
+          <w:lang w:val="en-AU" w:eastAsia="en-AU"/>
+        </w:rPr>
+        <w:lastRenderedPageBreak/>
+        <w:drawing>
+          <wp:inline distT="0" distB="0" distL="0" distR="0" wp14:anchorId="6F710284" wp14:editId="1718E924">
+            <wp:extent cx="5260975" cy="3211830"/>
+            <wp:effectExtent l="0" t="0" r="0" b="7620"/>
+            <wp:docPr id="1" name="Picture 1"/>
+            <wp:cNvGraphicFramePr>
+              <a:graphicFrameLocks xmlns:a="http://schemas.openxmlformats.org/drawingml/2006/main" noChangeAspect="1"/>
+            </wp:cNvGraphicFramePr>
+            <a:graphic xmlns:a="http://schemas.openxmlformats.org/drawingml/2006/main">
+              <a:graphicData uri="http://schemas.openxmlformats.org/drawingml/2006/picture">
+                <pic:pic xmlns:pic="http://schemas.openxmlformats.org/drawingml/2006/picture">
+                  <pic:nvPicPr>
+                    <pic:cNvPr id="0" name="Picture 1"/>
+                    <pic:cNvPicPr>
+                      <a:picLocks noChangeAspect="1" noChangeArrowheads="1"/>
+                    </pic:cNvPicPr>
+                  </pic:nvPicPr>
+                  <pic:blipFill>
+                    <a:blip r:embed="rId8">
+                      <a:extLst>
+                        <a:ext uri="{28A0092B-C50C-407E-A947-70E740481C1C}">
+                          <a14:useLocalDpi xmlns:a14="http://schemas.microsoft.com/office/drawing/2010/main" val="0"/>
+                        </a:ext>
+                      </a:extLst>
+                    </a:blip>
+                    <a:srcRect/>
+                    <a:stretch>
+                      <a:fillRect/>
+                    </a:stretch>
+                  </pic:blipFill>
+                  <pic:spPr bwMode="auto">
+                    <a:xfrm>
+                      <a:off x="0" y="0"/>
+                      <a:ext cx="5260975" cy="3211830"/>
+                    </a:xfrm>
+                    <a:prstGeom prst="rect">
+                      <a:avLst/>
+                    </a:prstGeom>
+                    <a:noFill/>
+                    <a:ln>
+                      <a:noFill/>
+                    </a:ln>
+                  </pic:spPr>
+                </pic:pic>
+              </a:graphicData>
+            </a:graphic>
+          </wp:inline>
+        </w:drawing>
       </w:r>
     </w:p>
     <w:p>
@@ -505,19 +1057,76 @@
         <w:rPr>
           <w:lang w:val="en-AU" w:eastAsia="en-AU"/>
         </w:rPr>
-        <w:t>A</w:t>
-      </w:r>
-      <w:r>
-        <w:rPr>
-          <w:lang w:val="en-AU" w:eastAsia="en-AU"/>
-        </w:rPr>
-        <w:t xml:space="preserve"> list of "still working on" for current features in progress</w:t>
-      </w:r>
-      <w:r>
-        <w:rPr>
-          <w:lang w:val="en-AU" w:eastAsia="en-AU"/>
-        </w:rPr>
-        <w:t>.</w:t>
+        <w:t>S</w:t>
+      </w:r>
+      <w:r>
+        <w:rPr>
+          <w:lang w:val="en-AU" w:eastAsia="en-AU"/>
+        </w:rPr>
+        <w:t>ummary how progress towards milestones.</w:t>
+      </w:r>
+    </w:p>
+    <w:p>
+      <w:pPr>
+        <w:pStyle w:val="Heading3"/>
+        <w:spacing w:line="360" w:lineRule="auto"/>
+        <w:rPr>
+          <w:rFonts w:asciiTheme="minorHAnsi" w:hAnsiTheme="minorHAnsi"/>
+          <w:b/>
+          <w:bCs/>
+          <w:lang w:val="en-AU" w:eastAsia="en-AU"/>
+        </w:rPr>
+      </w:pPr>
+      <w:r>
+        <w:rPr>
+          <w:rFonts w:asciiTheme="minorHAnsi" w:hAnsiTheme="minorHAnsi"/>
+          <w:b/>
+          <w:bCs/>
+          <w:lang w:val="en-AU" w:eastAsia="en-AU"/>
+        </w:rPr>
+        <w:t>Criteria:</w:t>
+      </w:r>
+      <w:r>
+        <w:rPr>
+          <w:rFonts w:asciiTheme="minorHAnsi" w:hAnsiTheme="minorHAnsi"/>
+          <w:b/>
+          <w:bCs/>
+          <w:lang w:val="en-AU" w:eastAsia="en-AU"/>
+        </w:rPr>
+        <w:t xml:space="preserve"> </w:t>
+      </w:r>
+      <w:r>
+        <w:rPr>
+          <w:rFonts w:asciiTheme="minorHAnsi" w:hAnsiTheme="minorHAnsi"/>
+          <w:b/>
+          <w:bCs/>
+          <w:lang w:val="en-AU" w:eastAsia="en-AU"/>
+        </w:rPr>
+        <w:t>Code Quality</w:t>
+      </w:r>
+      <w:r>
+        <w:rPr>
+          <w:rFonts w:asciiTheme="minorHAnsi" w:hAnsiTheme="minorHAnsi"/>
+          <w:b/>
+          <w:bCs/>
+          <w:lang w:val="en-AU" w:eastAsia="en-AU"/>
+        </w:rPr>
+        <w:t xml:space="preserve"> [D]</w:t>
+      </w:r>
+    </w:p>
+    <w:p>
+      <w:pPr>
+        <w:rPr>
+          <w:color w:val="244061" w:themeColor="accent1" w:themeShade="80"/>
+          <w:lang w:val="en-AU" w:eastAsia="en-AU"/>
+        </w:rPr>
+      </w:pPr>
+      <w:r>
+        <w:rPr>
+          <w:color w:val="244061" w:themeColor="accent1" w:themeShade="80"/>
+          <w:lang w:val="en-AU" w:eastAsia="en-AU"/>
+        </w:rPr>
+        <w:t>[Pass]</w:t>
       </w:r>
     </w:p>
     <w:p>
@@ -527,60 +1136,91 @@
           <w:ilvl w:val="0"/>
           <w:numId w:val="34"/>
         </w:numPr>
-        <w:spacing w:line="360" w:lineRule="auto"/>
-        <w:rPr>
-          <w:lang w:val="en-AU" w:eastAsia="en-AU"/>
-        </w:rPr>
-      </w:pPr>
-      <w:r>
-        <w:rPr>
-          <w:lang w:val="en-AU" w:eastAsia="en-AU"/>
-        </w:rPr>
-        <w:t>S</w:t>
-      </w:r>
-      <w:r>
-        <w:rPr>
-          <w:lang w:val="en-AU" w:eastAsia="en-AU"/>
-        </w:rPr>
-        <w:t>ummary how progress towards milestones.</w:t>
-      </w:r>
-    </w:p>
-    <w:p>
-      <w:pPr>
-        <w:pStyle w:val="Heading3"/>
-        <w:spacing w:line="360" w:lineRule="auto"/>
-        <w:rPr>
-          <w:rFonts w:asciiTheme="minorHAnsi" w:hAnsiTheme="minorHAnsi"/>
-          <w:lang w:val="en-AU" w:eastAsia="en-AU"/>
-        </w:rPr>
-      </w:pPr>
-      <w:r>
-        <w:rPr>
-          <w:rFonts w:asciiTheme="minorHAnsi" w:hAnsiTheme="minorHAnsi"/>
-          <w:lang w:val="en-AU" w:eastAsia="en-AU"/>
-        </w:rPr>
-        <w:t>Criteria:</w:t>
-      </w:r>
-      <w:r>
-        <w:rPr>
-          <w:rFonts w:asciiTheme="minorHAnsi" w:hAnsiTheme="minorHAnsi"/>
-          <w:lang w:val="en-AU" w:eastAsia="en-AU"/>
-        </w:rPr>
-        <w:t xml:space="preserve"> </w:t>
-      </w:r>
-      <w:r>
-        <w:rPr>
-          <w:rFonts w:asciiTheme="minorHAnsi" w:hAnsiTheme="minorHAnsi"/>
-          <w:lang w:val="en-AU" w:eastAsia="en-AU"/>
-        </w:rPr>
-        <w:t>Code Quality</w:t>
-      </w:r>
-      <w:r>
-        <w:rPr>
-          <w:rFonts w:asciiTheme="minorHAnsi" w:hAnsiTheme="minorHAnsi"/>
-          <w:lang w:val="en-AU" w:eastAsia="en-AU"/>
-        </w:rPr>
-        <w:t xml:space="preserve"> [D]</w:t>
+        <w:rPr>
+          <w:lang w:val="en-AU" w:eastAsia="en-AU"/>
+        </w:rPr>
+      </w:pPr>
+      <w:r>
+        <w:rPr>
+          <w:lang w:val="en-AU" w:eastAsia="en-AU"/>
+        </w:rPr>
+        <w:t>Indentation is perfect. Every class, and each major method/function has a brief comment.</w:t>
+      </w:r>
+    </w:p>
+    <w:p>
+      <w:pPr>
+        <w:rPr>
+          <w:color w:val="244061" w:themeColor="accent1" w:themeShade="80"/>
+          <w:lang w:val="en-AU" w:eastAsia="en-AU"/>
+        </w:rPr>
+      </w:pPr>
+      <w:r>
+        <w:rPr>
+          <w:color w:val="244061" w:themeColor="accent1" w:themeShade="80"/>
+          <w:lang w:val="en-AU" w:eastAsia="en-AU"/>
+        </w:rPr>
+        <w:t>[</w:t>
+      </w:r>
+      <w:r>
+        <w:rPr>
+          <w:color w:val="244061" w:themeColor="accent1" w:themeShade="80"/>
+          <w:lang w:val="en-AU" w:eastAsia="en-AU"/>
+        </w:rPr>
+        <w:t>Credit</w:t>
+      </w:r>
+      <w:r>
+        <w:rPr>
+          <w:color w:val="244061" w:themeColor="accent1" w:themeShade="80"/>
+          <w:lang w:val="en-AU" w:eastAsia="en-AU"/>
+        </w:rPr>
+        <w:t>]</w:t>
+      </w:r>
+    </w:p>
+    <w:p>
+      <w:pPr>
+        <w:pStyle w:val="ListParagraph"/>
+        <w:numPr>
+          <w:ilvl w:val="0"/>
+          <w:numId w:val="34"/>
+        </w:numPr>
+        <w:rPr>
+          <w:lang w:val="en-AU" w:eastAsia="en-AU"/>
+        </w:rPr>
+      </w:pPr>
+      <w:r>
+        <w:rPr>
+          <w:lang w:val="en-AU" w:eastAsia="en-AU"/>
+        </w:rPr>
+        <w:t>Every class, and each major method/function has an explanation comment, as well as method/function signature explanation.</w:t>
+      </w:r>
+    </w:p>
+    <w:p>
+      <w:pPr>
+        <w:rPr>
+          <w:color w:val="244061" w:themeColor="accent1" w:themeShade="80"/>
+          <w:lang w:val="en-AU" w:eastAsia="en-AU"/>
+        </w:rPr>
+      </w:pPr>
+      <w:r>
+        <w:rPr>
+          <w:color w:val="244061" w:themeColor="accent1" w:themeShade="80"/>
+          <w:lang w:val="en-AU" w:eastAsia="en-AU"/>
+        </w:rPr>
+        <w:t>[</w:t>
+      </w:r>
+      <w:r>
+        <w:rPr>
+          <w:color w:val="244061" w:themeColor="accent1" w:themeShade="80"/>
+          <w:lang w:val="en-AU" w:eastAsia="en-AU"/>
+        </w:rPr>
+        <w:t>Distinction</w:t>
+      </w:r>
+      <w:r>
+        <w:rPr>
+          <w:color w:val="244061" w:themeColor="accent1" w:themeShade="80"/>
+          <w:lang w:val="en-AU" w:eastAsia="en-AU"/>
+        </w:rPr>
+        <w:t>]</w:t>
       </w:r>
     </w:p>
     <w:p>
@@ -595,11 +1235,37 @@
           <w:lang w:val="en-AU" w:eastAsia="en-AU"/>
         </w:rPr>
       </w:pPr>
-      <w:r>
-        <w:rPr>
-          <w:lang w:val="en-AU" w:eastAsia="en-AU"/>
-        </w:rPr>
-        <w:t xml:space="preserve">Indentation is perfect. </w:t>
+      <w:bookmarkStart w:id="0" w:name="_GoBack"/>
+      <w:bookmarkEnd w:id="0"/>
+      <w:r>
+        <w:rPr>
+          <w:lang w:val="en-AU" w:eastAsia="en-AU"/>
+        </w:rPr>
+        <w:t>Each major</w:t>
+      </w:r>
+      <w:r>
+        <w:rPr>
+          <w:lang w:val="en-AU" w:eastAsia="en-AU"/>
+        </w:rPr>
+        <w:t xml:space="preserve"> </w:t>
+      </w:r>
+      <w:r>
+        <w:rPr>
+          <w:lang w:val="en-AU" w:eastAsia="en-AU"/>
+        </w:rPr>
+        <w:t xml:space="preserve">method has </w:t>
+      </w:r>
+      <w:r>
+        <w:rPr>
+          <w:lang w:val="en-AU" w:eastAsia="en-AU"/>
+        </w:rPr>
+        <w:t>several examples of how to call it (parameters)</w:t>
+      </w:r>
+      <w:r>
+        <w:rPr>
+          <w:lang w:val="en-AU" w:eastAsia="en-AU"/>
+        </w:rPr>
+        <w:t>.</w:t>
       </w:r>
     </w:p>
     <w:p>
@@ -618,104 +1284,6 @@
         <w:rPr>
           <w:lang w:val="en-AU" w:eastAsia="en-AU"/>
         </w:rPr>
-        <w:t xml:space="preserve">Each class and </w:t>
-      </w:r>
-      <w:r>
-        <w:rPr>
-          <w:lang w:val="en-AU" w:eastAsia="en-AU"/>
-        </w:rPr>
-        <w:t xml:space="preserve">major </w:t>
-      </w:r>
-      <w:r>
-        <w:rPr>
-          <w:lang w:val="en-AU" w:eastAsia="en-AU"/>
-        </w:rPr>
-        <w:t>method i</w:t>
-      </w:r>
-      <w:r>
-        <w:rPr>
-          <w:lang w:val="en-AU" w:eastAsia="en-AU"/>
-        </w:rPr>
-        <w:t xml:space="preserve">nclude </w:t>
-      </w:r>
-      <w:r>
-        <w:rPr>
-          <w:lang w:val="en-AU" w:eastAsia="en-AU"/>
-        </w:rPr>
-        <w:t xml:space="preserve">an </w:t>
-      </w:r>
-      <w:r>
-        <w:rPr>
-          <w:lang w:val="en-AU" w:eastAsia="en-AU"/>
-        </w:rPr>
-        <w:t>explanation</w:t>
-      </w:r>
-      <w:r>
-        <w:rPr>
-          <w:lang w:val="en-AU" w:eastAsia="en-AU"/>
-        </w:rPr>
-        <w:t>.</w:t>
-      </w:r>
-    </w:p>
-    <w:p>
-      <w:pPr>
-        <w:pStyle w:val="ListParagraph"/>
-        <w:numPr>
-          <w:ilvl w:val="0"/>
-          <w:numId w:val="29"/>
-        </w:numPr>
-        <w:spacing w:line="360" w:lineRule="auto"/>
-        <w:rPr>
-          <w:lang w:val="en-AU" w:eastAsia="en-AU"/>
-        </w:rPr>
-      </w:pPr>
-      <w:r>
-        <w:rPr>
-          <w:lang w:val="en-AU" w:eastAsia="en-AU"/>
-        </w:rPr>
-        <w:t>Each major</w:t>
-      </w:r>
-      <w:r>
-        <w:rPr>
-          <w:lang w:val="en-AU" w:eastAsia="en-AU"/>
-        </w:rPr>
-        <w:t xml:space="preserve"> </w:t>
-      </w:r>
-      <w:r>
-        <w:rPr>
-          <w:lang w:val="en-AU" w:eastAsia="en-AU"/>
-        </w:rPr>
-        <w:t xml:space="preserve">method has </w:t>
-      </w:r>
-      <w:r>
-        <w:rPr>
-          <w:lang w:val="en-AU" w:eastAsia="en-AU"/>
-        </w:rPr>
-        <w:t>several examples of how to call it (parameters)</w:t>
-      </w:r>
-      <w:r>
-        <w:rPr>
-          <w:lang w:val="en-AU" w:eastAsia="en-AU"/>
-        </w:rPr>
-        <w:t>.</w:t>
-      </w:r>
-    </w:p>
-    <w:p>
-      <w:pPr>
-        <w:pStyle w:val="ListParagraph"/>
-        <w:numPr>
-          <w:ilvl w:val="0"/>
-          <w:numId w:val="29"/>
-        </w:numPr>
-        <w:spacing w:line="360" w:lineRule="auto"/>
-        <w:rPr>
-          <w:lang w:val="en-AU" w:eastAsia="en-AU"/>
-        </w:rPr>
-      </w:pPr>
-      <w:r>
-        <w:rPr>
-          <w:lang w:val="en-AU" w:eastAsia="en-AU"/>
-        </w:rPr>
         <w:t>S</w:t>
       </w:r>
       <w:r>
@@ -743,12 +1311,16 @@
         <w:spacing w:line="360" w:lineRule="auto"/>
         <w:rPr>
           <w:rFonts w:asciiTheme="minorHAnsi" w:hAnsiTheme="minorHAnsi"/>
+          <w:b/>
+          <w:bCs/>
           <w:lang w:val="en-AU" w:eastAsia="en-AU"/>
         </w:rPr>
       </w:pPr>
       <w:r>
         <w:rPr>
           <w:rFonts w:asciiTheme="minorHAnsi" w:hAnsiTheme="minorHAnsi"/>
+          <w:b/>
+          <w:bCs/>
           <w:lang w:val="en-AU" w:eastAsia="en-AU"/>
         </w:rPr>
         <w:t xml:space="preserve">Criteria: </w:t>
@@ -756,6 +1328,8 @@
       <w:r>
         <w:rPr>
           <w:rFonts w:asciiTheme="minorHAnsi" w:hAnsiTheme="minorHAnsi"/>
+          <w:b/>
+          <w:bCs/>
           <w:lang w:val="en-AU" w:eastAsia="en-AU"/>
         </w:rPr>
         <w:t>Legal</w:t>
@@ -763,10 +1337,92 @@
       <w:r>
         <w:rPr>
           <w:rFonts w:asciiTheme="minorHAnsi" w:hAnsiTheme="minorHAnsi"/>
+          <w:b/>
+          <w:bCs/>
           <w:lang w:val="en-AU" w:eastAsia="en-AU"/>
         </w:rPr>
         <w:t xml:space="preserve"> [D]</w:t>
       </w:r>
+    </w:p>
+    <w:p>
+      <w:pPr>
+        <w:rPr>
+          <w:color w:val="244061" w:themeColor="accent1" w:themeShade="80"/>
+          <w:lang w:val="en-AU" w:eastAsia="en-AU"/>
+        </w:rPr>
+      </w:pPr>
+      <w:r>
+        <w:rPr>
+          <w:color w:val="244061" w:themeColor="accent1" w:themeShade="80"/>
+          <w:lang w:val="en-AU" w:eastAsia="en-AU"/>
+        </w:rPr>
+        <w:t>[Pass]</w:t>
+      </w:r>
+    </w:p>
+    <w:p>
+      <w:pPr>
+        <w:rPr>
+          <w:color w:val="244061" w:themeColor="accent1" w:themeShade="80"/>
+          <w:lang w:val="en-AU" w:eastAsia="en-AU"/>
+        </w:rPr>
+      </w:pPr>
+      <w:r>
+        <w:rPr>
+          <w:color w:val="244061" w:themeColor="accent1" w:themeShade="80"/>
+          <w:lang w:val="en-AU" w:eastAsia="en-AU"/>
+        </w:rPr>
+        <w:t>[</w:t>
+      </w:r>
+      <w:r>
+        <w:rPr>
+          <w:color w:val="244061" w:themeColor="accent1" w:themeShade="80"/>
+          <w:lang w:val="en-AU" w:eastAsia="en-AU"/>
+        </w:rPr>
+        <w:t>Credit</w:t>
+      </w:r>
+      <w:r>
+        <w:rPr>
+          <w:color w:val="244061" w:themeColor="accent1" w:themeShade="80"/>
+          <w:lang w:val="en-AU" w:eastAsia="en-AU"/>
+        </w:rPr>
+        <w:t>]</w:t>
+      </w:r>
+    </w:p>
+    <w:p>
+      <w:pPr>
+        <w:rPr>
+          <w:color w:val="244061" w:themeColor="accent1" w:themeShade="80"/>
+          <w:lang w:val="en-AU" w:eastAsia="en-AU"/>
+        </w:rPr>
+      </w:pPr>
+      <w:r>
+        <w:rPr>
+          <w:color w:val="244061" w:themeColor="accent1" w:themeShade="80"/>
+          <w:lang w:val="en-AU" w:eastAsia="en-AU"/>
+        </w:rPr>
+        <w:t>[</w:t>
+      </w:r>
+      <w:r>
+        <w:rPr>
+          <w:color w:val="244061" w:themeColor="accent1" w:themeShade="80"/>
+          <w:lang w:val="en-AU" w:eastAsia="en-AU"/>
+        </w:rPr>
+        <w:t>Distinction</w:t>
+      </w:r>
+      <w:r>
+        <w:rPr>
+          <w:color w:val="244061" w:themeColor="accent1" w:themeShade="80"/>
+          <w:lang w:val="en-AU" w:eastAsia="en-AU"/>
+        </w:rPr>
+        <w:t>]</w:t>
+      </w:r>
+    </w:p>
+    <w:p>
+      <w:pPr>
+        <w:rPr>
+          <w:lang w:val="en-AU" w:eastAsia="en-AU"/>
+        </w:rPr>
+      </w:pPr>
     </w:p>
     <w:p>
       <w:pPr>
@@ -960,19 +1616,26 @@
         <w:spacing w:line="360" w:lineRule="auto"/>
         <w:rPr>
           <w:rFonts w:asciiTheme="minorHAnsi" w:hAnsiTheme="minorHAnsi"/>
+          <w:b/>
+          <w:bCs/>
           <w:lang w:val="en-AU" w:eastAsia="en-AU"/>
         </w:rPr>
       </w:pPr>
       <w:r>
         <w:rPr>
           <w:rFonts w:asciiTheme="minorHAnsi" w:hAnsiTheme="minorHAnsi"/>
-          <w:lang w:val="en-AU" w:eastAsia="en-AU"/>
-        </w:rPr>
+          <w:b/>
+          <w:bCs/>
+          <w:lang w:val="en-AU" w:eastAsia="en-AU"/>
+        </w:rPr>
+        <w:lastRenderedPageBreak/>
         <w:t xml:space="preserve">Criteria: </w:t>
       </w:r>
       <w:r>
         <w:rPr>
           <w:rFonts w:asciiTheme="minorHAnsi" w:hAnsiTheme="minorHAnsi"/>
+          <w:b/>
+          <w:bCs/>
           <w:lang w:val="en-AU" w:eastAsia="en-AU"/>
         </w:rPr>
         <w:t>Playability</w:t>
@@ -980,10 +1643,129 @@
       <w:r>
         <w:rPr>
           <w:rFonts w:asciiTheme="minorHAnsi" w:hAnsiTheme="minorHAnsi"/>
+          <w:b/>
+          <w:bCs/>
           <w:lang w:val="en-AU" w:eastAsia="en-AU"/>
         </w:rPr>
         <w:t xml:space="preserve"> [HD]</w:t>
       </w:r>
+    </w:p>
+    <w:p>
+      <w:pPr>
+        <w:rPr>
+          <w:color w:val="244061" w:themeColor="accent1" w:themeShade="80"/>
+          <w:lang w:val="en-AU" w:eastAsia="en-AU"/>
+        </w:rPr>
+      </w:pPr>
+      <w:r>
+        <w:rPr>
+          <w:color w:val="244061" w:themeColor="accent1" w:themeShade="80"/>
+          <w:lang w:val="en-AU" w:eastAsia="en-AU"/>
+        </w:rPr>
+        <w:t>[Pass]</w:t>
+      </w:r>
+    </w:p>
+    <w:p>
+      <w:pPr>
+        <w:rPr>
+          <w:color w:val="244061" w:themeColor="accent1" w:themeShade="80"/>
+          <w:lang w:val="en-AU" w:eastAsia="en-AU"/>
+        </w:rPr>
+      </w:pPr>
+      <w:r>
+        <w:rPr>
+          <w:color w:val="244061" w:themeColor="accent1" w:themeShade="80"/>
+          <w:lang w:val="en-AU" w:eastAsia="en-AU"/>
+        </w:rPr>
+        <w:t>[</w:t>
+      </w:r>
+      <w:r>
+        <w:rPr>
+          <w:color w:val="244061" w:themeColor="accent1" w:themeShade="80"/>
+          <w:lang w:val="en-AU" w:eastAsia="en-AU"/>
+        </w:rPr>
+        <w:t>Credit</w:t>
+      </w:r>
+      <w:r>
+        <w:rPr>
+          <w:color w:val="244061" w:themeColor="accent1" w:themeShade="80"/>
+          <w:lang w:val="en-AU" w:eastAsia="en-AU"/>
+        </w:rPr>
+        <w:t>]</w:t>
+      </w:r>
+    </w:p>
+    <w:p>
+      <w:pPr>
+        <w:rPr>
+          <w:color w:val="244061" w:themeColor="accent1" w:themeShade="80"/>
+          <w:lang w:val="en-AU" w:eastAsia="en-AU"/>
+        </w:rPr>
+      </w:pPr>
+      <w:r>
+        <w:rPr>
+          <w:color w:val="244061" w:themeColor="accent1" w:themeShade="80"/>
+          <w:lang w:val="en-AU" w:eastAsia="en-AU"/>
+        </w:rPr>
+        <w:t>[</w:t>
+      </w:r>
+      <w:r>
+        <w:rPr>
+          <w:color w:val="244061" w:themeColor="accent1" w:themeShade="80"/>
+          <w:lang w:val="en-AU" w:eastAsia="en-AU"/>
+        </w:rPr>
+        <w:t>Distinction</w:t>
+      </w:r>
+      <w:r>
+        <w:rPr>
+          <w:color w:val="244061" w:themeColor="accent1" w:themeShade="80"/>
+          <w:lang w:val="en-AU" w:eastAsia="en-AU"/>
+        </w:rPr>
+        <w:t>]</w:t>
+      </w:r>
+    </w:p>
+    <w:p>
+      <w:pPr>
+        <w:rPr>
+          <w:color w:val="244061" w:themeColor="accent1" w:themeShade="80"/>
+          <w:lang w:val="en-AU" w:eastAsia="en-AU"/>
+        </w:rPr>
+      </w:pPr>
+      <w:r>
+        <w:rPr>
+          <w:color w:val="244061" w:themeColor="accent1" w:themeShade="80"/>
+          <w:lang w:val="en-AU" w:eastAsia="en-AU"/>
+        </w:rPr>
+        <w:t>[</w:t>
+      </w:r>
+      <w:r>
+        <w:rPr>
+          <w:color w:val="244061" w:themeColor="accent1" w:themeShade="80"/>
+          <w:lang w:val="en-AU" w:eastAsia="en-AU"/>
+        </w:rPr>
+        <w:t xml:space="preserve">High </w:t>
+      </w:r>
+      <w:r>
+        <w:rPr>
+          <w:color w:val="244061" w:themeColor="accent1" w:themeShade="80"/>
+          <w:lang w:val="en-AU" w:eastAsia="en-AU"/>
+        </w:rPr>
+        <w:t>Distinction</w:t>
+      </w:r>
+      <w:r>
+        <w:rPr>
+          <w:color w:val="244061" w:themeColor="accent1" w:themeShade="80"/>
+          <w:lang w:val="en-AU" w:eastAsia="en-AU"/>
+        </w:rPr>
+        <w:t>]</w:t>
+      </w:r>
+    </w:p>
+    <w:p>
+      <w:pPr>
+        <w:rPr>
+          <w:color w:val="244061" w:themeColor="accent1" w:themeShade="80"/>
+          <w:lang w:val="en-AU" w:eastAsia="en-AU"/>
+        </w:rPr>
+      </w:pPr>
     </w:p>
     <w:p>
       <w:pPr>
@@ -1165,12 +1947,16 @@
         <w:spacing w:line="360" w:lineRule="auto"/>
         <w:rPr>
           <w:rFonts w:asciiTheme="minorHAnsi" w:hAnsiTheme="minorHAnsi"/>
+          <w:b/>
+          <w:bCs/>
           <w:lang w:val="en-AU" w:eastAsia="en-AU"/>
         </w:rPr>
       </w:pPr>
       <w:r>
         <w:rPr>
           <w:rFonts w:asciiTheme="minorHAnsi" w:hAnsiTheme="minorHAnsi"/>
+          <w:b/>
+          <w:bCs/>
           <w:lang w:val="en-AU" w:eastAsia="en-AU"/>
         </w:rPr>
         <w:t xml:space="preserve">Criteria: </w:t>
@@ -1178,6 +1964,8 @@
       <w:r>
         <w:rPr>
           <w:rFonts w:asciiTheme="minorHAnsi" w:hAnsiTheme="minorHAnsi"/>
+          <w:b/>
+          <w:bCs/>
           <w:lang w:val="en-AU" w:eastAsia="en-AU"/>
         </w:rPr>
         <w:t xml:space="preserve">Data Handling </w:t>
@@ -1185,10 +1973,121 @@
       <w:r>
         <w:rPr>
           <w:rFonts w:asciiTheme="minorHAnsi" w:hAnsiTheme="minorHAnsi"/>
+          <w:b/>
+          <w:bCs/>
           <w:lang w:val="en-AU" w:eastAsia="en-AU"/>
         </w:rPr>
         <w:t>[HD]</w:t>
       </w:r>
+    </w:p>
+    <w:p>
+      <w:pPr>
+        <w:rPr>
+          <w:color w:val="244061" w:themeColor="accent1" w:themeShade="80"/>
+          <w:lang w:val="en-AU" w:eastAsia="en-AU"/>
+        </w:rPr>
+      </w:pPr>
+      <w:r>
+        <w:rPr>
+          <w:color w:val="244061" w:themeColor="accent1" w:themeShade="80"/>
+          <w:lang w:val="en-AU" w:eastAsia="en-AU"/>
+        </w:rPr>
+        <w:t>[Pass]</w:t>
+      </w:r>
+    </w:p>
+    <w:p>
+      <w:pPr>
+        <w:rPr>
+          <w:color w:val="244061" w:themeColor="accent1" w:themeShade="80"/>
+          <w:lang w:val="en-AU" w:eastAsia="en-AU"/>
+        </w:rPr>
+      </w:pPr>
+      <w:r>
+        <w:rPr>
+          <w:color w:val="244061" w:themeColor="accent1" w:themeShade="80"/>
+          <w:lang w:val="en-AU" w:eastAsia="en-AU"/>
+        </w:rPr>
+        <w:t>[</w:t>
+      </w:r>
+      <w:r>
+        <w:rPr>
+          <w:color w:val="244061" w:themeColor="accent1" w:themeShade="80"/>
+          <w:lang w:val="en-AU" w:eastAsia="en-AU"/>
+        </w:rPr>
+        <w:t>Credit</w:t>
+      </w:r>
+      <w:r>
+        <w:rPr>
+          <w:color w:val="244061" w:themeColor="accent1" w:themeShade="80"/>
+          <w:lang w:val="en-AU" w:eastAsia="en-AU"/>
+        </w:rPr>
+        <w:t>]</w:t>
+      </w:r>
+    </w:p>
+    <w:p>
+      <w:pPr>
+        <w:rPr>
+          <w:color w:val="244061" w:themeColor="accent1" w:themeShade="80"/>
+          <w:lang w:val="en-AU" w:eastAsia="en-AU"/>
+        </w:rPr>
+      </w:pPr>
+      <w:r>
+        <w:rPr>
+          <w:color w:val="244061" w:themeColor="accent1" w:themeShade="80"/>
+          <w:lang w:val="en-AU" w:eastAsia="en-AU"/>
+        </w:rPr>
+        <w:t>[</w:t>
+      </w:r>
+      <w:r>
+        <w:rPr>
+          <w:color w:val="244061" w:themeColor="accent1" w:themeShade="80"/>
+          <w:lang w:val="en-AU" w:eastAsia="en-AU"/>
+        </w:rPr>
+        <w:t>Distinction</w:t>
+      </w:r>
+      <w:r>
+        <w:rPr>
+          <w:color w:val="244061" w:themeColor="accent1" w:themeShade="80"/>
+          <w:lang w:val="en-AU" w:eastAsia="en-AU"/>
+        </w:rPr>
+        <w:t>]</w:t>
+      </w:r>
+    </w:p>
+    <w:p>
+      <w:pPr>
+        <w:rPr>
+          <w:color w:val="244061" w:themeColor="accent1" w:themeShade="80"/>
+          <w:lang w:val="en-AU" w:eastAsia="en-AU"/>
+        </w:rPr>
+      </w:pPr>
+      <w:r>
+        <w:rPr>
+          <w:color w:val="244061" w:themeColor="accent1" w:themeShade="80"/>
+          <w:lang w:val="en-AU" w:eastAsia="en-AU"/>
+        </w:rPr>
+        <w:t>[</w:t>
+      </w:r>
+      <w:r>
+        <w:rPr>
+          <w:color w:val="244061" w:themeColor="accent1" w:themeShade="80"/>
+          <w:lang w:val="en-AU" w:eastAsia="en-AU"/>
+        </w:rPr>
+        <w:t>High Distinction</w:t>
+      </w:r>
+      <w:r>
+        <w:rPr>
+          <w:color w:val="244061" w:themeColor="accent1" w:themeShade="80"/>
+          <w:lang w:val="en-AU" w:eastAsia="en-AU"/>
+        </w:rPr>
+        <w:t>]</w:t>
+      </w:r>
+    </w:p>
+    <w:p>
+      <w:pPr>
+        <w:rPr>
+          <w:lang w:val="en-AU" w:eastAsia="en-AU"/>
+        </w:rPr>
+      </w:pPr>
     </w:p>
     <w:p>
       <w:pPr>
@@ -1249,7 +2148,6 @@
         <w:rPr>
           <w:lang w:val="en-AU" w:eastAsia="en-AU"/>
         </w:rPr>
-        <w:lastRenderedPageBreak/>
         <w:t>L</w:t>
       </w:r>
       <w:r>
@@ -1338,12 +2236,16 @@
         <w:spacing w:line="360" w:lineRule="auto"/>
         <w:rPr>
           <w:rFonts w:asciiTheme="minorHAnsi" w:hAnsiTheme="minorHAnsi"/>
+          <w:b/>
+          <w:bCs/>
           <w:lang w:val="en-AU" w:eastAsia="en-AU"/>
         </w:rPr>
       </w:pPr>
       <w:r>
         <w:rPr>
           <w:rFonts w:asciiTheme="minorHAnsi" w:hAnsiTheme="minorHAnsi"/>
+          <w:b/>
+          <w:bCs/>
           <w:lang w:val="en-AU" w:eastAsia="en-AU"/>
         </w:rPr>
         <w:t xml:space="preserve">Criteria: </w:t>
@@ -1351,6 +2253,8 @@
       <w:r>
         <w:rPr>
           <w:rFonts w:asciiTheme="minorHAnsi" w:hAnsiTheme="minorHAnsi"/>
+          <w:b/>
+          <w:bCs/>
           <w:lang w:val="en-AU" w:eastAsia="en-AU"/>
         </w:rPr>
         <w:t xml:space="preserve">Layout </w:t>
@@ -1358,10 +2262,92 @@
       <w:r>
         <w:rPr>
           <w:rFonts w:asciiTheme="minorHAnsi" w:hAnsiTheme="minorHAnsi"/>
+          <w:b/>
+          <w:bCs/>
           <w:lang w:val="en-AU" w:eastAsia="en-AU"/>
         </w:rPr>
         <w:t>[D]</w:t>
       </w:r>
+    </w:p>
+    <w:p>
+      <w:pPr>
+        <w:rPr>
+          <w:color w:val="244061" w:themeColor="accent1" w:themeShade="80"/>
+          <w:lang w:val="en-AU" w:eastAsia="en-AU"/>
+        </w:rPr>
+      </w:pPr>
+      <w:r>
+        <w:rPr>
+          <w:color w:val="244061" w:themeColor="accent1" w:themeShade="80"/>
+          <w:lang w:val="en-AU" w:eastAsia="en-AU"/>
+        </w:rPr>
+        <w:t>[Pass]</w:t>
+      </w:r>
+    </w:p>
+    <w:p>
+      <w:pPr>
+        <w:rPr>
+          <w:color w:val="244061" w:themeColor="accent1" w:themeShade="80"/>
+          <w:lang w:val="en-AU" w:eastAsia="en-AU"/>
+        </w:rPr>
+      </w:pPr>
+      <w:r>
+        <w:rPr>
+          <w:color w:val="244061" w:themeColor="accent1" w:themeShade="80"/>
+          <w:lang w:val="en-AU" w:eastAsia="en-AU"/>
+        </w:rPr>
+        <w:t>[</w:t>
+      </w:r>
+      <w:r>
+        <w:rPr>
+          <w:color w:val="244061" w:themeColor="accent1" w:themeShade="80"/>
+          <w:lang w:val="en-AU" w:eastAsia="en-AU"/>
+        </w:rPr>
+        <w:t>Credit</w:t>
+      </w:r>
+      <w:r>
+        <w:rPr>
+          <w:color w:val="244061" w:themeColor="accent1" w:themeShade="80"/>
+          <w:lang w:val="en-AU" w:eastAsia="en-AU"/>
+        </w:rPr>
+        <w:t>]</w:t>
+      </w:r>
+    </w:p>
+    <w:p>
+      <w:pPr>
+        <w:rPr>
+          <w:color w:val="244061" w:themeColor="accent1" w:themeShade="80"/>
+          <w:lang w:val="en-AU" w:eastAsia="en-AU"/>
+        </w:rPr>
+      </w:pPr>
+      <w:r>
+        <w:rPr>
+          <w:color w:val="244061" w:themeColor="accent1" w:themeShade="80"/>
+          <w:lang w:val="en-AU" w:eastAsia="en-AU"/>
+        </w:rPr>
+        <w:t>[</w:t>
+      </w:r>
+      <w:r>
+        <w:rPr>
+          <w:color w:val="244061" w:themeColor="accent1" w:themeShade="80"/>
+          <w:lang w:val="en-AU" w:eastAsia="en-AU"/>
+        </w:rPr>
+        <w:t>Distinction</w:t>
+      </w:r>
+      <w:r>
+        <w:rPr>
+          <w:color w:val="244061" w:themeColor="accent1" w:themeShade="80"/>
+          <w:lang w:val="en-AU" w:eastAsia="en-AU"/>
+        </w:rPr>
+        <w:t>]</w:t>
+      </w:r>
+    </w:p>
+    <w:p>
+      <w:pPr>
+        <w:rPr>
+          <w:lang w:val="en-AU" w:eastAsia="en-AU"/>
+        </w:rPr>
+      </w:pPr>
     </w:p>
     <w:p>
       <w:pPr>
@@ -1400,12 +2386,16 @@
         <w:spacing w:line="360" w:lineRule="auto"/>
         <w:rPr>
           <w:rFonts w:asciiTheme="minorHAnsi" w:hAnsiTheme="minorHAnsi"/>
+          <w:b/>
+          <w:bCs/>
           <w:lang w:val="en-AU" w:eastAsia="en-AU"/>
         </w:rPr>
       </w:pPr>
       <w:r>
         <w:rPr>
           <w:rFonts w:asciiTheme="minorHAnsi" w:hAnsiTheme="minorHAnsi"/>
+          <w:b/>
+          <w:bCs/>
           <w:lang w:val="en-AU" w:eastAsia="en-AU"/>
         </w:rPr>
         <w:t xml:space="preserve">Criteria: </w:t>
@@ -1413,6 +2403,8 @@
       <w:r>
         <w:rPr>
           <w:rFonts w:asciiTheme="minorHAnsi" w:hAnsiTheme="minorHAnsi"/>
+          <w:b/>
+          <w:bCs/>
           <w:lang w:val="en-AU" w:eastAsia="en-AU"/>
         </w:rPr>
         <w:t>Bugs</w:t>
@@ -1420,10 +2412,92 @@
       <w:r>
         <w:rPr>
           <w:rFonts w:asciiTheme="minorHAnsi" w:hAnsiTheme="minorHAnsi"/>
+          <w:b/>
+          <w:bCs/>
           <w:lang w:val="en-AU" w:eastAsia="en-AU"/>
         </w:rPr>
         <w:t xml:space="preserve"> [D]</w:t>
       </w:r>
+    </w:p>
+    <w:p>
+      <w:pPr>
+        <w:rPr>
+          <w:color w:val="244061" w:themeColor="accent1" w:themeShade="80"/>
+          <w:lang w:val="en-AU" w:eastAsia="en-AU"/>
+        </w:rPr>
+      </w:pPr>
+      <w:r>
+        <w:rPr>
+          <w:color w:val="244061" w:themeColor="accent1" w:themeShade="80"/>
+          <w:lang w:val="en-AU" w:eastAsia="en-AU"/>
+        </w:rPr>
+        <w:t>[Pass]</w:t>
+      </w:r>
+    </w:p>
+    <w:p>
+      <w:pPr>
+        <w:rPr>
+          <w:color w:val="244061" w:themeColor="accent1" w:themeShade="80"/>
+          <w:lang w:val="en-AU" w:eastAsia="en-AU"/>
+        </w:rPr>
+      </w:pPr>
+      <w:r>
+        <w:rPr>
+          <w:color w:val="244061" w:themeColor="accent1" w:themeShade="80"/>
+          <w:lang w:val="en-AU" w:eastAsia="en-AU"/>
+        </w:rPr>
+        <w:t>[</w:t>
+      </w:r>
+      <w:r>
+        <w:rPr>
+          <w:color w:val="244061" w:themeColor="accent1" w:themeShade="80"/>
+          <w:lang w:val="en-AU" w:eastAsia="en-AU"/>
+        </w:rPr>
+        <w:t>Credit</w:t>
+      </w:r>
+      <w:r>
+        <w:rPr>
+          <w:color w:val="244061" w:themeColor="accent1" w:themeShade="80"/>
+          <w:lang w:val="en-AU" w:eastAsia="en-AU"/>
+        </w:rPr>
+        <w:t>]</w:t>
+      </w:r>
+    </w:p>
+    <w:p>
+      <w:pPr>
+        <w:rPr>
+          <w:color w:val="244061" w:themeColor="accent1" w:themeShade="80"/>
+          <w:lang w:val="en-AU" w:eastAsia="en-AU"/>
+        </w:rPr>
+      </w:pPr>
+      <w:r>
+        <w:rPr>
+          <w:color w:val="244061" w:themeColor="accent1" w:themeShade="80"/>
+          <w:lang w:val="en-AU" w:eastAsia="en-AU"/>
+        </w:rPr>
+        <w:t>[</w:t>
+      </w:r>
+      <w:r>
+        <w:rPr>
+          <w:color w:val="244061" w:themeColor="accent1" w:themeShade="80"/>
+          <w:lang w:val="en-AU" w:eastAsia="en-AU"/>
+        </w:rPr>
+        <w:t>Distinction</w:t>
+      </w:r>
+      <w:r>
+        <w:rPr>
+          <w:color w:val="244061" w:themeColor="accent1" w:themeShade="80"/>
+          <w:lang w:val="en-AU" w:eastAsia="en-AU"/>
+        </w:rPr>
+        <w:t>]</w:t>
+      </w:r>
+    </w:p>
+    <w:p>
+      <w:pPr>
+        <w:rPr>
+          <w:lang w:val="en-AU" w:eastAsia="en-AU"/>
+        </w:rPr>
+      </w:pPr>
     </w:p>
     <w:p>
       <w:pPr>
@@ -1518,12 +2592,16 @@
         <w:spacing w:line="360" w:lineRule="auto"/>
         <w:rPr>
           <w:rFonts w:asciiTheme="minorHAnsi" w:hAnsiTheme="minorHAnsi"/>
+          <w:b/>
+          <w:bCs/>
           <w:lang w:val="en-AU" w:eastAsia="en-AU"/>
         </w:rPr>
       </w:pPr>
       <w:r>
         <w:rPr>
           <w:rFonts w:asciiTheme="minorHAnsi" w:hAnsiTheme="minorHAnsi"/>
+          <w:b/>
+          <w:bCs/>
           <w:lang w:val="en-AU" w:eastAsia="en-AU"/>
         </w:rPr>
         <w:t xml:space="preserve">Criteria: </w:t>
@@ -1531,6 +2609,8 @@
       <w:r>
         <w:rPr>
           <w:rFonts w:asciiTheme="minorHAnsi" w:hAnsiTheme="minorHAnsi"/>
+          <w:b/>
+          <w:bCs/>
           <w:lang w:val="en-AU" w:eastAsia="en-AU"/>
         </w:rPr>
         <w:t>Readme.md</w:t>
@@ -1538,10 +2618,121 @@
       <w:r>
         <w:rPr>
           <w:rFonts w:asciiTheme="minorHAnsi" w:hAnsiTheme="minorHAnsi"/>
+          <w:b/>
+          <w:bCs/>
           <w:lang w:val="en-AU" w:eastAsia="en-AU"/>
         </w:rPr>
         <w:t xml:space="preserve"> [HD]</w:t>
       </w:r>
+    </w:p>
+    <w:p>
+      <w:pPr>
+        <w:rPr>
+          <w:color w:val="244061" w:themeColor="accent1" w:themeShade="80"/>
+          <w:lang w:val="en-AU" w:eastAsia="en-AU"/>
+        </w:rPr>
+      </w:pPr>
+      <w:r>
+        <w:rPr>
+          <w:color w:val="244061" w:themeColor="accent1" w:themeShade="80"/>
+          <w:lang w:val="en-AU" w:eastAsia="en-AU"/>
+        </w:rPr>
+        <w:t>[Pass]</w:t>
+      </w:r>
+    </w:p>
+    <w:p>
+      <w:pPr>
+        <w:rPr>
+          <w:color w:val="244061" w:themeColor="accent1" w:themeShade="80"/>
+          <w:lang w:val="en-AU" w:eastAsia="en-AU"/>
+        </w:rPr>
+      </w:pPr>
+      <w:r>
+        <w:rPr>
+          <w:color w:val="244061" w:themeColor="accent1" w:themeShade="80"/>
+          <w:lang w:val="en-AU" w:eastAsia="en-AU"/>
+        </w:rPr>
+        <w:t>[</w:t>
+      </w:r>
+      <w:r>
+        <w:rPr>
+          <w:color w:val="244061" w:themeColor="accent1" w:themeShade="80"/>
+          <w:lang w:val="en-AU" w:eastAsia="en-AU"/>
+        </w:rPr>
+        <w:t>Credit</w:t>
+      </w:r>
+      <w:r>
+        <w:rPr>
+          <w:color w:val="244061" w:themeColor="accent1" w:themeShade="80"/>
+          <w:lang w:val="en-AU" w:eastAsia="en-AU"/>
+        </w:rPr>
+        <w:t>]</w:t>
+      </w:r>
+    </w:p>
+    <w:p>
+      <w:pPr>
+        <w:rPr>
+          <w:color w:val="244061" w:themeColor="accent1" w:themeShade="80"/>
+          <w:lang w:val="en-AU" w:eastAsia="en-AU"/>
+        </w:rPr>
+      </w:pPr>
+      <w:r>
+        <w:rPr>
+          <w:color w:val="244061" w:themeColor="accent1" w:themeShade="80"/>
+          <w:lang w:val="en-AU" w:eastAsia="en-AU"/>
+        </w:rPr>
+        <w:t>[</w:t>
+      </w:r>
+      <w:r>
+        <w:rPr>
+          <w:color w:val="244061" w:themeColor="accent1" w:themeShade="80"/>
+          <w:lang w:val="en-AU" w:eastAsia="en-AU"/>
+        </w:rPr>
+        <w:t>Distinction</w:t>
+      </w:r>
+      <w:r>
+        <w:rPr>
+          <w:color w:val="244061" w:themeColor="accent1" w:themeShade="80"/>
+          <w:lang w:val="en-AU" w:eastAsia="en-AU"/>
+        </w:rPr>
+        <w:t>]</w:t>
+      </w:r>
+    </w:p>
+    <w:p>
+      <w:pPr>
+        <w:rPr>
+          <w:color w:val="244061" w:themeColor="accent1" w:themeShade="80"/>
+          <w:lang w:val="en-AU" w:eastAsia="en-AU"/>
+        </w:rPr>
+      </w:pPr>
+      <w:r>
+        <w:rPr>
+          <w:color w:val="244061" w:themeColor="accent1" w:themeShade="80"/>
+          <w:lang w:val="en-AU" w:eastAsia="en-AU"/>
+        </w:rPr>
+        <w:t>[</w:t>
+      </w:r>
+      <w:r>
+        <w:rPr>
+          <w:color w:val="244061" w:themeColor="accent1" w:themeShade="80"/>
+          <w:lang w:val="en-AU" w:eastAsia="en-AU"/>
+        </w:rPr>
+        <w:t>High Distinction</w:t>
+      </w:r>
+      <w:r>
+        <w:rPr>
+          <w:color w:val="244061" w:themeColor="accent1" w:themeShade="80"/>
+          <w:lang w:val="en-AU" w:eastAsia="en-AU"/>
+        </w:rPr>
+        <w:t>]</w:t>
+      </w:r>
+    </w:p>
+    <w:p>
+      <w:pPr>
+        <w:rPr>
+          <w:lang w:val="en-AU" w:eastAsia="en-AU"/>
+        </w:rPr>
+      </w:pPr>
     </w:p>
     <w:p>
       <w:pPr>
@@ -1559,6 +2750,7 @@
         <w:rPr>
           <w:lang w:val="en-AU" w:eastAsia="en-AU"/>
         </w:rPr>
+        <w:lastRenderedPageBreak/>
         <w:t xml:space="preserve">Includes </w:t>
       </w:r>
       <w:r>
@@ -1648,12 +2840,16 @@
         <w:spacing w:line="360" w:lineRule="auto"/>
         <w:rPr>
           <w:rFonts w:asciiTheme="minorHAnsi" w:hAnsiTheme="minorHAnsi"/>
+          <w:b/>
+          <w:bCs/>
           <w:lang w:val="en-AU" w:eastAsia="en-AU"/>
         </w:rPr>
       </w:pPr>
       <w:r>
         <w:rPr>
           <w:rFonts w:asciiTheme="minorHAnsi" w:hAnsiTheme="minorHAnsi"/>
+          <w:b/>
+          <w:bCs/>
           <w:lang w:val="en-AU" w:eastAsia="en-AU"/>
         </w:rPr>
         <w:t xml:space="preserve">Criteria: </w:t>
@@ -1661,6 +2857,8 @@
       <w:r>
         <w:rPr>
           <w:rFonts w:asciiTheme="minorHAnsi" w:hAnsiTheme="minorHAnsi"/>
+          <w:b/>
+          <w:bCs/>
           <w:lang w:val="en-AU" w:eastAsia="en-AU"/>
         </w:rPr>
         <w:t>Publishing</w:t>
@@ -1668,10 +2866,121 @@
       <w:r>
         <w:rPr>
           <w:rFonts w:asciiTheme="minorHAnsi" w:hAnsiTheme="minorHAnsi"/>
+          <w:b/>
+          <w:bCs/>
           <w:lang w:val="en-AU" w:eastAsia="en-AU"/>
         </w:rPr>
         <w:t xml:space="preserve"> [HD]</w:t>
       </w:r>
+    </w:p>
+    <w:p>
+      <w:pPr>
+        <w:rPr>
+          <w:color w:val="244061" w:themeColor="accent1" w:themeShade="80"/>
+          <w:lang w:val="en-AU" w:eastAsia="en-AU"/>
+        </w:rPr>
+      </w:pPr>
+      <w:r>
+        <w:rPr>
+          <w:color w:val="244061" w:themeColor="accent1" w:themeShade="80"/>
+          <w:lang w:val="en-AU" w:eastAsia="en-AU"/>
+        </w:rPr>
+        <w:t>[Pass]</w:t>
+      </w:r>
+    </w:p>
+    <w:p>
+      <w:pPr>
+        <w:rPr>
+          <w:color w:val="244061" w:themeColor="accent1" w:themeShade="80"/>
+          <w:lang w:val="en-AU" w:eastAsia="en-AU"/>
+        </w:rPr>
+      </w:pPr>
+      <w:r>
+        <w:rPr>
+          <w:color w:val="244061" w:themeColor="accent1" w:themeShade="80"/>
+          <w:lang w:val="en-AU" w:eastAsia="en-AU"/>
+        </w:rPr>
+        <w:t>[</w:t>
+      </w:r>
+      <w:r>
+        <w:rPr>
+          <w:color w:val="244061" w:themeColor="accent1" w:themeShade="80"/>
+          <w:lang w:val="en-AU" w:eastAsia="en-AU"/>
+        </w:rPr>
+        <w:t>Credit</w:t>
+      </w:r>
+      <w:r>
+        <w:rPr>
+          <w:color w:val="244061" w:themeColor="accent1" w:themeShade="80"/>
+          <w:lang w:val="en-AU" w:eastAsia="en-AU"/>
+        </w:rPr>
+        <w:t>]</w:t>
+      </w:r>
+    </w:p>
+    <w:p>
+      <w:pPr>
+        <w:rPr>
+          <w:color w:val="244061" w:themeColor="accent1" w:themeShade="80"/>
+          <w:lang w:val="en-AU" w:eastAsia="en-AU"/>
+        </w:rPr>
+      </w:pPr>
+      <w:r>
+        <w:rPr>
+          <w:color w:val="244061" w:themeColor="accent1" w:themeShade="80"/>
+          <w:lang w:val="en-AU" w:eastAsia="en-AU"/>
+        </w:rPr>
+        <w:t>[</w:t>
+      </w:r>
+      <w:r>
+        <w:rPr>
+          <w:color w:val="244061" w:themeColor="accent1" w:themeShade="80"/>
+          <w:lang w:val="en-AU" w:eastAsia="en-AU"/>
+        </w:rPr>
+        <w:t>Distinction</w:t>
+      </w:r>
+      <w:r>
+        <w:rPr>
+          <w:color w:val="244061" w:themeColor="accent1" w:themeShade="80"/>
+          <w:lang w:val="en-AU" w:eastAsia="en-AU"/>
+        </w:rPr>
+        <w:t>]</w:t>
+      </w:r>
+    </w:p>
+    <w:p>
+      <w:pPr>
+        <w:rPr>
+          <w:color w:val="244061" w:themeColor="accent1" w:themeShade="80"/>
+          <w:lang w:val="en-AU" w:eastAsia="en-AU"/>
+        </w:rPr>
+      </w:pPr>
+      <w:r>
+        <w:rPr>
+          <w:color w:val="244061" w:themeColor="accent1" w:themeShade="80"/>
+          <w:lang w:val="en-AU" w:eastAsia="en-AU"/>
+        </w:rPr>
+        <w:t>[</w:t>
+      </w:r>
+      <w:r>
+        <w:rPr>
+          <w:color w:val="244061" w:themeColor="accent1" w:themeShade="80"/>
+          <w:lang w:val="en-AU" w:eastAsia="en-AU"/>
+        </w:rPr>
+        <w:t>High Distinction</w:t>
+      </w:r>
+      <w:r>
+        <w:rPr>
+          <w:color w:val="244061" w:themeColor="accent1" w:themeShade="80"/>
+          <w:lang w:val="en-AU" w:eastAsia="en-AU"/>
+        </w:rPr>
+        <w:t>]</w:t>
+      </w:r>
+    </w:p>
+    <w:p>
+      <w:pPr>
+        <w:rPr>
+          <w:lang w:val="en-AU" w:eastAsia="en-AU"/>
+        </w:rPr>
+      </w:pPr>
     </w:p>
     <w:p>
       <w:pPr>
@@ -1815,30 +3124,100 @@
         <w:spacing w:line="360" w:lineRule="auto"/>
         <w:rPr>
           <w:rFonts w:asciiTheme="minorHAnsi" w:hAnsiTheme="minorHAnsi"/>
+          <w:b/>
+          <w:bCs/>
           <w:lang w:val="en-AU" w:eastAsia="en-AU"/>
         </w:rPr>
       </w:pPr>
       <w:r>
         <w:rPr>
           <w:rFonts w:asciiTheme="minorHAnsi" w:hAnsiTheme="minorHAnsi"/>
-          <w:lang w:val="en-AU" w:eastAsia="en-AU"/>
-        </w:rPr>
-        <w:t xml:space="preserve">Criteria: </w:t>
-      </w:r>
-      <w:r>
-        <w:rPr>
-          <w:rFonts w:asciiTheme="minorHAnsi" w:hAnsiTheme="minorHAnsi"/>
-          <w:lang w:val="en-AU" w:eastAsia="en-AU"/>
-        </w:rPr>
-        <w:t>Demonstration Video</w:t>
-      </w:r>
-      <w:r>
-        <w:rPr>
-          <w:rFonts w:asciiTheme="minorHAnsi" w:hAnsiTheme="minorHAnsi"/>
-          <w:lang w:val="en-AU" w:eastAsia="en-AU"/>
-        </w:rPr>
-        <w:t xml:space="preserve"> [D]</w:t>
-      </w:r>
+          <w:b/>
+          <w:bCs/>
+          <w:lang w:val="en-AU" w:eastAsia="en-AU"/>
+        </w:rPr>
+        <w:t>Criteria: Demonstration Video [D]</w:t>
+      </w:r>
+    </w:p>
+    <w:p>
+      <w:pPr>
+        <w:rPr>
+          <w:color w:val="244061" w:themeColor="accent1" w:themeShade="80"/>
+          <w:lang w:val="en-AU" w:eastAsia="en-AU"/>
+        </w:rPr>
+      </w:pPr>
+      <w:r>
+        <w:rPr>
+          <w:color w:val="244061" w:themeColor="accent1" w:themeShade="80"/>
+          <w:lang w:val="en-AU" w:eastAsia="en-AU"/>
+        </w:rPr>
+        <w:t>[Pass]</w:t>
+      </w:r>
+    </w:p>
+    <w:p>
+      <w:pPr>
+        <w:rPr>
+          <w:color w:val="244061" w:themeColor="accent1" w:themeShade="80"/>
+          <w:lang w:val="en-AU" w:eastAsia="en-AU"/>
+        </w:rPr>
+      </w:pPr>
+      <w:r>
+        <w:rPr>
+          <w:color w:val="244061" w:themeColor="accent1" w:themeShade="80"/>
+          <w:lang w:val="en-AU" w:eastAsia="en-AU"/>
+        </w:rPr>
+        <w:t>[</w:t>
+      </w:r>
+      <w:r>
+        <w:rPr>
+          <w:color w:val="244061" w:themeColor="accent1" w:themeShade="80"/>
+          <w:lang w:val="en-AU" w:eastAsia="en-AU"/>
+        </w:rPr>
+        <w:t>Credit</w:t>
+      </w:r>
+      <w:r>
+        <w:rPr>
+          <w:color w:val="244061" w:themeColor="accent1" w:themeShade="80"/>
+          <w:lang w:val="en-AU" w:eastAsia="en-AU"/>
+        </w:rPr>
+        <w:t>]</w:t>
+      </w:r>
+    </w:p>
+    <w:p>
+      <w:pPr>
+        <w:rPr>
+          <w:color w:val="244061" w:themeColor="accent1" w:themeShade="80"/>
+          <w:lang w:val="en-AU" w:eastAsia="en-AU"/>
+        </w:rPr>
+      </w:pPr>
+      <w:r>
+        <w:rPr>
+          <w:color w:val="244061" w:themeColor="accent1" w:themeShade="80"/>
+          <w:lang w:val="en-AU" w:eastAsia="en-AU"/>
+        </w:rPr>
+        <w:t>[</w:t>
+      </w:r>
+      <w:r>
+        <w:rPr>
+          <w:color w:val="244061" w:themeColor="accent1" w:themeShade="80"/>
+          <w:lang w:val="en-AU" w:eastAsia="en-AU"/>
+        </w:rPr>
+        <w:t>Distinction</w:t>
+      </w:r>
+      <w:r>
+        <w:rPr>
+          <w:color w:val="244061" w:themeColor="accent1" w:themeShade="80"/>
+          <w:lang w:val="en-AU" w:eastAsia="en-AU"/>
+        </w:rPr>
+        <w:t>]</w:t>
+      </w:r>
+    </w:p>
+    <w:p>
+      <w:pPr>
+        <w:rPr>
+          <w:lang w:val="en-AU" w:eastAsia="en-AU"/>
+        </w:rPr>
+      </w:pPr>
     </w:p>
     <w:p>
       <w:pPr>
@@ -1991,7 +3370,7 @@
       </w:pPr>
     </w:p>
     <w:sectPr>
-      <w:footerReference w:type="default" r:id="rId8"/>
+      <w:footerReference w:type="default" r:id="rId9"/>
       <w:pgSz w:w="11900" w:h="16840"/>
       <w:pgMar w:top="1440" w:right="1800" w:bottom="1440" w:left="1800" w:header="708" w:footer="708" w:gutter="0"/>
       <w:cols w:space="708"/>
@@ -2477,6 +3856,119 @@
     </w:lvl>
   </w:abstractNum>
   <w:abstractNum w:abstractNumId="3" w15:restartNumberingAfterBreak="0">
+    <w:nsid w:val="07917B4B"/>
+    <w:multiLevelType w:val="hybridMultilevel"/>
+    <w:tmpl w:val="78CED1B6"/>
+    <w:lvl w:ilvl="0" w:tplc="04090001">
+      <w:start w:val="1"/>
+      <w:numFmt w:val="bullet"/>
+      <w:lvlText w:val=""/>
+      <w:lvlJc w:val="left"/>
+      <w:pPr>
+        <w:ind w:left="1440" w:hanging="360"/>
+      </w:pPr>
+      <w:rPr>
+        <w:rFonts w:ascii="Symbol" w:hAnsi="Symbol" w:hint="default"/>
+      </w:rPr>
+    </w:lvl>
+    <w:lvl w:ilvl="1" w:tplc="04090003" w:tentative="1">
+      <w:start w:val="1"/>
+      <w:numFmt w:val="bullet"/>
+      <w:lvlText w:val="o"/>
+      <w:lvlJc w:val="left"/>
+      <w:pPr>
+        <w:ind w:left="2160" w:hanging="360"/>
+      </w:pPr>
+      <w:rPr>
+        <w:rFonts w:ascii="Courier New" w:hAnsi="Courier New" w:cs="Courier New" w:hint="default"/>
+      </w:rPr>
+    </w:lvl>
+    <w:lvl w:ilvl="2" w:tplc="04090005" w:tentative="1">
+      <w:start w:val="1"/>
+      <w:numFmt w:val="bullet"/>
+      <w:lvlText w:val=""/>
+      <w:lvlJc w:val="left"/>
+      <w:pPr>
+        <w:ind w:left="2880" w:hanging="360"/>
+      </w:pPr>
+      <w:rPr>
+        <w:rFonts w:ascii="Wingdings" w:hAnsi="Wingdings" w:hint="default"/>
+      </w:rPr>
+    </w:lvl>
+    <w:lvl w:ilvl="3" w:tplc="04090001" w:tentative="1">
+      <w:start w:val="1"/>
+      <w:numFmt w:val="bullet"/>
+      <w:lvlText w:val=""/>
+      <w:lvlJc w:val="left"/>
+      <w:pPr>
+        <w:ind w:left="3600" w:hanging="360"/>
+      </w:pPr>
+      <w:rPr>
+        <w:rFonts w:ascii="Symbol" w:hAnsi="Symbol" w:hint="default"/>
+      </w:rPr>
+    </w:lvl>
+    <w:lvl w:ilvl="4" w:tplc="04090003" w:tentative="1">
+      <w:start w:val="1"/>
+      <w:numFmt w:val="bullet"/>
+      <w:lvlText w:val="o"/>
+      <w:lvlJc w:val="left"/>
+      <w:pPr>
+        <w:ind w:left="4320" w:hanging="360"/>
+      </w:pPr>
+      <w:rPr>
+        <w:rFonts w:ascii="Courier New" w:hAnsi="Courier New" w:cs="Courier New" w:hint="default"/>
+      </w:rPr>
+    </w:lvl>
+    <w:lvl w:ilvl="5" w:tplc="04090005" w:tentative="1">
+      <w:start w:val="1"/>
+      <w:numFmt w:val="bullet"/>
+      <w:lvlText w:val=""/>
+      <w:lvlJc w:val="left"/>
+      <w:pPr>
+        <w:ind w:left="5040" w:hanging="360"/>
+      </w:pPr>
+      <w:rPr>
+        <w:rFonts w:ascii="Wingdings" w:hAnsi="Wingdings" w:hint="default"/>
+      </w:rPr>
+    </w:lvl>
+    <w:lvl w:ilvl="6" w:tplc="04090001" w:tentative="1">
+      <w:start w:val="1"/>
+      <w:numFmt w:val="bullet"/>
+      <w:lvlText w:val=""/>
+      <w:lvlJc w:val="left"/>
+      <w:pPr>
+        <w:ind w:left="5760" w:hanging="360"/>
+      </w:pPr>
+      <w:rPr>
+        <w:rFonts w:ascii="Symbol" w:hAnsi="Symbol" w:hint="default"/>
+      </w:rPr>
+    </w:lvl>
+    <w:lvl w:ilvl="7" w:tplc="04090003" w:tentative="1">
+      <w:start w:val="1"/>
+      <w:numFmt w:val="bullet"/>
+      <w:lvlText w:val="o"/>
+      <w:lvlJc w:val="left"/>
+      <w:pPr>
+        <w:ind w:left="6480" w:hanging="360"/>
+      </w:pPr>
+      <w:rPr>
+        <w:rFonts w:ascii="Courier New" w:hAnsi="Courier New" w:cs="Courier New" w:hint="default"/>
+      </w:rPr>
+    </w:lvl>
+    <w:lvl w:ilvl="8" w:tplc="04090005" w:tentative="1">
+      <w:start w:val="1"/>
+      <w:numFmt w:val="bullet"/>
+      <w:lvlText w:val=""/>
+      <w:lvlJc w:val="left"/>
+      <w:pPr>
+        <w:ind w:left="7200" w:hanging="360"/>
+      </w:pPr>
+      <w:rPr>
+        <w:rFonts w:ascii="Wingdings" w:hAnsi="Wingdings" w:hint="default"/>
+      </w:rPr>
+    </w:lvl>
+  </w:abstractNum>
+  <w:abstractNum w:abstractNumId="4" w15:restartNumberingAfterBreak="0">
     <w:nsid w:val="0FBF3D9D"/>
     <w:multiLevelType w:val="hybridMultilevel"/>
     <w:tmpl w:val="D41CE8C4"/>
@@ -2589,7 +4081,7 @@
       </w:rPr>
     </w:lvl>
   </w:abstractNum>
-  <w:abstractNum w:abstractNumId="4" w15:restartNumberingAfterBreak="0">
+  <w:abstractNum w:abstractNumId="5" w15:restartNumberingAfterBreak="0">
     <w:nsid w:val="0FC0740A"/>
     <w:multiLevelType w:val="hybridMultilevel"/>
     <w:tmpl w:val="6ADA8A4C"/>
@@ -2702,7 +4194,7 @@
       </w:rPr>
     </w:lvl>
   </w:abstractNum>
-  <w:abstractNum w:abstractNumId="5" w15:restartNumberingAfterBreak="0">
+  <w:abstractNum w:abstractNumId="6" w15:restartNumberingAfterBreak="0">
     <w:nsid w:val="0FEF003D"/>
     <w:multiLevelType w:val="hybridMultilevel"/>
     <w:tmpl w:val="A236844A"/>
@@ -2788,7 +4280,7 @@
       </w:pPr>
     </w:lvl>
   </w:abstractNum>
-  <w:abstractNum w:abstractNumId="6" w15:restartNumberingAfterBreak="0">
+  <w:abstractNum w:abstractNumId="7" w15:restartNumberingAfterBreak="0">
     <w:nsid w:val="11AE025F"/>
     <w:multiLevelType w:val="hybridMultilevel"/>
     <w:tmpl w:val="5948B392"/>
@@ -2874,7 +4366,7 @@
       </w:pPr>
     </w:lvl>
   </w:abstractNum>
-  <w:abstractNum w:abstractNumId="7" w15:restartNumberingAfterBreak="0">
+  <w:abstractNum w:abstractNumId="8" w15:restartNumberingAfterBreak="0">
     <w:nsid w:val="179D0A6F"/>
     <w:multiLevelType w:val="hybridMultilevel"/>
     <w:tmpl w:val="0E3A2B1E"/>
@@ -2987,7 +4479,7 @@
       </w:rPr>
     </w:lvl>
   </w:abstractNum>
-  <w:abstractNum w:abstractNumId="8" w15:restartNumberingAfterBreak="0">
+  <w:abstractNum w:abstractNumId="9" w15:restartNumberingAfterBreak="0">
     <w:nsid w:val="18DA1416"/>
     <w:multiLevelType w:val="hybridMultilevel"/>
     <w:tmpl w:val="84809DF0"/>
@@ -3100,7 +4592,7 @@
       </w:rPr>
     </w:lvl>
   </w:abstractNum>
-  <w:abstractNum w:abstractNumId="9" w15:restartNumberingAfterBreak="0">
+  <w:abstractNum w:abstractNumId="10" w15:restartNumberingAfterBreak="0">
     <w:nsid w:val="1ACC2B8A"/>
     <w:multiLevelType w:val="hybridMultilevel"/>
     <w:tmpl w:val="F9CA8076"/>
@@ -3213,7 +4705,7 @@
       </w:rPr>
     </w:lvl>
   </w:abstractNum>
-  <w:abstractNum w:abstractNumId="10" w15:restartNumberingAfterBreak="0">
+  <w:abstractNum w:abstractNumId="11" w15:restartNumberingAfterBreak="0">
     <w:nsid w:val="1B6518E0"/>
     <w:multiLevelType w:val="hybridMultilevel"/>
     <w:tmpl w:val="E72AFC6E"/>
@@ -3326,7 +4818,7 @@
       </w:rPr>
     </w:lvl>
   </w:abstractNum>
-  <w:abstractNum w:abstractNumId="11" w15:restartNumberingAfterBreak="0">
+  <w:abstractNum w:abstractNumId="12" w15:restartNumberingAfterBreak="0">
     <w:nsid w:val="1F2574CB"/>
     <w:multiLevelType w:val="hybridMultilevel"/>
     <w:tmpl w:val="BAE8EE84"/>
@@ -3439,7 +4931,7 @@
       </w:rPr>
     </w:lvl>
   </w:abstractNum>
-  <w:abstractNum w:abstractNumId="12" w15:restartNumberingAfterBreak="0">
+  <w:abstractNum w:abstractNumId="13" w15:restartNumberingAfterBreak="0">
     <w:nsid w:val="26E14DA8"/>
     <w:multiLevelType w:val="hybridMultilevel"/>
     <w:tmpl w:val="A236844A"/>
@@ -3525,7 +5017,7 @@
       </w:pPr>
     </w:lvl>
   </w:abstractNum>
-  <w:abstractNum w:abstractNumId="13" w15:restartNumberingAfterBreak="0">
+  <w:abstractNum w:abstractNumId="14" w15:restartNumberingAfterBreak="0">
     <w:nsid w:val="27406C34"/>
     <w:multiLevelType w:val="hybridMultilevel"/>
     <w:tmpl w:val="972C17B6"/>
@@ -3638,7 +5130,7 @@
       </w:rPr>
     </w:lvl>
   </w:abstractNum>
-  <w:abstractNum w:abstractNumId="14" w15:restartNumberingAfterBreak="0">
+  <w:abstractNum w:abstractNumId="15" w15:restartNumberingAfterBreak="0">
     <w:nsid w:val="27FA55DA"/>
     <w:multiLevelType w:val="hybridMultilevel"/>
     <w:tmpl w:val="A0C090A2"/>
@@ -3751,7 +5243,7 @@
       </w:rPr>
     </w:lvl>
   </w:abstractNum>
-  <w:abstractNum w:abstractNumId="15" w15:restartNumberingAfterBreak="0">
+  <w:abstractNum w:abstractNumId="16" w15:restartNumberingAfterBreak="0">
     <w:nsid w:val="29B40624"/>
     <w:multiLevelType w:val="hybridMultilevel"/>
     <w:tmpl w:val="69C41824"/>
@@ -3864,7 +5356,7 @@
       </w:rPr>
     </w:lvl>
   </w:abstractNum>
-  <w:abstractNum w:abstractNumId="16" w15:restartNumberingAfterBreak="0">
+  <w:abstractNum w:abstractNumId="17" w15:restartNumberingAfterBreak="0">
     <w:nsid w:val="2B0C341A"/>
     <w:multiLevelType w:val="hybridMultilevel"/>
     <w:tmpl w:val="B6E03756"/>
@@ -3976,7 +5468,7 @@
       </w:rPr>
     </w:lvl>
   </w:abstractNum>
-  <w:abstractNum w:abstractNumId="17" w15:restartNumberingAfterBreak="0">
+  <w:abstractNum w:abstractNumId="18" w15:restartNumberingAfterBreak="0">
     <w:nsid w:val="2B5E62EF"/>
     <w:multiLevelType w:val="hybridMultilevel"/>
     <w:tmpl w:val="6652B5EA"/>
@@ -4089,7 +5581,7 @@
       </w:rPr>
     </w:lvl>
   </w:abstractNum>
-  <w:abstractNum w:abstractNumId="18" w15:restartNumberingAfterBreak="0">
+  <w:abstractNum w:abstractNumId="19" w15:restartNumberingAfterBreak="0">
     <w:nsid w:val="33CD051D"/>
     <w:multiLevelType w:val="hybridMultilevel"/>
     <w:tmpl w:val="945E6E34"/>
@@ -4202,7 +5694,7 @@
       </w:rPr>
     </w:lvl>
   </w:abstractNum>
-  <w:abstractNum w:abstractNumId="19" w15:restartNumberingAfterBreak="0">
+  <w:abstractNum w:abstractNumId="20" w15:restartNumberingAfterBreak="0">
     <w:nsid w:val="35646EF6"/>
     <w:multiLevelType w:val="hybridMultilevel"/>
     <w:tmpl w:val="58C0219A"/>
@@ -4315,7 +5807,7 @@
       </w:rPr>
     </w:lvl>
   </w:abstractNum>
-  <w:abstractNum w:abstractNumId="20" w15:restartNumberingAfterBreak="0">
+  <w:abstractNum w:abstractNumId="21" w15:restartNumberingAfterBreak="0">
     <w:nsid w:val="3E87106E"/>
     <w:multiLevelType w:val="hybridMultilevel"/>
     <w:tmpl w:val="BEE4BE38"/>
@@ -4427,7 +5919,7 @@
       </w:rPr>
     </w:lvl>
   </w:abstractNum>
-  <w:abstractNum w:abstractNumId="21" w15:restartNumberingAfterBreak="0">
+  <w:abstractNum w:abstractNumId="22" w15:restartNumberingAfterBreak="0">
     <w:nsid w:val="3FFC6BDF"/>
     <w:multiLevelType w:val="hybridMultilevel"/>
     <w:tmpl w:val="2A184906"/>
@@ -4540,7 +6032,7 @@
       </w:rPr>
     </w:lvl>
   </w:abstractNum>
-  <w:abstractNum w:abstractNumId="22" w15:restartNumberingAfterBreak="0">
+  <w:abstractNum w:abstractNumId="23" w15:restartNumberingAfterBreak="0">
     <w:nsid w:val="417B4D96"/>
     <w:multiLevelType w:val="hybridMultilevel"/>
     <w:tmpl w:val="715423E8"/>
@@ -4653,7 +6145,7 @@
       </w:rPr>
     </w:lvl>
   </w:abstractNum>
-  <w:abstractNum w:abstractNumId="23" w15:restartNumberingAfterBreak="0">
+  <w:abstractNum w:abstractNumId="24" w15:restartNumberingAfterBreak="0">
     <w:nsid w:val="4AEB6C76"/>
     <w:multiLevelType w:val="hybridMultilevel"/>
     <w:tmpl w:val="572CC266"/>
@@ -4766,10 +6258,10 @@
       </w:rPr>
     </w:lvl>
   </w:abstractNum>
-  <w:abstractNum w:abstractNumId="24" w15:restartNumberingAfterBreak="0">
+  <w:abstractNum w:abstractNumId="25" w15:restartNumberingAfterBreak="0">
     <w:nsid w:val="4CAF2353"/>
     <w:multiLevelType w:val="hybridMultilevel"/>
-    <w:tmpl w:val="6B061C86"/>
+    <w:tmpl w:val="DDF6BB22"/>
     <w:lvl w:ilvl="0" w:tplc="04090001">
       <w:start w:val="1"/>
       <w:numFmt w:val="bullet"/>
@@ -4782,6 +6274,119 @@
         <w:rFonts w:ascii="Symbol" w:hAnsi="Symbol" w:hint="default"/>
       </w:rPr>
     </w:lvl>
+    <w:lvl w:ilvl="1" w:tplc="04090003">
+      <w:start w:val="1"/>
+      <w:numFmt w:val="bullet"/>
+      <w:lvlText w:val="o"/>
+      <w:lvlJc w:val="left"/>
+      <w:pPr>
+        <w:ind w:left="1440" w:hanging="360"/>
+      </w:pPr>
+      <w:rPr>
+        <w:rFonts w:ascii="Courier New" w:hAnsi="Courier New" w:cs="Courier New" w:hint="default"/>
+      </w:rPr>
+    </w:lvl>
+    <w:lvl w:ilvl="2" w:tplc="04090005" w:tentative="1">
+      <w:start w:val="1"/>
+      <w:numFmt w:val="bullet"/>
+      <w:lvlText w:val=""/>
+      <w:lvlJc w:val="left"/>
+      <w:pPr>
+        <w:ind w:left="2160" w:hanging="360"/>
+      </w:pPr>
+      <w:rPr>
+        <w:rFonts w:ascii="Wingdings" w:hAnsi="Wingdings" w:hint="default"/>
+      </w:rPr>
+    </w:lvl>
+    <w:lvl w:ilvl="3" w:tplc="04090001" w:tentative="1">
+      <w:start w:val="1"/>
+      <w:numFmt w:val="bullet"/>
+      <w:lvlText w:val=""/>
+      <w:lvlJc w:val="left"/>
+      <w:pPr>
+        <w:ind w:left="2880" w:hanging="360"/>
+      </w:pPr>
+      <w:rPr>
+        <w:rFonts w:ascii="Symbol" w:hAnsi="Symbol" w:hint="default"/>
+      </w:rPr>
+    </w:lvl>
+    <w:lvl w:ilvl="4" w:tplc="04090003" w:tentative="1">
+      <w:start w:val="1"/>
+      <w:numFmt w:val="bullet"/>
+      <w:lvlText w:val="o"/>
+      <w:lvlJc w:val="left"/>
+      <w:pPr>
+        <w:ind w:left="3600" w:hanging="360"/>
+      </w:pPr>
+      <w:rPr>
+        <w:rFonts w:ascii="Courier New" w:hAnsi="Courier New" w:cs="Courier New" w:hint="default"/>
+      </w:rPr>
+    </w:lvl>
+    <w:lvl w:ilvl="5" w:tplc="04090005" w:tentative="1">
+      <w:start w:val="1"/>
+      <w:numFmt w:val="bullet"/>
+      <w:lvlText w:val=""/>
+      <w:lvlJc w:val="left"/>
+      <w:pPr>
+        <w:ind w:left="4320" w:hanging="360"/>
+      </w:pPr>
+      <w:rPr>
+        <w:rFonts w:ascii="Wingdings" w:hAnsi="Wingdings" w:hint="default"/>
+      </w:rPr>
+    </w:lvl>
+    <w:lvl w:ilvl="6" w:tplc="04090001" w:tentative="1">
+      <w:start w:val="1"/>
+      <w:numFmt w:val="bullet"/>
+      <w:lvlText w:val=""/>
+      <w:lvlJc w:val="left"/>
+      <w:pPr>
+        <w:ind w:left="5040" w:hanging="360"/>
+      </w:pPr>
+      <w:rPr>
+        <w:rFonts w:ascii="Symbol" w:hAnsi="Symbol" w:hint="default"/>
+      </w:rPr>
+    </w:lvl>
+    <w:lvl w:ilvl="7" w:tplc="04090003" w:tentative="1">
+      <w:start w:val="1"/>
+      <w:numFmt w:val="bullet"/>
+      <w:lvlText w:val="o"/>
+      <w:lvlJc w:val="left"/>
+      <w:pPr>
+        <w:ind w:left="5760" w:hanging="360"/>
+      </w:pPr>
+      <w:rPr>
+        <w:rFonts w:ascii="Courier New" w:hAnsi="Courier New" w:cs="Courier New" w:hint="default"/>
+      </w:rPr>
+    </w:lvl>
+    <w:lvl w:ilvl="8" w:tplc="04090005" w:tentative="1">
+      <w:start w:val="1"/>
+      <w:numFmt w:val="bullet"/>
+      <w:lvlText w:val=""/>
+      <w:lvlJc w:val="left"/>
+      <w:pPr>
+        <w:ind w:left="6480" w:hanging="360"/>
+      </w:pPr>
+      <w:rPr>
+        <w:rFonts w:ascii="Wingdings" w:hAnsi="Wingdings" w:hint="default"/>
+      </w:rPr>
+    </w:lvl>
+  </w:abstractNum>
+  <w:abstractNum w:abstractNumId="26" w15:restartNumberingAfterBreak="0">
+    <w:nsid w:val="5A0E18D3"/>
+    <w:multiLevelType w:val="hybridMultilevel"/>
+    <w:tmpl w:val="D45ED2F8"/>
+    <w:lvl w:ilvl="0" w:tplc="04090001">
+      <w:start w:val="1"/>
+      <w:numFmt w:val="bullet"/>
+      <w:lvlText w:val=""/>
+      <w:lvlJc w:val="left"/>
+      <w:pPr>
+        <w:ind w:left="720" w:hanging="360"/>
+      </w:pPr>
+      <w:rPr>
+        <w:rFonts w:ascii="Symbol" w:hAnsi="Symbol" w:hint="default"/>
+      </w:rPr>
+    </w:lvl>
     <w:lvl w:ilvl="1" w:tplc="04090003" w:tentative="1">
       <w:start w:val="1"/>
       <w:numFmt w:val="bullet"/>
@@ -4879,7 +6484,7 @@
       </w:rPr>
     </w:lvl>
   </w:abstractNum>
-  <w:abstractNum w:abstractNumId="25" w15:restartNumberingAfterBreak="0">
+  <w:abstractNum w:abstractNumId="27" w15:restartNumberingAfterBreak="0">
     <w:nsid w:val="5DDD3D8A"/>
     <w:multiLevelType w:val="hybridMultilevel"/>
     <w:tmpl w:val="4E44E6A8"/>
@@ -4965,7 +6570,7 @@
       </w:pPr>
     </w:lvl>
   </w:abstractNum>
-  <w:abstractNum w:abstractNumId="26" w15:restartNumberingAfterBreak="0">
+  <w:abstractNum w:abstractNumId="28" w15:restartNumberingAfterBreak="0">
     <w:nsid w:val="5E344A45"/>
     <w:multiLevelType w:val="hybridMultilevel"/>
     <w:tmpl w:val="0F243010"/>
@@ -5078,7 +6683,7 @@
       </w:rPr>
     </w:lvl>
   </w:abstractNum>
-  <w:abstractNum w:abstractNumId="27" w15:restartNumberingAfterBreak="0">
+  <w:abstractNum w:abstractNumId="29" w15:restartNumberingAfterBreak="0">
     <w:nsid w:val="62482238"/>
     <w:multiLevelType w:val="hybridMultilevel"/>
     <w:tmpl w:val="2026D3B2"/>
@@ -5167,7 +6772,7 @@
       </w:pPr>
     </w:lvl>
   </w:abstractNum>
-  <w:abstractNum w:abstractNumId="28" w15:restartNumberingAfterBreak="0">
+  <w:abstractNum w:abstractNumId="30" w15:restartNumberingAfterBreak="0">
     <w:nsid w:val="671B3755"/>
     <w:multiLevelType w:val="hybridMultilevel"/>
     <w:tmpl w:val="0A3845CA"/>
@@ -5280,7 +6885,7 @@
       </w:rPr>
     </w:lvl>
   </w:abstractNum>
-  <w:abstractNum w:abstractNumId="29" w15:restartNumberingAfterBreak="0">
+  <w:abstractNum w:abstractNumId="31" w15:restartNumberingAfterBreak="0">
     <w:nsid w:val="67667C80"/>
     <w:multiLevelType w:val="hybridMultilevel"/>
     <w:tmpl w:val="1F623876"/>
@@ -5393,7 +6998,7 @@
       </w:rPr>
     </w:lvl>
   </w:abstractNum>
-  <w:abstractNum w:abstractNumId="30" w15:restartNumberingAfterBreak="0">
+  <w:abstractNum w:abstractNumId="32" w15:restartNumberingAfterBreak="0">
     <w:nsid w:val="6D4E05B3"/>
     <w:multiLevelType w:val="hybridMultilevel"/>
     <w:tmpl w:val="A276FB36"/>
@@ -5506,7 +7111,7 @@
       </w:rPr>
     </w:lvl>
   </w:abstractNum>
-  <w:abstractNum w:abstractNumId="31" w15:restartNumberingAfterBreak="0">
+  <w:abstractNum w:abstractNumId="33" w15:restartNumberingAfterBreak="0">
     <w:nsid w:val="6D581D65"/>
     <w:multiLevelType w:val="hybridMultilevel"/>
     <w:tmpl w:val="A236844A"/>
@@ -5592,7 +7197,7 @@
       </w:pPr>
     </w:lvl>
   </w:abstractNum>
-  <w:abstractNum w:abstractNumId="32" w15:restartNumberingAfterBreak="0">
+  <w:abstractNum w:abstractNumId="34" w15:restartNumberingAfterBreak="0">
     <w:nsid w:val="6E242A55"/>
     <w:multiLevelType w:val="hybridMultilevel"/>
     <w:tmpl w:val="50BA4F68"/>
@@ -5705,7 +7310,7 @@
       </w:rPr>
     </w:lvl>
   </w:abstractNum>
-  <w:abstractNum w:abstractNumId="33" w15:restartNumberingAfterBreak="0">
+  <w:abstractNum w:abstractNumId="35" w15:restartNumberingAfterBreak="0">
     <w:nsid w:val="6FC9405A"/>
     <w:multiLevelType w:val="hybridMultilevel"/>
     <w:tmpl w:val="F7BC736E"/>
@@ -5818,7 +7423,7 @@
       </w:rPr>
     </w:lvl>
   </w:abstractNum>
-  <w:abstractNum w:abstractNumId="34" w15:restartNumberingAfterBreak="0">
+  <w:abstractNum w:abstractNumId="36" w15:restartNumberingAfterBreak="0">
     <w:nsid w:val="73596FBD"/>
     <w:multiLevelType w:val="hybridMultilevel"/>
     <w:tmpl w:val="D73A43A2"/>
@@ -5931,7 +7536,7 @@
       </w:rPr>
     </w:lvl>
   </w:abstractNum>
-  <w:abstractNum w:abstractNumId="35" w15:restartNumberingAfterBreak="0">
+  <w:abstractNum w:abstractNumId="37" w15:restartNumberingAfterBreak="0">
     <w:nsid w:val="73C51E04"/>
     <w:multiLevelType w:val="hybridMultilevel"/>
     <w:tmpl w:val="4D7628F6"/>
@@ -6044,7 +7649,7 @@
       </w:rPr>
     </w:lvl>
   </w:abstractNum>
-  <w:abstractNum w:abstractNumId="36" w15:restartNumberingAfterBreak="0">
+  <w:abstractNum w:abstractNumId="38" w15:restartNumberingAfterBreak="0">
     <w:nsid w:val="7BA23D7D"/>
     <w:multiLevelType w:val="hybridMultilevel"/>
     <w:tmpl w:val="524EF1CE"/>
@@ -6158,115 +7763,121 @@
     </w:lvl>
   </w:abstractNum>
   <w:num w:numId="1">
-    <w:abstractNumId w:val="9"/>
+    <w:abstractNumId w:val="10"/>
   </w:num>
   <w:num w:numId="2">
+    <w:abstractNumId w:val="19"/>
+  </w:num>
+  <w:num w:numId="3">
+    <w:abstractNumId w:val="31"/>
+  </w:num>
+  <w:num w:numId="4">
+    <w:abstractNumId w:val="12"/>
+  </w:num>
+  <w:num w:numId="5">
+    <w:abstractNumId w:val="8"/>
+  </w:num>
+  <w:num w:numId="6">
     <w:abstractNumId w:val="18"/>
   </w:num>
-  <w:num w:numId="3">
+  <w:num w:numId="7">
+    <w:abstractNumId w:val="6"/>
+  </w:num>
+  <w:num w:numId="8">
+    <w:abstractNumId w:val="27"/>
+  </w:num>
+  <w:num w:numId="9">
+    <w:abstractNumId w:val="28"/>
+  </w:num>
+  <w:num w:numId="10">
+    <w:abstractNumId w:val="23"/>
+  </w:num>
+  <w:num w:numId="11">
+    <w:abstractNumId w:val="35"/>
+  </w:num>
+  <w:num w:numId="12">
+    <w:abstractNumId w:val="13"/>
+  </w:num>
+  <w:num w:numId="13">
+    <w:abstractNumId w:val="20"/>
+  </w:num>
+  <w:num w:numId="14">
+    <w:abstractNumId w:val="22"/>
+  </w:num>
+  <w:num w:numId="15">
     <w:abstractNumId w:val="29"/>
   </w:num>
-  <w:num w:numId="4">
-    <w:abstractNumId w:val="11"/>
-  </w:num>
-  <w:num w:numId="5">
-    <w:abstractNumId w:val="7"/>
-  </w:num>
-  <w:num w:numId="6">
-    <w:abstractNumId w:val="17"/>
-  </w:num>
-  <w:num w:numId="7">
-    <w:abstractNumId w:val="5"/>
-  </w:num>
-  <w:num w:numId="8">
-    <w:abstractNumId w:val="25"/>
-  </w:num>
-  <w:num w:numId="9">
-    <w:abstractNumId w:val="26"/>
-  </w:num>
-  <w:num w:numId="10">
-    <w:abstractNumId w:val="22"/>
-  </w:num>
-  <w:num w:numId="11">
-    <w:abstractNumId w:val="33"/>
-  </w:num>
-  <w:num w:numId="12">
-    <w:abstractNumId w:val="12"/>
-  </w:num>
-  <w:num w:numId="13">
-    <w:abstractNumId w:val="19"/>
-  </w:num>
-  <w:num w:numId="14">
-    <w:abstractNumId w:val="21"/>
-  </w:num>
-  <w:num w:numId="15">
-    <w:abstractNumId w:val="27"/>
-  </w:num>
   <w:num w:numId="16">
-    <w:abstractNumId w:val="36"/>
+    <w:abstractNumId w:val="38"/>
   </w:num>
   <w:num w:numId="17">
     <w:abstractNumId w:val="0"/>
   </w:num>
   <w:num w:numId="18">
-    <w:abstractNumId w:val="14"/>
+    <w:abstractNumId w:val="15"/>
   </w:num>
   <w:num w:numId="19">
+    <w:abstractNumId w:val="36"/>
+  </w:num>
+  <w:num w:numId="20">
+    <w:abstractNumId w:val="7"/>
+  </w:num>
+  <w:num w:numId="21">
+    <w:abstractNumId w:val="21"/>
+  </w:num>
+  <w:num w:numId="22">
+    <w:abstractNumId w:val="16"/>
+  </w:num>
+  <w:num w:numId="23">
+    <w:abstractNumId w:val="32"/>
+  </w:num>
+  <w:num w:numId="24">
+    <w:abstractNumId w:val="11"/>
+  </w:num>
+  <w:num w:numId="25">
+    <w:abstractNumId w:val="24"/>
+  </w:num>
+  <w:num w:numId="26">
     <w:abstractNumId w:val="34"/>
   </w:num>
-  <w:num w:numId="20">
-    <w:abstractNumId w:val="6"/>
-  </w:num>
-  <w:num w:numId="21">
-    <w:abstractNumId w:val="20"/>
-  </w:num>
-  <w:num w:numId="22">
-    <w:abstractNumId w:val="15"/>
-  </w:num>
-  <w:num w:numId="23">
-    <w:abstractNumId w:val="30"/>
-  </w:num>
-  <w:num w:numId="24">
-    <w:abstractNumId w:val="10"/>
-  </w:num>
-  <w:num w:numId="25">
-    <w:abstractNumId w:val="23"/>
-  </w:num>
-  <w:num w:numId="26">
-    <w:abstractNumId w:val="32"/>
-  </w:num>
   <w:num w:numId="27">
-    <w:abstractNumId w:val="31"/>
+    <w:abstractNumId w:val="33"/>
   </w:num>
   <w:num w:numId="28">
-    <w:abstractNumId w:val="3"/>
+    <w:abstractNumId w:val="4"/>
   </w:num>
   <w:num w:numId="29">
     <w:abstractNumId w:val="1"/>
   </w:num>
   <w:num w:numId="30">
-    <w:abstractNumId w:val="4"/>
+    <w:abstractNumId w:val="5"/>
   </w:num>
   <w:num w:numId="31">
-    <w:abstractNumId w:val="16"/>
+    <w:abstractNumId w:val="17"/>
   </w:num>
   <w:num w:numId="32">
-    <w:abstractNumId w:val="35"/>
+    <w:abstractNumId w:val="37"/>
   </w:num>
   <w:num w:numId="33">
-    <w:abstractNumId w:val="28"/>
+    <w:abstractNumId w:val="30"/>
   </w:num>
   <w:num w:numId="34">
-    <w:abstractNumId w:val="24"/>
+    <w:abstractNumId w:val="25"/>
   </w:num>
   <w:num w:numId="35">
-    <w:abstractNumId w:val="8"/>
+    <w:abstractNumId w:val="9"/>
   </w:num>
   <w:num w:numId="36">
     <w:abstractNumId w:val="2"/>
   </w:num>
   <w:num w:numId="37">
-    <w:abstractNumId w:val="13"/>
+    <w:abstractNumId w:val="14"/>
+  </w:num>
+  <w:num w:numId="38">
+    <w:abstractNumId w:val="3"/>
+  </w:num>
+  <w:num w:numId="39">
+    <w:abstractNumId w:val="26"/>
   </w:num>
 </w:numbering>
 </file>
@@ -6724,7 +8335,6 @@
     <w:next w:val="Normal"/>
     <w:link w:val="Heading3Char"/>
     <w:uiPriority w:val="9"/>
-    <w:semiHidden/>
     <w:unhideWhenUsed/>
     <w:qFormat/>
     <w:rsid w:val="007963E8"/>
@@ -6986,7 +8596,6 @@
     <w:basedOn w:val="DefaultParagraphFont"/>
     <w:link w:val="Heading3"/>
     <w:uiPriority w:val="9"/>
-    <w:semiHidden/>
     <w:rsid w:val="007963E8"/>
     <w:rPr>
       <w:rFonts w:asciiTheme="majorHAnsi" w:eastAsiaTheme="majorEastAsia" w:hAnsiTheme="majorHAnsi" w:cstheme="majorBidi"/>
@@ -7680,7 +9289,7 @@
 </file>
 
 <file path=customXml/itemProps1.xml><?xml version="1.0" encoding="utf-8"?>
-<ds:datastoreItem xmlns:ds="http://schemas.openxmlformats.org/officeDocument/2006/customXml" ds:itemID="{F3093CCF-D3B0-4290-B619-86F419549BF6}">
+<ds:datastoreItem xmlns:ds="http://schemas.openxmlformats.org/officeDocument/2006/customXml" ds:itemID="{FCF9E30E-574F-4DDE-BA64-BAACB8C12FD3}">
   <ds:schemaRefs>
     <ds:schemaRef ds:uri="http://schemas.openxmlformats.org/officeDocument/2006/bibliography"/>
   </ds:schemaRefs>

</xml_diff>

<commit_message>
Images added to ReadMe
</commit_message>
<xml_diff>
--- a/Grading Criteria.docx
+++ b/Grading Criteria.docx
@@ -3874,6 +3874,22 @@
           <w:color w:val="244061" w:themeColor="accent1" w:themeShade="80"/>
           <w:lang w:val="en-AU" w:eastAsia="en-AU"/>
         </w:rPr>
+        <w:sym w:font="Wingdings 2" w:char="F052"/>
+      </w:r>
+      <w:r>
+        <w:rPr>
+          <w:color w:val="244061" w:themeColor="accent1" w:themeShade="80"/>
+          <w:lang w:val="en-AU" w:eastAsia="en-AU"/>
+        </w:rPr>
+        <w:t xml:space="preserve"> </w:t>
+      </w:r>
+      <w:bookmarkStart w:id="1" w:name="_GoBack"/>
+      <w:bookmarkEnd w:id="1"/>
+      <w:r>
+        <w:rPr>
+          <w:color w:val="244061" w:themeColor="accent1" w:themeShade="80"/>
+          <w:lang w:val="en-AU" w:eastAsia="en-AU"/>
+        </w:rPr>
         <w:t>[</w:t>
       </w:r>
       <w:r>
@@ -3936,18 +3952,12 @@
     </w:p>
     <w:p>
       <w:pPr>
-        <w:spacing w:line="360" w:lineRule="auto"/>
-        <w:rPr>
-          <w:lang w:val="en-AU" w:eastAsia="en-AU"/>
-        </w:rPr>
-      </w:pPr>
-      <w:bookmarkStart w:id="1" w:name="_GoBack"/>
-      <w:bookmarkEnd w:id="1"/>
-    </w:p>
-    <w:p>
-      <w:pPr>
-        <w:spacing w:line="360" w:lineRule="auto"/>
-        <w:rPr>
+        <w:pStyle w:val="Heading3"/>
+        <w:spacing w:line="360" w:lineRule="auto"/>
+        <w:rPr>
+          <w:rFonts w:asciiTheme="minorHAnsi" w:hAnsiTheme="minorHAnsi"/>
+          <w:b/>
+          <w:bCs/>
           <w:lang w:val="en-AU" w:eastAsia="en-AU"/>
         </w:rPr>
       </w:pPr>
@@ -3955,11 +3965,12 @@
         <w:rPr>
           <w:noProof/>
         </w:rPr>
+        <w:lastRenderedPageBreak/>
         <w:drawing>
-          <wp:inline distT="0" distB="0" distL="0" distR="0" wp14:anchorId="5E43F334" wp14:editId="634A3048">
-            <wp:extent cx="5270500" cy="1367155"/>
-            <wp:effectExtent l="0" t="0" r="6350" b="4445"/>
-            <wp:docPr id="6" name="Picture 6"/>
+          <wp:inline distT="0" distB="0" distL="0" distR="0" wp14:anchorId="5815BBAE" wp14:editId="15D79390">
+            <wp:extent cx="5270500" cy="4766310"/>
+            <wp:effectExtent l="0" t="0" r="6350" b="0"/>
+            <wp:docPr id="16" name="Picture 16"/>
             <wp:cNvGraphicFramePr>
               <a:graphicFrameLocks xmlns:a="http://schemas.openxmlformats.org/drawingml/2006/main" noChangeAspect="1"/>
             </wp:cNvGraphicFramePr>
@@ -3979,7 +3990,7 @@
                   <pic:spPr>
                     <a:xfrm>
                       <a:off x="0" y="0"/>
-                      <a:ext cx="5270500" cy="1367155"/>
+                      <a:ext cx="5270500" cy="4766310"/>
                     </a:xfrm>
                     <a:prstGeom prst="rect">
                       <a:avLst/>
@@ -3994,12 +4005,36 @@
     </w:p>
     <w:p>
       <w:pPr>
-        <w:pStyle w:val="Heading3"/>
-        <w:spacing w:line="360" w:lineRule="auto"/>
-        <w:rPr>
-          <w:rFonts w:asciiTheme="minorHAnsi" w:hAnsiTheme="minorHAnsi"/>
-          <w:b/>
-          <w:bCs/>
+        <w:rPr>
+          <w:lang w:val="en-AU" w:eastAsia="en-AU"/>
+        </w:rPr>
+      </w:pPr>
+      <w:r>
+        <w:rPr>
+          <w:lang w:val="en-AU" w:eastAsia="en-AU"/>
+        </w:rPr>
+        <w:t xml:space="preserve">Link: </w:t>
+      </w:r>
+      <w:hyperlink r:id="rId24" w:history="1">
+        <w:r>
+          <w:rPr>
+            <w:rStyle w:val="Hyperlink"/>
+            <w:lang w:val="en-AU" w:eastAsia="en-AU"/>
+          </w:rPr>
+          <w:t>https://github.com/lyhd/Dragon-World/blob/master/README.md</w:t>
+        </w:r>
+      </w:hyperlink>
+    </w:p>
+    <w:p>
+      <w:pPr>
+        <w:rPr>
+          <w:lang w:val="en-AU" w:eastAsia="en-AU"/>
+        </w:rPr>
+      </w:pPr>
+    </w:p>
+    <w:p>
+      <w:pPr>
+        <w:rPr>
           <w:lang w:val="en-AU" w:eastAsia="en-AU"/>
         </w:rPr>
       </w:pPr>
@@ -4287,6 +4322,7 @@
           <w:bCs/>
           <w:lang w:val="en-AU" w:eastAsia="en-AU"/>
         </w:rPr>
+        <w:lastRenderedPageBreak/>
         <w:t>Criteria: Demonstration Video [D]</w:t>
       </w:r>
     </w:p>
@@ -4529,7 +4565,7 @@
       </w:pPr>
     </w:p>
     <w:sectPr>
-      <w:footerReference w:type="default" r:id="rId24"/>
+      <w:footerReference w:type="default" r:id="rId25"/>
       <w:pgSz w:w="11900" w:h="16840"/>
       <w:pgMar w:top="1440" w:right="1800" w:bottom="1440" w:left="1800" w:header="708" w:footer="708" w:gutter="0"/>
       <w:cols w:space="708"/>
@@ -10796,7 +10832,7 @@
 </file>
 
 <file path=customXml/itemProps1.xml><?xml version="1.0" encoding="utf-8"?>
-<ds:datastoreItem xmlns:ds="http://schemas.openxmlformats.org/officeDocument/2006/customXml" ds:itemID="{0767C39F-43CE-4C3B-AA73-B721E7307931}">
+<ds:datastoreItem xmlns:ds="http://schemas.openxmlformats.org/officeDocument/2006/customXml" ds:itemID="{ACE56BC6-6038-45CC-B106-5B18633B065E}">
   <ds:schemaRefs>
     <ds:schemaRef ds:uri="http://schemas.openxmlformats.org/officeDocument/2006/bibliography"/>
   </ds:schemaRefs>

</xml_diff>

<commit_message>
Legal section and Grading Criteria.
Added legal section under About page with Hyperlinks class and Updated grading criteria.
</commit_message>
<xml_diff>
--- a/Grading Criteria.docx
+++ b/Grading Criteria.docx
@@ -2266,6 +2266,20 @@
           <w:color w:val="244061" w:themeColor="accent1" w:themeShade="80"/>
           <w:lang w:val="en-AU" w:eastAsia="en-AU"/>
         </w:rPr>
+        <w:sym w:font="Wingdings 2" w:char="F052"/>
+      </w:r>
+      <w:r>
+        <w:rPr>
+          <w:color w:val="244061" w:themeColor="accent1" w:themeShade="80"/>
+          <w:lang w:val="en-AU" w:eastAsia="en-AU"/>
+        </w:rPr>
+        <w:t xml:space="preserve"> </w:t>
+      </w:r>
+      <w:r>
+        <w:rPr>
+          <w:color w:val="244061" w:themeColor="accent1" w:themeShade="80"/>
+          <w:lang w:val="en-AU" w:eastAsia="en-AU"/>
+        </w:rPr>
         <w:t>[Pass]</w:t>
       </w:r>
     </w:p>
@@ -2331,6 +2345,20 @@
           <w:color w:val="244061" w:themeColor="accent1" w:themeShade="80"/>
           <w:lang w:val="en-AU" w:eastAsia="en-AU"/>
         </w:rPr>
+        <w:sym w:font="Wingdings 2" w:char="F052"/>
+      </w:r>
+      <w:r>
+        <w:rPr>
+          <w:color w:val="244061" w:themeColor="accent1" w:themeShade="80"/>
+          <w:lang w:val="en-AU" w:eastAsia="en-AU"/>
+        </w:rPr>
+        <w:t xml:space="preserve"> </w:t>
+      </w:r>
+      <w:r>
+        <w:rPr>
+          <w:color w:val="244061" w:themeColor="accent1" w:themeShade="80"/>
+          <w:lang w:val="en-AU" w:eastAsia="en-AU"/>
+        </w:rPr>
         <w:t>[</w:t>
       </w:r>
       <w:r>
@@ -2398,6 +2426,20 @@
           <w:color w:val="244061" w:themeColor="accent1" w:themeShade="80"/>
           <w:lang w:val="en-AU" w:eastAsia="en-AU"/>
         </w:rPr>
+        <w:sym w:font="Wingdings 2" w:char="F052"/>
+      </w:r>
+      <w:r>
+        <w:rPr>
+          <w:color w:val="244061" w:themeColor="accent1" w:themeShade="80"/>
+          <w:lang w:val="en-AU" w:eastAsia="en-AU"/>
+        </w:rPr>
+        <w:t xml:space="preserve"> </w:t>
+      </w:r>
+      <w:r>
+        <w:rPr>
+          <w:color w:val="244061" w:themeColor="accent1" w:themeShade="80"/>
+          <w:lang w:val="en-AU" w:eastAsia="en-AU"/>
+        </w:rPr>
         <w:t>[</w:t>
       </w:r>
       <w:r>
@@ -2565,1142 +2607,22 @@
     </w:p>
     <w:p>
       <w:pPr>
-        <w:pStyle w:val="Heading3"/>
-        <w:spacing w:line="360" w:lineRule="auto"/>
-        <w:rPr>
-          <w:rFonts w:asciiTheme="minorHAnsi" w:hAnsiTheme="minorHAnsi"/>
-          <w:b/>
-          <w:bCs/>
-          <w:lang w:val="en-AU" w:eastAsia="en-AU"/>
-        </w:rPr>
-      </w:pPr>
-    </w:p>
-    <w:p>
-      <w:pPr>
-        <w:pStyle w:val="Heading3"/>
-        <w:spacing w:line="360" w:lineRule="auto"/>
-        <w:rPr>
-          <w:rFonts w:asciiTheme="minorHAnsi" w:hAnsiTheme="minorHAnsi"/>
-          <w:b/>
-          <w:bCs/>
-          <w:lang w:val="en-AU" w:eastAsia="en-AU"/>
-        </w:rPr>
-      </w:pPr>
-      <w:r>
-        <w:rPr>
-          <w:rFonts w:asciiTheme="minorHAnsi" w:hAnsiTheme="minorHAnsi"/>
-          <w:b/>
-          <w:bCs/>
-          <w:lang w:val="en-AU" w:eastAsia="en-AU"/>
-        </w:rPr>
-        <w:t xml:space="preserve">Criteria: </w:t>
-      </w:r>
-      <w:r>
-        <w:rPr>
-          <w:rFonts w:asciiTheme="minorHAnsi" w:hAnsiTheme="minorHAnsi"/>
-          <w:b/>
-          <w:bCs/>
-          <w:lang w:val="en-AU" w:eastAsia="en-AU"/>
-        </w:rPr>
-        <w:t>Playability</w:t>
-      </w:r>
-      <w:r>
-        <w:rPr>
-          <w:rFonts w:asciiTheme="minorHAnsi" w:hAnsiTheme="minorHAnsi"/>
-          <w:b/>
-          <w:bCs/>
-          <w:lang w:val="en-AU" w:eastAsia="en-AU"/>
-        </w:rPr>
-        <w:t xml:space="preserve"> [HD]</w:t>
-      </w:r>
-    </w:p>
-    <w:p>
-      <w:pPr>
-        <w:spacing w:line="360" w:lineRule="auto"/>
-        <w:rPr>
-          <w:color w:val="244061" w:themeColor="accent1" w:themeShade="80"/>
-          <w:lang w:val="en-AU" w:eastAsia="en-AU"/>
-        </w:rPr>
-      </w:pPr>
-      <w:r>
-        <w:rPr>
-          <w:color w:val="244061" w:themeColor="accent1" w:themeShade="80"/>
-          <w:lang w:val="en-AU" w:eastAsia="en-AU"/>
-        </w:rPr>
-        <w:t>[Pass]</w:t>
-      </w:r>
-    </w:p>
-    <w:p>
-      <w:pPr>
-        <w:pStyle w:val="ListParagraph"/>
-        <w:numPr>
-          <w:ilvl w:val="0"/>
-          <w:numId w:val="41"/>
-        </w:numPr>
-        <w:spacing w:line="360" w:lineRule="auto"/>
-        <w:rPr>
-          <w:lang w:val="en-AU" w:eastAsia="en-AU"/>
-        </w:rPr>
-      </w:pPr>
-      <w:r>
-        <w:rPr>
-          <w:lang w:val="en-AU" w:eastAsia="en-AU"/>
-        </w:rPr>
-        <w:t>Your game is engaging to play for at least 30 minutes.</w:t>
-      </w:r>
-    </w:p>
-    <w:p>
-      <w:pPr>
-        <w:spacing w:line="360" w:lineRule="auto"/>
-        <w:rPr>
-          <w:color w:val="244061" w:themeColor="accent1" w:themeShade="80"/>
-          <w:lang w:val="en-AU" w:eastAsia="en-AU"/>
-        </w:rPr>
-      </w:pPr>
-      <w:r>
-        <w:rPr>
-          <w:color w:val="244061" w:themeColor="accent1" w:themeShade="80"/>
-          <w:lang w:val="en-AU" w:eastAsia="en-AU"/>
-        </w:rPr>
-        <w:t>[</w:t>
-      </w:r>
-      <w:r>
-        <w:rPr>
-          <w:color w:val="244061" w:themeColor="accent1" w:themeShade="80"/>
-          <w:lang w:val="en-AU" w:eastAsia="en-AU"/>
-        </w:rPr>
-        <w:t>Credit</w:t>
-      </w:r>
-      <w:r>
-        <w:rPr>
-          <w:color w:val="244061" w:themeColor="accent1" w:themeShade="80"/>
-          <w:lang w:val="en-AU" w:eastAsia="en-AU"/>
-        </w:rPr>
-        <w:t>]</w:t>
-      </w:r>
-    </w:p>
-    <w:p>
-      <w:pPr>
-        <w:pStyle w:val="ListParagraph"/>
-        <w:numPr>
-          <w:ilvl w:val="0"/>
-          <w:numId w:val="41"/>
-        </w:numPr>
-        <w:spacing w:line="360" w:lineRule="auto"/>
-        <w:rPr>
-          <w:lang w:val="en-AU" w:eastAsia="en-AU"/>
-        </w:rPr>
-      </w:pPr>
-      <w:r>
-        <w:rPr>
-          <w:lang w:val="en-AU" w:eastAsia="en-AU"/>
-        </w:rPr>
-        <w:t xml:space="preserve">Your game is engaging to play for at least </w:t>
-      </w:r>
-      <w:r>
-        <w:rPr>
-          <w:lang w:val="en-AU" w:eastAsia="en-AU"/>
-        </w:rPr>
-        <w:t>2 hours</w:t>
-      </w:r>
-      <w:r>
-        <w:rPr>
-          <w:lang w:val="en-AU" w:eastAsia="en-AU"/>
-        </w:rPr>
-        <w:t>.</w:t>
-      </w:r>
-    </w:p>
-    <w:p>
-      <w:pPr>
-        <w:spacing w:line="360" w:lineRule="auto"/>
-        <w:rPr>
-          <w:color w:val="244061" w:themeColor="accent1" w:themeShade="80"/>
-          <w:lang w:val="en-AU" w:eastAsia="en-AU"/>
-        </w:rPr>
-      </w:pPr>
-      <w:r>
-        <w:rPr>
-          <w:color w:val="244061" w:themeColor="accent1" w:themeShade="80"/>
-          <w:lang w:val="en-AU" w:eastAsia="en-AU"/>
-        </w:rPr>
-        <w:t>[</w:t>
-      </w:r>
-      <w:r>
-        <w:rPr>
-          <w:color w:val="244061" w:themeColor="accent1" w:themeShade="80"/>
-          <w:lang w:val="en-AU" w:eastAsia="en-AU"/>
-        </w:rPr>
-        <w:t>Distinction</w:t>
-      </w:r>
-      <w:r>
-        <w:rPr>
-          <w:color w:val="244061" w:themeColor="accent1" w:themeShade="80"/>
-          <w:lang w:val="en-AU" w:eastAsia="en-AU"/>
-        </w:rPr>
-        <w:t>]</w:t>
-      </w:r>
-    </w:p>
-    <w:p>
-      <w:pPr>
-        <w:pStyle w:val="ListParagraph"/>
-        <w:numPr>
-          <w:ilvl w:val="0"/>
-          <w:numId w:val="41"/>
-        </w:numPr>
-        <w:spacing w:line="360" w:lineRule="auto"/>
-        <w:rPr>
-          <w:lang w:val="en-AU" w:eastAsia="en-AU"/>
-        </w:rPr>
-      </w:pPr>
-      <w:r>
-        <w:rPr>
+        <w:spacing w:line="360" w:lineRule="auto"/>
+        <w:rPr>
+          <w:lang w:val="en-AU" w:eastAsia="en-AU"/>
+        </w:rPr>
+      </w:pPr>
+      <w:r>
+        <w:rPr>
+          <w:noProof/>
           <w:lang w:val="en-AU" w:eastAsia="en-AU"/>
         </w:rPr>
         <w:lastRenderedPageBreak/>
-        <w:t xml:space="preserve">Your game is engaging to play for at least </w:t>
-      </w:r>
-      <w:r>
-        <w:rPr>
-          <w:lang w:val="en-AU" w:eastAsia="en-AU"/>
-        </w:rPr>
-        <w:t>5 hours.</w:t>
-      </w:r>
-    </w:p>
-    <w:p>
-      <w:pPr>
-        <w:spacing w:line="360" w:lineRule="auto"/>
-        <w:rPr>
-          <w:color w:val="244061" w:themeColor="accent1" w:themeShade="80"/>
-          <w:lang w:val="en-AU" w:eastAsia="en-AU"/>
-        </w:rPr>
-      </w:pPr>
-      <w:r>
-        <w:rPr>
-          <w:color w:val="244061" w:themeColor="accent1" w:themeShade="80"/>
-          <w:lang w:val="en-AU" w:eastAsia="en-AU"/>
-        </w:rPr>
-        <w:t>[</w:t>
-      </w:r>
-      <w:r>
-        <w:rPr>
-          <w:color w:val="244061" w:themeColor="accent1" w:themeShade="80"/>
-          <w:lang w:val="en-AU" w:eastAsia="en-AU"/>
-        </w:rPr>
-        <w:t>High Distinction</w:t>
-      </w:r>
-      <w:r>
-        <w:rPr>
-          <w:color w:val="244061" w:themeColor="accent1" w:themeShade="80"/>
-          <w:lang w:val="en-AU" w:eastAsia="en-AU"/>
-        </w:rPr>
-        <w:t>]</w:t>
-      </w:r>
-    </w:p>
-    <w:p>
-      <w:pPr>
-        <w:pStyle w:val="ListParagraph"/>
-        <w:numPr>
-          <w:ilvl w:val="0"/>
-          <w:numId w:val="41"/>
-        </w:numPr>
-        <w:spacing w:line="360" w:lineRule="auto"/>
-        <w:rPr>
-          <w:lang w:val="en-AU" w:eastAsia="en-AU"/>
-        </w:rPr>
-      </w:pPr>
-      <w:r>
-        <w:rPr>
-          <w:lang w:val="en-AU" w:eastAsia="en-AU"/>
-        </w:rPr>
-        <w:t xml:space="preserve">Your game is engaging to play for at least </w:t>
-      </w:r>
-      <w:r>
-        <w:rPr>
-          <w:lang w:val="en-AU" w:eastAsia="en-AU"/>
-        </w:rPr>
-        <w:t>10 hours.</w:t>
-      </w:r>
-    </w:p>
-    <w:p>
-      <w:pPr>
-        <w:pStyle w:val="Heading3"/>
-        <w:spacing w:line="360" w:lineRule="auto"/>
-        <w:rPr>
-          <w:rFonts w:asciiTheme="minorHAnsi" w:hAnsiTheme="minorHAnsi"/>
-          <w:b/>
-          <w:bCs/>
-          <w:lang w:val="en-AU" w:eastAsia="en-AU"/>
-        </w:rPr>
-      </w:pPr>
-    </w:p>
-    <w:p>
-      <w:pPr>
-        <w:pStyle w:val="Heading3"/>
-        <w:spacing w:line="360" w:lineRule="auto"/>
-        <w:rPr>
-          <w:rFonts w:asciiTheme="minorHAnsi" w:hAnsiTheme="minorHAnsi"/>
-          <w:b/>
-          <w:bCs/>
-          <w:lang w:val="en-AU" w:eastAsia="en-AU"/>
-        </w:rPr>
-      </w:pPr>
-      <w:r>
-        <w:rPr>
-          <w:rFonts w:asciiTheme="minorHAnsi" w:hAnsiTheme="minorHAnsi"/>
-          <w:b/>
-          <w:bCs/>
-          <w:lang w:val="en-AU" w:eastAsia="en-AU"/>
-        </w:rPr>
-        <w:t xml:space="preserve">Criteria: </w:t>
-      </w:r>
-      <w:r>
-        <w:rPr>
-          <w:rFonts w:asciiTheme="minorHAnsi" w:hAnsiTheme="minorHAnsi"/>
-          <w:b/>
-          <w:bCs/>
-          <w:lang w:val="en-AU" w:eastAsia="en-AU"/>
-        </w:rPr>
-        <w:t xml:space="preserve">Data Handling </w:t>
-      </w:r>
-      <w:r>
-        <w:rPr>
-          <w:rFonts w:asciiTheme="minorHAnsi" w:hAnsiTheme="minorHAnsi"/>
-          <w:b/>
-          <w:bCs/>
-          <w:lang w:val="en-AU" w:eastAsia="en-AU"/>
-        </w:rPr>
-        <w:t>[HD]</w:t>
-      </w:r>
-    </w:p>
-    <w:p>
-      <w:pPr>
-        <w:spacing w:line="360" w:lineRule="auto"/>
-        <w:rPr>
-          <w:color w:val="244061" w:themeColor="accent1" w:themeShade="80"/>
-          <w:lang w:val="en-AU" w:eastAsia="en-AU"/>
-        </w:rPr>
-      </w:pPr>
-      <w:r>
-        <w:rPr>
-          <w:color w:val="244061" w:themeColor="accent1" w:themeShade="80"/>
-          <w:lang w:val="en-AU" w:eastAsia="en-AU"/>
-        </w:rPr>
-        <w:t>[Pass]</w:t>
-      </w:r>
-    </w:p>
-    <w:p>
-      <w:pPr>
-        <w:pStyle w:val="ListParagraph"/>
-        <w:numPr>
-          <w:ilvl w:val="0"/>
-          <w:numId w:val="41"/>
-        </w:numPr>
-        <w:spacing w:line="360" w:lineRule="auto"/>
-        <w:rPr>
-          <w:lang w:val="en-AU" w:eastAsia="en-AU"/>
-        </w:rPr>
-      </w:pPr>
-      <w:r>
-        <w:rPr>
-          <w:lang w:val="en-AU" w:eastAsia="en-AU"/>
-        </w:rPr>
-        <w:t xml:space="preserve">You load all your game data through local text files. </w:t>
-      </w:r>
-    </w:p>
-    <w:p>
-      <w:pPr>
-        <w:spacing w:line="360" w:lineRule="auto"/>
-        <w:rPr>
-          <w:color w:val="244061" w:themeColor="accent1" w:themeShade="80"/>
-          <w:lang w:val="en-AU" w:eastAsia="en-AU"/>
-        </w:rPr>
-      </w:pPr>
-      <w:r>
-        <w:rPr>
-          <w:color w:val="244061" w:themeColor="accent1" w:themeShade="80"/>
-          <w:lang w:val="en-AU" w:eastAsia="en-AU"/>
-        </w:rPr>
-        <w:t>[</w:t>
-      </w:r>
-      <w:r>
-        <w:rPr>
-          <w:color w:val="244061" w:themeColor="accent1" w:themeShade="80"/>
-          <w:lang w:val="en-AU" w:eastAsia="en-AU"/>
-        </w:rPr>
-        <w:t>Credit</w:t>
-      </w:r>
-      <w:r>
-        <w:rPr>
-          <w:color w:val="244061" w:themeColor="accent1" w:themeShade="80"/>
-          <w:lang w:val="en-AU" w:eastAsia="en-AU"/>
-        </w:rPr>
-        <w:t>]</w:t>
-      </w:r>
-    </w:p>
-    <w:p>
-      <w:pPr>
-        <w:pStyle w:val="ListParagraph"/>
-        <w:numPr>
-          <w:ilvl w:val="0"/>
-          <w:numId w:val="41"/>
-        </w:numPr>
-        <w:spacing w:line="360" w:lineRule="auto"/>
-        <w:rPr>
-          <w:lang w:val="en-AU" w:eastAsia="en-AU"/>
-        </w:rPr>
-      </w:pPr>
-      <w:r>
-        <w:rPr>
-          <w:lang w:val="en-AU" w:eastAsia="en-AU"/>
-        </w:rPr>
-        <w:t>You also have all app constants in local text files.</w:t>
-      </w:r>
-    </w:p>
-    <w:p>
-      <w:pPr>
-        <w:spacing w:line="360" w:lineRule="auto"/>
-        <w:rPr>
-          <w:color w:val="244061" w:themeColor="accent1" w:themeShade="80"/>
-          <w:lang w:val="en-AU" w:eastAsia="en-AU"/>
-        </w:rPr>
-      </w:pPr>
-      <w:r>
-        <w:rPr>
-          <w:color w:val="244061" w:themeColor="accent1" w:themeShade="80"/>
-          <w:lang w:val="en-AU" w:eastAsia="en-AU"/>
-        </w:rPr>
-        <w:t>[</w:t>
-      </w:r>
-      <w:r>
-        <w:rPr>
-          <w:color w:val="244061" w:themeColor="accent1" w:themeShade="80"/>
-          <w:lang w:val="en-AU" w:eastAsia="en-AU"/>
-        </w:rPr>
-        <w:t>Distinction</w:t>
-      </w:r>
-      <w:r>
-        <w:rPr>
-          <w:color w:val="244061" w:themeColor="accent1" w:themeShade="80"/>
-          <w:lang w:val="en-AU" w:eastAsia="en-AU"/>
-        </w:rPr>
-        <w:t>]</w:t>
-      </w:r>
-    </w:p>
-    <w:p>
-      <w:pPr>
-        <w:pStyle w:val="ListParagraph"/>
-        <w:numPr>
-          <w:ilvl w:val="0"/>
-          <w:numId w:val="30"/>
-        </w:numPr>
-        <w:spacing w:line="360" w:lineRule="auto"/>
-        <w:rPr>
-          <w:lang w:val="en-AU" w:eastAsia="en-AU"/>
-        </w:rPr>
-      </w:pPr>
-      <w:r>
-        <w:rPr>
-          <w:lang w:val="en-AU" w:eastAsia="en-AU"/>
-        </w:rPr>
-        <w:t>L</w:t>
-      </w:r>
-      <w:r>
-        <w:rPr>
-          <w:lang w:val="en-AU" w:eastAsia="en-AU"/>
-        </w:rPr>
-        <w:t xml:space="preserve">oad </w:t>
-      </w:r>
-      <w:r>
-        <w:rPr>
-          <w:lang w:val="en-AU" w:eastAsia="en-AU"/>
-        </w:rPr>
-        <w:t>and</w:t>
-      </w:r>
-      <w:r>
-        <w:rPr>
-          <w:lang w:val="en-AU" w:eastAsia="en-AU"/>
-        </w:rPr>
-        <w:t xml:space="preserve"> save user settings to an external file or DB</w:t>
-      </w:r>
-      <w:r>
-        <w:rPr>
-          <w:lang w:val="en-AU" w:eastAsia="en-AU"/>
-        </w:rPr>
-        <w:t>.</w:t>
-      </w:r>
-    </w:p>
-    <w:p>
-      <w:pPr>
-        <w:spacing w:line="360" w:lineRule="auto"/>
-        <w:rPr>
-          <w:color w:val="244061" w:themeColor="accent1" w:themeShade="80"/>
-          <w:lang w:val="en-AU" w:eastAsia="en-AU"/>
-        </w:rPr>
-      </w:pPr>
-      <w:r>
-        <w:rPr>
-          <w:color w:val="244061" w:themeColor="accent1" w:themeShade="80"/>
-          <w:lang w:val="en-AU" w:eastAsia="en-AU"/>
-        </w:rPr>
-        <w:t>[</w:t>
-      </w:r>
-      <w:r>
-        <w:rPr>
-          <w:color w:val="244061" w:themeColor="accent1" w:themeShade="80"/>
-          <w:lang w:val="en-AU" w:eastAsia="en-AU"/>
-        </w:rPr>
-        <w:t>High Distinction</w:t>
-      </w:r>
-      <w:r>
-        <w:rPr>
-          <w:color w:val="244061" w:themeColor="accent1" w:themeShade="80"/>
-          <w:lang w:val="en-AU" w:eastAsia="en-AU"/>
-        </w:rPr>
-        <w:t>]</w:t>
-      </w:r>
-    </w:p>
-    <w:p>
-      <w:pPr>
-        <w:pStyle w:val="ListParagraph"/>
-        <w:numPr>
-          <w:ilvl w:val="0"/>
-          <w:numId w:val="30"/>
-        </w:numPr>
-        <w:spacing w:line="360" w:lineRule="auto"/>
-        <w:rPr>
-          <w:lang w:val="en-AU" w:eastAsia="en-AU"/>
-        </w:rPr>
-      </w:pPr>
-      <w:r>
-        <w:rPr>
-          <w:lang w:val="en-AU" w:eastAsia="en-AU"/>
-        </w:rPr>
-        <w:t>L</w:t>
-      </w:r>
-      <w:r>
-        <w:rPr>
-          <w:lang w:val="en-AU" w:eastAsia="en-AU"/>
-        </w:rPr>
-        <w:t xml:space="preserve">oad </w:t>
-      </w:r>
-      <w:r>
-        <w:rPr>
-          <w:lang w:val="en-AU" w:eastAsia="en-AU"/>
-        </w:rPr>
-        <w:t>and</w:t>
-      </w:r>
-      <w:r>
-        <w:rPr>
-          <w:lang w:val="en-AU" w:eastAsia="en-AU"/>
-        </w:rPr>
-        <w:t xml:space="preserve"> save user state from/to external file or DB</w:t>
-      </w:r>
-      <w:r>
-        <w:rPr>
-          <w:lang w:val="en-AU" w:eastAsia="en-AU"/>
-        </w:rPr>
-        <w:t>.</w:t>
-      </w:r>
-    </w:p>
-    <w:p>
-      <w:pPr>
-        <w:pStyle w:val="ListParagraph"/>
-        <w:numPr>
-          <w:ilvl w:val="0"/>
-          <w:numId w:val="30"/>
-        </w:numPr>
-        <w:spacing w:line="360" w:lineRule="auto"/>
-        <w:rPr>
-          <w:lang w:val="en-AU" w:eastAsia="en-AU"/>
-        </w:rPr>
-      </w:pPr>
-      <w:r>
-        <w:rPr>
-          <w:lang w:val="en-AU" w:eastAsia="en-AU"/>
-        </w:rPr>
-        <w:t>Easy</w:t>
-      </w:r>
-      <w:r>
-        <w:rPr>
-          <w:lang w:val="en-AU" w:eastAsia="en-AU"/>
-        </w:rPr>
-        <w:t xml:space="preserve"> to</w:t>
-      </w:r>
-      <w:r>
-        <w:rPr>
-          <w:lang w:val="en-AU" w:eastAsia="en-AU"/>
-        </w:rPr>
-        <w:t xml:space="preserve"> create,</w:t>
-      </w:r>
-      <w:r>
-        <w:rPr>
-          <w:lang w:val="en-AU" w:eastAsia="en-AU"/>
-        </w:rPr>
-        <w:t xml:space="preserve"> edit</w:t>
-      </w:r>
-      <w:r>
-        <w:rPr>
-          <w:lang w:val="en-AU" w:eastAsia="en-AU"/>
-        </w:rPr>
-        <w:t xml:space="preserve"> and</w:t>
-      </w:r>
-      <w:r>
-        <w:rPr>
-          <w:lang w:val="en-AU" w:eastAsia="en-AU"/>
-        </w:rPr>
-        <w:t xml:space="preserve"> update</w:t>
-      </w:r>
-      <w:r>
-        <w:rPr>
-          <w:lang w:val="en-AU" w:eastAsia="en-AU"/>
-        </w:rPr>
-        <w:t>.</w:t>
-      </w:r>
-    </w:p>
-    <w:p>
-      <w:pPr>
-        <w:spacing w:line="360" w:lineRule="auto"/>
-        <w:rPr>
-          <w:lang w:val="en-AU" w:eastAsia="en-AU"/>
-        </w:rPr>
-      </w:pPr>
-    </w:p>
-    <w:p>
-      <w:pPr>
-        <w:pStyle w:val="Heading3"/>
-        <w:spacing w:line="360" w:lineRule="auto"/>
-        <w:rPr>
-          <w:rFonts w:asciiTheme="minorHAnsi" w:hAnsiTheme="minorHAnsi"/>
-          <w:b/>
-          <w:bCs/>
-          <w:lang w:val="en-AU" w:eastAsia="en-AU"/>
-        </w:rPr>
-      </w:pPr>
-      <w:r>
-        <w:rPr>
-          <w:rFonts w:asciiTheme="minorHAnsi" w:hAnsiTheme="minorHAnsi"/>
-          <w:b/>
-          <w:bCs/>
-          <w:lang w:val="en-AU" w:eastAsia="en-AU"/>
-        </w:rPr>
-        <w:t xml:space="preserve">Criteria: </w:t>
-      </w:r>
-      <w:r>
-        <w:rPr>
-          <w:rFonts w:asciiTheme="minorHAnsi" w:hAnsiTheme="minorHAnsi"/>
-          <w:b/>
-          <w:bCs/>
-          <w:lang w:val="en-AU" w:eastAsia="en-AU"/>
-        </w:rPr>
-        <w:t xml:space="preserve">Layout </w:t>
-      </w:r>
-      <w:r>
-        <w:rPr>
-          <w:rFonts w:asciiTheme="minorHAnsi" w:hAnsiTheme="minorHAnsi"/>
-          <w:b/>
-          <w:bCs/>
-          <w:lang w:val="en-AU" w:eastAsia="en-AU"/>
-        </w:rPr>
-        <w:t>[D]</w:t>
-      </w:r>
-    </w:p>
-    <w:p>
-      <w:pPr>
-        <w:spacing w:line="360" w:lineRule="auto"/>
-        <w:rPr>
-          <w:color w:val="244061" w:themeColor="accent1" w:themeShade="80"/>
-          <w:lang w:val="en-AU" w:eastAsia="en-AU"/>
-        </w:rPr>
-      </w:pPr>
-      <w:r>
-        <w:rPr>
-          <w:color w:val="244061" w:themeColor="accent1" w:themeShade="80"/>
-          <w:lang w:val="en-AU" w:eastAsia="en-AU"/>
-        </w:rPr>
-        <w:t>[Pass]</w:t>
-      </w:r>
-    </w:p>
-    <w:p>
-      <w:pPr>
-        <w:pStyle w:val="ListParagraph"/>
-        <w:numPr>
-          <w:ilvl w:val="0"/>
-          <w:numId w:val="42"/>
-        </w:numPr>
-        <w:spacing w:line="360" w:lineRule="auto"/>
-        <w:rPr>
-          <w:lang w:val="en-AU" w:eastAsia="en-AU"/>
-        </w:rPr>
-      </w:pPr>
-      <w:r>
-        <w:rPr>
-          <w:lang w:val="en-AU" w:eastAsia="en-AU"/>
-        </w:rPr>
-        <w:t>Your app works in portrait phone mode.</w:t>
-      </w:r>
-    </w:p>
-    <w:p>
-      <w:pPr>
-        <w:spacing w:line="360" w:lineRule="auto"/>
-        <w:rPr>
-          <w:color w:val="244061" w:themeColor="accent1" w:themeShade="80"/>
-          <w:lang w:val="en-AU" w:eastAsia="en-AU"/>
-        </w:rPr>
-      </w:pPr>
-      <w:r>
-        <w:rPr>
-          <w:color w:val="244061" w:themeColor="accent1" w:themeShade="80"/>
-          <w:lang w:val="en-AU" w:eastAsia="en-AU"/>
-        </w:rPr>
-        <w:t>[</w:t>
-      </w:r>
-      <w:r>
-        <w:rPr>
-          <w:color w:val="244061" w:themeColor="accent1" w:themeShade="80"/>
-          <w:lang w:val="en-AU" w:eastAsia="en-AU"/>
-        </w:rPr>
-        <w:t>Credit</w:t>
-      </w:r>
-      <w:r>
-        <w:rPr>
-          <w:color w:val="244061" w:themeColor="accent1" w:themeShade="80"/>
-          <w:lang w:val="en-AU" w:eastAsia="en-AU"/>
-        </w:rPr>
-        <w:t>]</w:t>
-      </w:r>
-    </w:p>
-    <w:p>
-      <w:pPr>
-        <w:pStyle w:val="ListParagraph"/>
-        <w:numPr>
-          <w:ilvl w:val="0"/>
-          <w:numId w:val="42"/>
-        </w:numPr>
-        <w:spacing w:line="360" w:lineRule="auto"/>
-        <w:rPr>
-          <w:lang w:val="en-AU" w:eastAsia="en-AU"/>
-        </w:rPr>
-      </w:pPr>
-      <w:bookmarkStart w:id="0" w:name="_Hlk513979595"/>
-      <w:r>
-        <w:rPr>
-          <w:lang w:val="en-AU" w:eastAsia="en-AU"/>
-        </w:rPr>
-        <w:t>Your app works in both portrait phone, tablet portrait, and tablet landscape mode.</w:t>
-      </w:r>
-    </w:p>
-    <w:bookmarkEnd w:id="0"/>
-    <w:p>
-      <w:pPr>
-        <w:spacing w:line="360" w:lineRule="auto"/>
-        <w:rPr>
-          <w:color w:val="244061" w:themeColor="accent1" w:themeShade="80"/>
-          <w:lang w:val="en-AU" w:eastAsia="en-AU"/>
-        </w:rPr>
-      </w:pPr>
-      <w:r>
-        <w:rPr>
-          <w:color w:val="244061" w:themeColor="accent1" w:themeShade="80"/>
-          <w:lang w:val="en-AU" w:eastAsia="en-AU"/>
-        </w:rPr>
-        <w:t>[</w:t>
-      </w:r>
-      <w:r>
-        <w:rPr>
-          <w:color w:val="244061" w:themeColor="accent1" w:themeShade="80"/>
-          <w:lang w:val="en-AU" w:eastAsia="en-AU"/>
-        </w:rPr>
-        <w:t>Distinction</w:t>
-      </w:r>
-      <w:r>
-        <w:rPr>
-          <w:color w:val="244061" w:themeColor="accent1" w:themeShade="80"/>
-          <w:lang w:val="en-AU" w:eastAsia="en-AU"/>
-        </w:rPr>
-        <w:t>]</w:t>
-      </w:r>
-    </w:p>
-    <w:p>
-      <w:pPr>
-        <w:pStyle w:val="ListParagraph"/>
-        <w:numPr>
-          <w:ilvl w:val="0"/>
-          <w:numId w:val="30"/>
-        </w:numPr>
-        <w:spacing w:line="360" w:lineRule="auto"/>
-        <w:rPr>
-          <w:lang w:val="en-AU" w:eastAsia="en-AU"/>
-        </w:rPr>
-      </w:pPr>
-      <w:r>
-        <w:rPr>
-          <w:lang w:val="en-AU" w:eastAsia="en-AU"/>
-        </w:rPr>
-        <w:t xml:space="preserve">Dynamically adjusts in real-time in orientation </w:t>
-      </w:r>
-      <w:r>
-        <w:rPr>
-          <w:lang w:val="en-AU" w:eastAsia="en-AU"/>
-        </w:rPr>
-        <w:t>and</w:t>
-      </w:r>
-      <w:r>
-        <w:rPr>
-          <w:lang w:val="en-AU" w:eastAsia="en-AU"/>
-        </w:rPr>
-        <w:t xml:space="preserve"> resolution.</w:t>
-      </w:r>
-    </w:p>
-    <w:p>
-      <w:pPr>
-        <w:pStyle w:val="Heading3"/>
-        <w:spacing w:line="360" w:lineRule="auto"/>
-        <w:rPr>
-          <w:rFonts w:asciiTheme="minorHAnsi" w:hAnsiTheme="minorHAnsi"/>
-          <w:b/>
-          <w:bCs/>
-          <w:lang w:val="en-AU" w:eastAsia="en-AU"/>
-        </w:rPr>
-      </w:pPr>
-    </w:p>
-    <w:p>
-      <w:pPr>
-        <w:pStyle w:val="Heading3"/>
-        <w:spacing w:line="360" w:lineRule="auto"/>
-        <w:rPr>
-          <w:rFonts w:asciiTheme="minorHAnsi" w:hAnsiTheme="minorHAnsi"/>
-          <w:b/>
-          <w:bCs/>
-          <w:lang w:val="en-AU" w:eastAsia="en-AU"/>
-        </w:rPr>
-      </w:pPr>
-      <w:r>
-        <w:rPr>
-          <w:rFonts w:asciiTheme="minorHAnsi" w:hAnsiTheme="minorHAnsi"/>
-          <w:b/>
-          <w:bCs/>
-          <w:lang w:val="en-AU" w:eastAsia="en-AU"/>
-        </w:rPr>
-        <w:t xml:space="preserve">Criteria: </w:t>
-      </w:r>
-      <w:r>
-        <w:rPr>
-          <w:rFonts w:asciiTheme="minorHAnsi" w:hAnsiTheme="minorHAnsi"/>
-          <w:b/>
-          <w:bCs/>
-          <w:lang w:val="en-AU" w:eastAsia="en-AU"/>
-        </w:rPr>
-        <w:t>Bugs</w:t>
-      </w:r>
-      <w:r>
-        <w:rPr>
-          <w:rFonts w:asciiTheme="minorHAnsi" w:hAnsiTheme="minorHAnsi"/>
-          <w:b/>
-          <w:bCs/>
-          <w:lang w:val="en-AU" w:eastAsia="en-AU"/>
-        </w:rPr>
-        <w:t xml:space="preserve"> [D]</w:t>
-      </w:r>
-    </w:p>
-    <w:p>
-      <w:pPr>
-        <w:spacing w:line="360" w:lineRule="auto"/>
-        <w:rPr>
-          <w:color w:val="244061" w:themeColor="accent1" w:themeShade="80"/>
-          <w:lang w:val="en-AU" w:eastAsia="en-AU"/>
-        </w:rPr>
-      </w:pPr>
-      <w:r>
-        <w:rPr>
-          <w:color w:val="244061" w:themeColor="accent1" w:themeShade="80"/>
-          <w:lang w:val="en-AU" w:eastAsia="en-AU"/>
-        </w:rPr>
-        <w:t>[Pass]</w:t>
-      </w:r>
-    </w:p>
-    <w:p>
-      <w:pPr>
-        <w:pStyle w:val="ListParagraph"/>
-        <w:numPr>
-          <w:ilvl w:val="0"/>
-          <w:numId w:val="30"/>
-        </w:numPr>
-        <w:spacing w:line="360" w:lineRule="auto"/>
-        <w:rPr>
-          <w:lang w:val="en-AU" w:eastAsia="en-AU"/>
-        </w:rPr>
-      </w:pPr>
-      <w:r>
-        <w:rPr>
-          <w:lang w:val="en-AU" w:eastAsia="en-AU"/>
-        </w:rPr>
-        <w:t xml:space="preserve">Code gracefully handles all </w:t>
-      </w:r>
-      <w:proofErr w:type="gramStart"/>
-      <w:r>
-        <w:rPr>
-          <w:lang w:val="en-AU" w:eastAsia="en-AU"/>
-        </w:rPr>
-        <w:t>bugs, and</w:t>
-      </w:r>
-      <w:proofErr w:type="gramEnd"/>
-      <w:r>
-        <w:rPr>
-          <w:lang w:val="en-AU" w:eastAsia="en-AU"/>
-        </w:rPr>
-        <w:t xml:space="preserve"> restarts or resumes as appropriate.</w:t>
-      </w:r>
-    </w:p>
-    <w:p>
-      <w:pPr>
-        <w:spacing w:line="360" w:lineRule="auto"/>
-        <w:rPr>
-          <w:color w:val="244061" w:themeColor="accent1" w:themeShade="80"/>
-          <w:lang w:val="en-AU" w:eastAsia="en-AU"/>
-        </w:rPr>
-      </w:pPr>
-      <w:r>
-        <w:rPr>
-          <w:color w:val="244061" w:themeColor="accent1" w:themeShade="80"/>
-          <w:lang w:val="en-AU" w:eastAsia="en-AU"/>
-        </w:rPr>
-        <w:t>[</w:t>
-      </w:r>
-      <w:r>
-        <w:rPr>
-          <w:color w:val="244061" w:themeColor="accent1" w:themeShade="80"/>
-          <w:lang w:val="en-AU" w:eastAsia="en-AU"/>
-        </w:rPr>
-        <w:t>Credit</w:t>
-      </w:r>
-      <w:r>
-        <w:rPr>
-          <w:color w:val="244061" w:themeColor="accent1" w:themeShade="80"/>
-          <w:lang w:val="en-AU" w:eastAsia="en-AU"/>
-        </w:rPr>
-        <w:t>]</w:t>
-      </w:r>
-    </w:p>
-    <w:p>
-      <w:pPr>
-        <w:pStyle w:val="ListParagraph"/>
-        <w:numPr>
-          <w:ilvl w:val="0"/>
-          <w:numId w:val="30"/>
-        </w:numPr>
-        <w:spacing w:line="360" w:lineRule="auto"/>
-        <w:rPr>
-          <w:lang w:val="en-AU" w:eastAsia="en-AU"/>
-        </w:rPr>
-      </w:pPr>
-      <w:r>
-        <w:rPr>
-          <w:lang w:val="en-AU" w:eastAsia="en-AU"/>
-        </w:rPr>
-        <w:t>code also keeps all data safe and saved, as well as captures and details and reports bugs to the end user at a high level.</w:t>
-      </w:r>
-    </w:p>
-    <w:p>
-      <w:pPr>
-        <w:spacing w:line="360" w:lineRule="auto"/>
-        <w:rPr>
-          <w:color w:val="244061" w:themeColor="accent1" w:themeShade="80"/>
-          <w:lang w:val="en-AU" w:eastAsia="en-AU"/>
-        </w:rPr>
-      </w:pPr>
-      <w:r>
-        <w:rPr>
-          <w:color w:val="244061" w:themeColor="accent1" w:themeShade="80"/>
-          <w:lang w:val="en-AU" w:eastAsia="en-AU"/>
-        </w:rPr>
-        <w:t>[</w:t>
-      </w:r>
-      <w:r>
-        <w:rPr>
-          <w:color w:val="244061" w:themeColor="accent1" w:themeShade="80"/>
-          <w:lang w:val="en-AU" w:eastAsia="en-AU"/>
-        </w:rPr>
-        <w:t>Distinction</w:t>
-      </w:r>
-      <w:r>
-        <w:rPr>
-          <w:color w:val="244061" w:themeColor="accent1" w:themeShade="80"/>
-          <w:lang w:val="en-AU" w:eastAsia="en-AU"/>
-        </w:rPr>
-        <w:t>]</w:t>
-      </w:r>
-    </w:p>
-    <w:p>
-      <w:pPr>
-        <w:pStyle w:val="ListParagraph"/>
-        <w:numPr>
-          <w:ilvl w:val="0"/>
-          <w:numId w:val="30"/>
-        </w:numPr>
-        <w:spacing w:line="360" w:lineRule="auto"/>
-        <w:rPr>
-          <w:lang w:val="en-AU" w:eastAsia="en-AU"/>
-        </w:rPr>
-      </w:pPr>
-      <w:r>
-        <w:rPr>
-          <w:lang w:val="en-AU" w:eastAsia="en-AU"/>
-        </w:rPr>
-        <w:lastRenderedPageBreak/>
-        <w:t>Your code also keeps a log page, that the end user can access, listing</w:t>
-      </w:r>
-      <w:r>
-        <w:rPr>
-          <w:lang w:val="en-AU" w:eastAsia="en-AU"/>
-        </w:rPr>
-        <w:t xml:space="preserve"> </w:t>
-      </w:r>
-      <w:r>
-        <w:rPr>
-          <w:lang w:val="en-AU" w:eastAsia="en-AU"/>
-        </w:rPr>
-        <w:t>all bugs captured.</w:t>
-      </w:r>
-    </w:p>
-    <w:p>
-      <w:pPr>
-        <w:spacing w:line="360" w:lineRule="auto"/>
-        <w:rPr>
-          <w:lang w:val="en-AU" w:eastAsia="en-AU"/>
-        </w:rPr>
-      </w:pPr>
-    </w:p>
-    <w:p>
-      <w:pPr>
-        <w:pStyle w:val="Heading3"/>
-        <w:spacing w:line="360" w:lineRule="auto"/>
-        <w:rPr>
-          <w:rFonts w:asciiTheme="minorHAnsi" w:hAnsiTheme="minorHAnsi"/>
-          <w:b/>
-          <w:bCs/>
-          <w:lang w:val="en-AU" w:eastAsia="en-AU"/>
-        </w:rPr>
-      </w:pPr>
-      <w:r>
-        <w:rPr>
-          <w:rFonts w:asciiTheme="minorHAnsi" w:hAnsiTheme="minorHAnsi"/>
-          <w:b/>
-          <w:bCs/>
-          <w:lang w:val="en-AU" w:eastAsia="en-AU"/>
-        </w:rPr>
-        <w:t xml:space="preserve">Criteria: </w:t>
-      </w:r>
-      <w:r>
-        <w:rPr>
-          <w:rFonts w:asciiTheme="minorHAnsi" w:hAnsiTheme="minorHAnsi"/>
-          <w:b/>
-          <w:bCs/>
-          <w:lang w:val="en-AU" w:eastAsia="en-AU"/>
-        </w:rPr>
-        <w:t>Readme.md</w:t>
-      </w:r>
-      <w:r>
-        <w:rPr>
-          <w:rFonts w:asciiTheme="minorHAnsi" w:hAnsiTheme="minorHAnsi"/>
-          <w:b/>
-          <w:bCs/>
-          <w:lang w:val="en-AU" w:eastAsia="en-AU"/>
-        </w:rPr>
-        <w:t xml:space="preserve"> [HD]</w:t>
-      </w:r>
-    </w:p>
-    <w:p>
-      <w:pPr>
-        <w:spacing w:line="360" w:lineRule="auto"/>
-        <w:rPr>
-          <w:lang w:val="en-AU" w:eastAsia="en-AU"/>
-        </w:rPr>
-      </w:pPr>
-      <w:r>
-        <w:rPr>
-          <w:color w:val="244061" w:themeColor="accent1" w:themeShade="80"/>
-          <w:lang w:val="en-AU" w:eastAsia="en-AU"/>
-        </w:rPr>
-        <w:sym w:font="Wingdings 2" w:char="F052"/>
-      </w:r>
-      <w:r>
-        <w:rPr>
-          <w:color w:val="244061" w:themeColor="accent1" w:themeShade="80"/>
-          <w:lang w:val="en-AU" w:eastAsia="en-AU"/>
-        </w:rPr>
-        <w:t xml:space="preserve"> </w:t>
-      </w:r>
-      <w:r>
-        <w:rPr>
-          <w:color w:val="244061" w:themeColor="accent1" w:themeShade="80"/>
-          <w:lang w:val="en-AU" w:eastAsia="en-AU"/>
-        </w:rPr>
-        <w:t>[Pass]</w:t>
-      </w:r>
-    </w:p>
-    <w:p>
-      <w:pPr>
-        <w:pStyle w:val="ListParagraph"/>
-        <w:numPr>
-          <w:ilvl w:val="0"/>
-          <w:numId w:val="30"/>
-        </w:numPr>
-        <w:spacing w:line="360" w:lineRule="auto"/>
-        <w:rPr>
-          <w:lang w:val="en-AU" w:eastAsia="en-AU"/>
-        </w:rPr>
-      </w:pPr>
-      <w:r>
-        <w:rPr>
-          <w:lang w:val="en-AU" w:eastAsia="en-AU"/>
-        </w:rPr>
-        <w:t xml:space="preserve">Includes your name, app title, app platform, link to </w:t>
-      </w:r>
-      <w:r>
-        <w:rPr>
-          <w:lang w:val="en-AU" w:eastAsia="en-AU"/>
-        </w:rPr>
-        <w:t>GitHub</w:t>
-      </w:r>
-      <w:r>
-        <w:rPr>
-          <w:lang w:val="en-AU" w:eastAsia="en-AU"/>
-        </w:rPr>
-        <w:t>, and an overview of your app.</w:t>
-      </w:r>
-    </w:p>
-    <w:p>
-      <w:pPr>
-        <w:spacing w:line="360" w:lineRule="auto"/>
-        <w:rPr>
-          <w:lang w:val="en-AU" w:eastAsia="en-AU"/>
-        </w:rPr>
-      </w:pPr>
-      <w:r>
-        <w:rPr>
-          <w:b/>
-          <w:bCs/>
-          <w:lang w:val="en-AU" w:eastAsia="en-AU"/>
-        </w:rPr>
-        <w:t>Evidence:</w:t>
-      </w:r>
-    </w:p>
-    <w:p>
-      <w:pPr>
-        <w:spacing w:line="360" w:lineRule="auto"/>
-        <w:rPr>
-          <w:lang w:val="en-AU" w:eastAsia="en-AU"/>
-        </w:rPr>
-      </w:pPr>
-      <w:r>
-        <w:rPr>
-          <w:noProof/>
-        </w:rPr>
         <w:drawing>
-          <wp:inline distT="0" distB="0" distL="0" distR="0" wp14:anchorId="1550CE45" wp14:editId="14B473F6">
-            <wp:extent cx="5270500" cy="6086475"/>
-            <wp:effectExtent l="0" t="0" r="6350" b="9525"/>
-            <wp:docPr id="14" name="Picture 14"/>
+          <wp:inline distT="0" distB="0" distL="0" distR="0" wp14:anchorId="701E8D27" wp14:editId="0005F99D">
+            <wp:extent cx="5266055" cy="2798445"/>
+            <wp:effectExtent l="0" t="0" r="0" b="1905"/>
+            <wp:docPr id="6" name="Picture 6"/>
             <wp:cNvGraphicFramePr>
               <a:graphicFrameLocks xmlns:a="http://schemas.openxmlformats.org/drawingml/2006/main" noChangeAspect="1"/>
             </wp:cNvGraphicFramePr>
@@ -3708,23 +2630,36 @@
               <a:graphicData uri="http://schemas.openxmlformats.org/drawingml/2006/picture">
                 <pic:pic xmlns:pic="http://schemas.openxmlformats.org/drawingml/2006/picture">
                   <pic:nvPicPr>
-                    <pic:cNvPr id="1" name=""/>
-                    <pic:cNvPicPr/>
+                    <pic:cNvPr id="0" name="Picture 1"/>
+                    <pic:cNvPicPr>
+                      <a:picLocks noChangeAspect="1" noChangeArrowheads="1"/>
+                    </pic:cNvPicPr>
                   </pic:nvPicPr>
                   <pic:blipFill>
-                    <a:blip r:embed="rId21"/>
+                    <a:blip r:embed="rId21">
+                      <a:extLst>
+                        <a:ext uri="{28A0092B-C50C-407E-A947-70E740481C1C}">
+                          <a14:useLocalDpi xmlns:a14="http://schemas.microsoft.com/office/drawing/2010/main" val="0"/>
+                        </a:ext>
+                      </a:extLst>
+                    </a:blip>
+                    <a:srcRect/>
                     <a:stretch>
                       <a:fillRect/>
                     </a:stretch>
                   </pic:blipFill>
-                  <pic:spPr>
+                  <pic:spPr bwMode="auto">
                     <a:xfrm>
                       <a:off x="0" y="0"/>
-                      <a:ext cx="5270500" cy="6086475"/>
+                      <a:ext cx="5266055" cy="2798445"/>
                     </a:xfrm>
                     <a:prstGeom prst="rect">
                       <a:avLst/>
                     </a:prstGeom>
+                    <a:noFill/>
+                    <a:ln>
+                      <a:noFill/>
+                    </a:ln>
                   </pic:spPr>
                 </pic:pic>
               </a:graphicData>
@@ -3736,86 +2671,37 @@
     <w:p>
       <w:pPr>
         <w:spacing w:line="360" w:lineRule="auto"/>
-        <w:rPr>
-          <w:color w:val="244061" w:themeColor="accent1" w:themeShade="80"/>
-          <w:lang w:val="en-AU" w:eastAsia="en-AU"/>
-        </w:rPr>
-      </w:pPr>
-      <w:r>
-        <w:rPr>
-          <w:color w:val="244061" w:themeColor="accent1" w:themeShade="80"/>
-          <w:lang w:val="en-AU" w:eastAsia="en-AU"/>
-        </w:rPr>
-        <w:sym w:font="Wingdings 2" w:char="F052"/>
-      </w:r>
-      <w:r>
-        <w:rPr>
-          <w:color w:val="244061" w:themeColor="accent1" w:themeShade="80"/>
-          <w:lang w:val="en-AU" w:eastAsia="en-AU"/>
-        </w:rPr>
-        <w:t xml:space="preserve"> </w:t>
-      </w:r>
-      <w:r>
-        <w:rPr>
-          <w:color w:val="244061" w:themeColor="accent1" w:themeShade="80"/>
-          <w:lang w:val="en-AU" w:eastAsia="en-AU"/>
-        </w:rPr>
-        <w:t>[</w:t>
-      </w:r>
-      <w:r>
-        <w:rPr>
-          <w:color w:val="244061" w:themeColor="accent1" w:themeShade="80"/>
-          <w:lang w:val="en-AU" w:eastAsia="en-AU"/>
-        </w:rPr>
-        <w:t>Credit</w:t>
-      </w:r>
-      <w:r>
-        <w:rPr>
-          <w:color w:val="244061" w:themeColor="accent1" w:themeShade="80"/>
-          <w:lang w:val="en-AU" w:eastAsia="en-AU"/>
-        </w:rPr>
-        <w:t>]</w:t>
-      </w:r>
-    </w:p>
-    <w:p>
-      <w:pPr>
-        <w:pStyle w:val="ListParagraph"/>
-        <w:numPr>
-          <w:ilvl w:val="0"/>
-          <w:numId w:val="30"/>
-        </w:numPr>
-        <w:spacing w:line="360" w:lineRule="auto"/>
-        <w:rPr>
-          <w:lang w:val="en-AU" w:eastAsia="en-AU"/>
-        </w:rPr>
-      </w:pPr>
-      <w:r>
-        <w:rPr>
-          <w:lang w:val="en-AU" w:eastAsia="en-AU"/>
-        </w:rPr>
-        <w:t>Includes an explanation of major features.</w:t>
-      </w:r>
-    </w:p>
-    <w:p>
-      <w:pPr>
-        <w:spacing w:line="360" w:lineRule="auto"/>
-        <w:rPr>
-          <w:lang w:val="en-AU" w:eastAsia="en-AU"/>
-        </w:rPr>
-      </w:pPr>
-      <w:r>
-        <w:rPr>
-          <w:b/>
-          <w:bCs/>
-          <w:lang w:val="en-AU" w:eastAsia="en-AU"/>
-        </w:rPr>
-        <w:lastRenderedPageBreak/>
-        <w:t>Evidence:</w:t>
-      </w:r>
-    </w:p>
-    <w:p>
-      <w:pPr>
-        <w:spacing w:line="360" w:lineRule="auto"/>
+        <w:jc w:val="center"/>
+        <w:rPr>
+          <w:i/>
+          <w:iCs/>
+          <w:lang w:val="en-AU" w:eastAsia="en-AU"/>
+        </w:rPr>
+      </w:pPr>
+      <w:r>
+        <w:rPr>
+          <w:i/>
+          <w:iCs/>
+          <w:lang w:val="en-AU" w:eastAsia="en-AU"/>
+        </w:rPr>
+        <w:t>Legal section under About page running on Unity</w:t>
+      </w:r>
+    </w:p>
+    <w:p>
+      <w:pPr>
+        <w:spacing w:line="360" w:lineRule="auto"/>
+        <w:jc w:val="center"/>
+        <w:rPr>
+          <w:i/>
+          <w:iCs/>
+          <w:lang w:val="en-AU" w:eastAsia="en-AU"/>
+        </w:rPr>
+      </w:pPr>
+    </w:p>
+    <w:p>
+      <w:pPr>
+        <w:spacing w:line="360" w:lineRule="auto"/>
+        <w:jc w:val="center"/>
         <w:rPr>
           <w:lang w:val="en-AU" w:eastAsia="en-AU"/>
         </w:rPr>
@@ -3823,12 +2709,13 @@
       <w:r>
         <w:rPr>
           <w:noProof/>
+          <w:lang w:val="en-AU" w:eastAsia="en-AU"/>
         </w:rPr>
         <w:drawing>
-          <wp:inline distT="0" distB="0" distL="0" distR="0" wp14:anchorId="3431D1EE" wp14:editId="7A2646E5">
-            <wp:extent cx="5270500" cy="2694305"/>
-            <wp:effectExtent l="0" t="0" r="6350" b="0"/>
-            <wp:docPr id="15" name="Picture 15"/>
+          <wp:inline distT="0" distB="0" distL="0" distR="0" wp14:anchorId="0F43CCAC" wp14:editId="5B8449D6">
+            <wp:extent cx="4373745" cy="4961614"/>
+            <wp:effectExtent l="0" t="0" r="8255" b="0"/>
+            <wp:docPr id="17" name="Picture 17"/>
             <wp:cNvGraphicFramePr>
               <a:graphicFrameLocks xmlns:a="http://schemas.openxmlformats.org/drawingml/2006/main" noChangeAspect="1"/>
             </wp:cNvGraphicFramePr>
@@ -3836,23 +2723,36 @@
               <a:graphicData uri="http://schemas.openxmlformats.org/drawingml/2006/picture">
                 <pic:pic xmlns:pic="http://schemas.openxmlformats.org/drawingml/2006/picture">
                   <pic:nvPicPr>
-                    <pic:cNvPr id="1" name=""/>
-                    <pic:cNvPicPr/>
+                    <pic:cNvPr id="0" name="Picture 2"/>
+                    <pic:cNvPicPr>
+                      <a:picLocks noChangeAspect="1" noChangeArrowheads="1"/>
+                    </pic:cNvPicPr>
                   </pic:nvPicPr>
                   <pic:blipFill>
-                    <a:blip r:embed="rId22"/>
+                    <a:blip r:embed="rId22">
+                      <a:extLst>
+                        <a:ext uri="{28A0092B-C50C-407E-A947-70E740481C1C}">
+                          <a14:useLocalDpi xmlns:a14="http://schemas.microsoft.com/office/drawing/2010/main" val="0"/>
+                        </a:ext>
+                      </a:extLst>
+                    </a:blip>
+                    <a:srcRect/>
                     <a:stretch>
                       <a:fillRect/>
                     </a:stretch>
                   </pic:blipFill>
-                  <pic:spPr>
+                  <pic:spPr bwMode="auto">
                     <a:xfrm>
                       <a:off x="0" y="0"/>
-                      <a:ext cx="5270500" cy="2694305"/>
+                      <a:ext cx="4377259" cy="4965601"/>
                     </a:xfrm>
                     <a:prstGeom prst="rect">
                       <a:avLst/>
                     </a:prstGeom>
+                    <a:noFill/>
+                    <a:ln>
+                      <a:noFill/>
+                    </a:ln>
                   </pic:spPr>
                 </pic:pic>
               </a:graphicData>
@@ -3864,47 +2764,78 @@
     <w:p>
       <w:pPr>
         <w:spacing w:line="360" w:lineRule="auto"/>
-        <w:rPr>
-          <w:color w:val="244061" w:themeColor="accent1" w:themeShade="80"/>
-          <w:lang w:val="en-AU" w:eastAsia="en-AU"/>
-        </w:rPr>
-      </w:pPr>
-      <w:r>
-        <w:rPr>
-          <w:color w:val="244061" w:themeColor="accent1" w:themeShade="80"/>
-          <w:lang w:val="en-AU" w:eastAsia="en-AU"/>
-        </w:rPr>
-        <w:sym w:font="Wingdings 2" w:char="F052"/>
-      </w:r>
-      <w:r>
-        <w:rPr>
-          <w:color w:val="244061" w:themeColor="accent1" w:themeShade="80"/>
-          <w:lang w:val="en-AU" w:eastAsia="en-AU"/>
-        </w:rPr>
-        <w:t xml:space="preserve"> </w:t>
-      </w:r>
-      <w:bookmarkStart w:id="1" w:name="_GoBack"/>
-      <w:bookmarkEnd w:id="1"/>
-      <w:r>
-        <w:rPr>
-          <w:color w:val="244061" w:themeColor="accent1" w:themeShade="80"/>
-          <w:lang w:val="en-AU" w:eastAsia="en-AU"/>
-        </w:rPr>
-        <w:t>[</w:t>
-      </w:r>
-      <w:r>
-        <w:rPr>
-          <w:color w:val="244061" w:themeColor="accent1" w:themeShade="80"/>
-          <w:lang w:val="en-AU" w:eastAsia="en-AU"/>
-        </w:rPr>
-        <w:t>High Distinction</w:t>
-      </w:r>
-      <w:r>
-        <w:rPr>
-          <w:color w:val="244061" w:themeColor="accent1" w:themeShade="80"/>
-          <w:lang w:val="en-AU" w:eastAsia="en-AU"/>
-        </w:rPr>
-        <w:t>]</w:t>
+        <w:jc w:val="center"/>
+        <w:rPr>
+          <w:i/>
+          <w:iCs/>
+          <w:lang w:val="en-AU" w:eastAsia="en-AU"/>
+        </w:rPr>
+      </w:pPr>
+      <w:r>
+        <w:rPr>
+          <w:i/>
+          <w:iCs/>
+          <w:lang w:val="en-AU" w:eastAsia="en-AU"/>
+        </w:rPr>
+        <w:t>Users can press on the “Click here” button to link to the source page</w:t>
+      </w:r>
+      <w:bookmarkStart w:id="0" w:name="_GoBack"/>
+      <w:bookmarkEnd w:id="0"/>
+    </w:p>
+    <w:p>
+      <w:pPr>
+        <w:pStyle w:val="Heading3"/>
+        <w:spacing w:line="360" w:lineRule="auto"/>
+        <w:rPr>
+          <w:rFonts w:asciiTheme="minorHAnsi" w:hAnsiTheme="minorHAnsi"/>
+          <w:b/>
+          <w:bCs/>
+          <w:lang w:val="en-AU" w:eastAsia="en-AU"/>
+        </w:rPr>
+      </w:pPr>
+      <w:r>
+        <w:rPr>
+          <w:rFonts w:asciiTheme="minorHAnsi" w:hAnsiTheme="minorHAnsi"/>
+          <w:b/>
+          <w:bCs/>
+          <w:lang w:val="en-AU" w:eastAsia="en-AU"/>
+        </w:rPr>
+        <w:lastRenderedPageBreak/>
+        <w:t xml:space="preserve">Criteria: </w:t>
+      </w:r>
+      <w:r>
+        <w:rPr>
+          <w:rFonts w:asciiTheme="minorHAnsi" w:hAnsiTheme="minorHAnsi"/>
+          <w:b/>
+          <w:bCs/>
+          <w:lang w:val="en-AU" w:eastAsia="en-AU"/>
+        </w:rPr>
+        <w:t>Playability</w:t>
+      </w:r>
+      <w:r>
+        <w:rPr>
+          <w:rFonts w:asciiTheme="minorHAnsi" w:hAnsiTheme="minorHAnsi"/>
+          <w:b/>
+          <w:bCs/>
+          <w:lang w:val="en-AU" w:eastAsia="en-AU"/>
+        </w:rPr>
+        <w:t xml:space="preserve"> [HD]</w:t>
+      </w:r>
+    </w:p>
+    <w:p>
+      <w:pPr>
+        <w:spacing w:line="360" w:lineRule="auto"/>
+        <w:rPr>
+          <w:color w:val="244061" w:themeColor="accent1" w:themeShade="80"/>
+          <w:lang w:val="en-AU" w:eastAsia="en-AU"/>
+        </w:rPr>
+      </w:pPr>
+      <w:r>
+        <w:rPr>
+          <w:color w:val="244061" w:themeColor="accent1" w:themeShade="80"/>
+          <w:lang w:val="en-AU" w:eastAsia="en-AU"/>
+        </w:rPr>
+        <w:t>[Pass]</w:t>
       </w:r>
     </w:p>
     <w:p>
@@ -3912,7 +2843,7 @@
         <w:pStyle w:val="ListParagraph"/>
         <w:numPr>
           <w:ilvl w:val="0"/>
-          <w:numId w:val="35"/>
+          <w:numId w:val="41"/>
         </w:numPr>
         <w:spacing w:line="360" w:lineRule="auto"/>
         <w:rPr>
@@ -3923,31 +2854,178 @@
         <w:rPr>
           <w:lang w:val="en-AU" w:eastAsia="en-AU"/>
         </w:rPr>
-        <w:t>Includes an API reference of major public classes and methods</w:t>
-      </w:r>
-      <w:r>
-        <w:rPr>
-          <w:lang w:val="en-AU" w:eastAsia="en-AU"/>
-        </w:rPr>
-        <w:t xml:space="preserve"> so that other developers can take over the project. </w:t>
-      </w:r>
-    </w:p>
-    <w:p>
-      <w:pPr>
-        <w:spacing w:line="360" w:lineRule="auto"/>
-        <w:rPr>
-          <w:b/>
-          <w:bCs/>
-          <w:lang w:val="en-AU" w:eastAsia="en-AU"/>
-        </w:rPr>
-      </w:pPr>
-      <w:r>
-        <w:rPr>
-          <w:b/>
-          <w:bCs/>
-          <w:lang w:val="en-AU" w:eastAsia="en-AU"/>
-        </w:rPr>
-        <w:t>Evidence:</w:t>
+        <w:t>Your game is engaging to play for at least 30 minutes.</w:t>
+      </w:r>
+    </w:p>
+    <w:p>
+      <w:pPr>
+        <w:spacing w:line="360" w:lineRule="auto"/>
+        <w:rPr>
+          <w:color w:val="244061" w:themeColor="accent1" w:themeShade="80"/>
+          <w:lang w:val="en-AU" w:eastAsia="en-AU"/>
+        </w:rPr>
+      </w:pPr>
+      <w:r>
+        <w:rPr>
+          <w:color w:val="244061" w:themeColor="accent1" w:themeShade="80"/>
+          <w:lang w:val="en-AU" w:eastAsia="en-AU"/>
+        </w:rPr>
+        <w:t>[</w:t>
+      </w:r>
+      <w:r>
+        <w:rPr>
+          <w:color w:val="244061" w:themeColor="accent1" w:themeShade="80"/>
+          <w:lang w:val="en-AU" w:eastAsia="en-AU"/>
+        </w:rPr>
+        <w:t>Credit</w:t>
+      </w:r>
+      <w:r>
+        <w:rPr>
+          <w:color w:val="244061" w:themeColor="accent1" w:themeShade="80"/>
+          <w:lang w:val="en-AU" w:eastAsia="en-AU"/>
+        </w:rPr>
+        <w:t>]</w:t>
+      </w:r>
+    </w:p>
+    <w:p>
+      <w:pPr>
+        <w:pStyle w:val="ListParagraph"/>
+        <w:numPr>
+          <w:ilvl w:val="0"/>
+          <w:numId w:val="41"/>
+        </w:numPr>
+        <w:spacing w:line="360" w:lineRule="auto"/>
+        <w:rPr>
+          <w:lang w:val="en-AU" w:eastAsia="en-AU"/>
+        </w:rPr>
+      </w:pPr>
+      <w:r>
+        <w:rPr>
+          <w:lang w:val="en-AU" w:eastAsia="en-AU"/>
+        </w:rPr>
+        <w:t xml:space="preserve">Your game is engaging to play for at least </w:t>
+      </w:r>
+      <w:r>
+        <w:rPr>
+          <w:lang w:val="en-AU" w:eastAsia="en-AU"/>
+        </w:rPr>
+        <w:t>2 hours</w:t>
+      </w:r>
+      <w:r>
+        <w:rPr>
+          <w:lang w:val="en-AU" w:eastAsia="en-AU"/>
+        </w:rPr>
+        <w:t>.</w:t>
+      </w:r>
+    </w:p>
+    <w:p>
+      <w:pPr>
+        <w:spacing w:line="360" w:lineRule="auto"/>
+        <w:rPr>
+          <w:color w:val="244061" w:themeColor="accent1" w:themeShade="80"/>
+          <w:lang w:val="en-AU" w:eastAsia="en-AU"/>
+        </w:rPr>
+      </w:pPr>
+      <w:r>
+        <w:rPr>
+          <w:color w:val="244061" w:themeColor="accent1" w:themeShade="80"/>
+          <w:lang w:val="en-AU" w:eastAsia="en-AU"/>
+        </w:rPr>
+        <w:t>[</w:t>
+      </w:r>
+      <w:r>
+        <w:rPr>
+          <w:color w:val="244061" w:themeColor="accent1" w:themeShade="80"/>
+          <w:lang w:val="en-AU" w:eastAsia="en-AU"/>
+        </w:rPr>
+        <w:t>Distinction</w:t>
+      </w:r>
+      <w:r>
+        <w:rPr>
+          <w:color w:val="244061" w:themeColor="accent1" w:themeShade="80"/>
+          <w:lang w:val="en-AU" w:eastAsia="en-AU"/>
+        </w:rPr>
+        <w:t>]</w:t>
+      </w:r>
+    </w:p>
+    <w:p>
+      <w:pPr>
+        <w:pStyle w:val="ListParagraph"/>
+        <w:numPr>
+          <w:ilvl w:val="0"/>
+          <w:numId w:val="41"/>
+        </w:numPr>
+        <w:spacing w:line="360" w:lineRule="auto"/>
+        <w:rPr>
+          <w:lang w:val="en-AU" w:eastAsia="en-AU"/>
+        </w:rPr>
+      </w:pPr>
+      <w:r>
+        <w:rPr>
+          <w:lang w:val="en-AU" w:eastAsia="en-AU"/>
+        </w:rPr>
+        <w:t xml:space="preserve">Your game is engaging to play for at least </w:t>
+      </w:r>
+      <w:r>
+        <w:rPr>
+          <w:lang w:val="en-AU" w:eastAsia="en-AU"/>
+        </w:rPr>
+        <w:t>5 hours.</w:t>
+      </w:r>
+    </w:p>
+    <w:p>
+      <w:pPr>
+        <w:spacing w:line="360" w:lineRule="auto"/>
+        <w:rPr>
+          <w:color w:val="244061" w:themeColor="accent1" w:themeShade="80"/>
+          <w:lang w:val="en-AU" w:eastAsia="en-AU"/>
+        </w:rPr>
+      </w:pPr>
+      <w:r>
+        <w:rPr>
+          <w:color w:val="244061" w:themeColor="accent1" w:themeShade="80"/>
+          <w:lang w:val="en-AU" w:eastAsia="en-AU"/>
+        </w:rPr>
+        <w:t>[</w:t>
+      </w:r>
+      <w:r>
+        <w:rPr>
+          <w:color w:val="244061" w:themeColor="accent1" w:themeShade="80"/>
+          <w:lang w:val="en-AU" w:eastAsia="en-AU"/>
+        </w:rPr>
+        <w:t>High Distinction</w:t>
+      </w:r>
+      <w:r>
+        <w:rPr>
+          <w:color w:val="244061" w:themeColor="accent1" w:themeShade="80"/>
+          <w:lang w:val="en-AU" w:eastAsia="en-AU"/>
+        </w:rPr>
+        <w:t>]</w:t>
+      </w:r>
+    </w:p>
+    <w:p>
+      <w:pPr>
+        <w:pStyle w:val="ListParagraph"/>
+        <w:numPr>
+          <w:ilvl w:val="0"/>
+          <w:numId w:val="41"/>
+        </w:numPr>
+        <w:spacing w:line="360" w:lineRule="auto"/>
+        <w:rPr>
+          <w:lang w:val="en-AU" w:eastAsia="en-AU"/>
+        </w:rPr>
+      </w:pPr>
+      <w:r>
+        <w:rPr>
+          <w:lang w:val="en-AU" w:eastAsia="en-AU"/>
+        </w:rPr>
+        <w:t xml:space="preserve">Your game is engaging to play for at least </w:t>
+      </w:r>
+      <w:r>
+        <w:rPr>
+          <w:lang w:val="en-AU" w:eastAsia="en-AU"/>
+        </w:rPr>
+        <w:t>10 hours.</w:t>
       </w:r>
     </w:p>
     <w:p>
@@ -3961,16 +3039,876 @@
           <w:lang w:val="en-AU" w:eastAsia="en-AU"/>
         </w:rPr>
       </w:pPr>
+    </w:p>
+    <w:p>
+      <w:pPr>
+        <w:pStyle w:val="Heading3"/>
+        <w:spacing w:line="360" w:lineRule="auto"/>
+        <w:rPr>
+          <w:rFonts w:asciiTheme="minorHAnsi" w:hAnsiTheme="minorHAnsi"/>
+          <w:b/>
+          <w:bCs/>
+          <w:lang w:val="en-AU" w:eastAsia="en-AU"/>
+        </w:rPr>
+      </w:pPr>
+      <w:r>
+        <w:rPr>
+          <w:rFonts w:asciiTheme="minorHAnsi" w:hAnsiTheme="minorHAnsi"/>
+          <w:b/>
+          <w:bCs/>
+          <w:lang w:val="en-AU" w:eastAsia="en-AU"/>
+        </w:rPr>
+        <w:t xml:space="preserve">Criteria: </w:t>
+      </w:r>
+      <w:r>
+        <w:rPr>
+          <w:rFonts w:asciiTheme="minorHAnsi" w:hAnsiTheme="minorHAnsi"/>
+          <w:b/>
+          <w:bCs/>
+          <w:lang w:val="en-AU" w:eastAsia="en-AU"/>
+        </w:rPr>
+        <w:t xml:space="preserve">Data Handling </w:t>
+      </w:r>
+      <w:r>
+        <w:rPr>
+          <w:rFonts w:asciiTheme="minorHAnsi" w:hAnsiTheme="minorHAnsi"/>
+          <w:b/>
+          <w:bCs/>
+          <w:lang w:val="en-AU" w:eastAsia="en-AU"/>
+        </w:rPr>
+        <w:t>[HD]</w:t>
+      </w:r>
+    </w:p>
+    <w:p>
+      <w:pPr>
+        <w:spacing w:line="360" w:lineRule="auto"/>
+        <w:rPr>
+          <w:color w:val="244061" w:themeColor="accent1" w:themeShade="80"/>
+          <w:lang w:val="en-AU" w:eastAsia="en-AU"/>
+        </w:rPr>
+      </w:pPr>
+      <w:r>
+        <w:rPr>
+          <w:color w:val="244061" w:themeColor="accent1" w:themeShade="80"/>
+          <w:lang w:val="en-AU" w:eastAsia="en-AU"/>
+        </w:rPr>
+        <w:t>[Pass]</w:t>
+      </w:r>
+    </w:p>
+    <w:p>
+      <w:pPr>
+        <w:pStyle w:val="ListParagraph"/>
+        <w:numPr>
+          <w:ilvl w:val="0"/>
+          <w:numId w:val="41"/>
+        </w:numPr>
+        <w:spacing w:line="360" w:lineRule="auto"/>
+        <w:rPr>
+          <w:lang w:val="en-AU" w:eastAsia="en-AU"/>
+        </w:rPr>
+      </w:pPr>
+      <w:r>
+        <w:rPr>
+          <w:lang w:val="en-AU" w:eastAsia="en-AU"/>
+        </w:rPr>
+        <w:t xml:space="preserve">You load all your game data through local text files. </w:t>
+      </w:r>
+    </w:p>
+    <w:p>
+      <w:pPr>
+        <w:spacing w:line="360" w:lineRule="auto"/>
+        <w:rPr>
+          <w:color w:val="244061" w:themeColor="accent1" w:themeShade="80"/>
+          <w:lang w:val="en-AU" w:eastAsia="en-AU"/>
+        </w:rPr>
+      </w:pPr>
+      <w:r>
+        <w:rPr>
+          <w:color w:val="244061" w:themeColor="accent1" w:themeShade="80"/>
+          <w:lang w:val="en-AU" w:eastAsia="en-AU"/>
+        </w:rPr>
+        <w:t>[</w:t>
+      </w:r>
+      <w:r>
+        <w:rPr>
+          <w:color w:val="244061" w:themeColor="accent1" w:themeShade="80"/>
+          <w:lang w:val="en-AU" w:eastAsia="en-AU"/>
+        </w:rPr>
+        <w:t>Credit</w:t>
+      </w:r>
+      <w:r>
+        <w:rPr>
+          <w:color w:val="244061" w:themeColor="accent1" w:themeShade="80"/>
+          <w:lang w:val="en-AU" w:eastAsia="en-AU"/>
+        </w:rPr>
+        <w:t>]</w:t>
+      </w:r>
+    </w:p>
+    <w:p>
+      <w:pPr>
+        <w:pStyle w:val="ListParagraph"/>
+        <w:numPr>
+          <w:ilvl w:val="0"/>
+          <w:numId w:val="41"/>
+        </w:numPr>
+        <w:spacing w:line="360" w:lineRule="auto"/>
+        <w:rPr>
+          <w:lang w:val="en-AU" w:eastAsia="en-AU"/>
+        </w:rPr>
+      </w:pPr>
+      <w:r>
+        <w:rPr>
+          <w:lang w:val="en-AU" w:eastAsia="en-AU"/>
+        </w:rPr>
+        <w:t>You also have all app constants in local text files.</w:t>
+      </w:r>
+    </w:p>
+    <w:p>
+      <w:pPr>
+        <w:spacing w:line="360" w:lineRule="auto"/>
+        <w:rPr>
+          <w:color w:val="244061" w:themeColor="accent1" w:themeShade="80"/>
+          <w:lang w:val="en-AU" w:eastAsia="en-AU"/>
+        </w:rPr>
+      </w:pPr>
+      <w:r>
+        <w:rPr>
+          <w:color w:val="244061" w:themeColor="accent1" w:themeShade="80"/>
+          <w:lang w:val="en-AU" w:eastAsia="en-AU"/>
+        </w:rPr>
+        <w:t>[</w:t>
+      </w:r>
+      <w:r>
+        <w:rPr>
+          <w:color w:val="244061" w:themeColor="accent1" w:themeShade="80"/>
+          <w:lang w:val="en-AU" w:eastAsia="en-AU"/>
+        </w:rPr>
+        <w:t>Distinction</w:t>
+      </w:r>
+      <w:r>
+        <w:rPr>
+          <w:color w:val="244061" w:themeColor="accent1" w:themeShade="80"/>
+          <w:lang w:val="en-AU" w:eastAsia="en-AU"/>
+        </w:rPr>
+        <w:t>]</w:t>
+      </w:r>
+    </w:p>
+    <w:p>
+      <w:pPr>
+        <w:pStyle w:val="ListParagraph"/>
+        <w:numPr>
+          <w:ilvl w:val="0"/>
+          <w:numId w:val="30"/>
+        </w:numPr>
+        <w:spacing w:line="360" w:lineRule="auto"/>
+        <w:rPr>
+          <w:lang w:val="en-AU" w:eastAsia="en-AU"/>
+        </w:rPr>
+      </w:pPr>
+      <w:r>
+        <w:rPr>
+          <w:lang w:val="en-AU" w:eastAsia="en-AU"/>
+        </w:rPr>
+        <w:t>L</w:t>
+      </w:r>
+      <w:r>
+        <w:rPr>
+          <w:lang w:val="en-AU" w:eastAsia="en-AU"/>
+        </w:rPr>
+        <w:t xml:space="preserve">oad </w:t>
+      </w:r>
+      <w:r>
+        <w:rPr>
+          <w:lang w:val="en-AU" w:eastAsia="en-AU"/>
+        </w:rPr>
+        <w:t>and</w:t>
+      </w:r>
+      <w:r>
+        <w:rPr>
+          <w:lang w:val="en-AU" w:eastAsia="en-AU"/>
+        </w:rPr>
+        <w:t xml:space="preserve"> save user settings to an external file or DB</w:t>
+      </w:r>
+      <w:r>
+        <w:rPr>
+          <w:lang w:val="en-AU" w:eastAsia="en-AU"/>
+        </w:rPr>
+        <w:t>.</w:t>
+      </w:r>
+    </w:p>
+    <w:p>
+      <w:pPr>
+        <w:spacing w:line="360" w:lineRule="auto"/>
+        <w:rPr>
+          <w:color w:val="244061" w:themeColor="accent1" w:themeShade="80"/>
+          <w:lang w:val="en-AU" w:eastAsia="en-AU"/>
+        </w:rPr>
+      </w:pPr>
+      <w:r>
+        <w:rPr>
+          <w:color w:val="244061" w:themeColor="accent1" w:themeShade="80"/>
+          <w:lang w:val="en-AU" w:eastAsia="en-AU"/>
+        </w:rPr>
+        <w:t>[</w:t>
+      </w:r>
+      <w:r>
+        <w:rPr>
+          <w:color w:val="244061" w:themeColor="accent1" w:themeShade="80"/>
+          <w:lang w:val="en-AU" w:eastAsia="en-AU"/>
+        </w:rPr>
+        <w:t>High Distinction</w:t>
+      </w:r>
+      <w:r>
+        <w:rPr>
+          <w:color w:val="244061" w:themeColor="accent1" w:themeShade="80"/>
+          <w:lang w:val="en-AU" w:eastAsia="en-AU"/>
+        </w:rPr>
+        <w:t>]</w:t>
+      </w:r>
+    </w:p>
+    <w:p>
+      <w:pPr>
+        <w:pStyle w:val="ListParagraph"/>
+        <w:numPr>
+          <w:ilvl w:val="0"/>
+          <w:numId w:val="30"/>
+        </w:numPr>
+        <w:spacing w:line="360" w:lineRule="auto"/>
+        <w:rPr>
+          <w:lang w:val="en-AU" w:eastAsia="en-AU"/>
+        </w:rPr>
+      </w:pPr>
+      <w:r>
+        <w:rPr>
+          <w:lang w:val="en-AU" w:eastAsia="en-AU"/>
+        </w:rPr>
+        <w:t>L</w:t>
+      </w:r>
+      <w:r>
+        <w:rPr>
+          <w:lang w:val="en-AU" w:eastAsia="en-AU"/>
+        </w:rPr>
+        <w:t xml:space="preserve">oad </w:t>
+      </w:r>
+      <w:r>
+        <w:rPr>
+          <w:lang w:val="en-AU" w:eastAsia="en-AU"/>
+        </w:rPr>
+        <w:t>and</w:t>
+      </w:r>
+      <w:r>
+        <w:rPr>
+          <w:lang w:val="en-AU" w:eastAsia="en-AU"/>
+        </w:rPr>
+        <w:t xml:space="preserve"> save user state from/to external file or DB</w:t>
+      </w:r>
+      <w:r>
+        <w:rPr>
+          <w:lang w:val="en-AU" w:eastAsia="en-AU"/>
+        </w:rPr>
+        <w:t>.</w:t>
+      </w:r>
+    </w:p>
+    <w:p>
+      <w:pPr>
+        <w:pStyle w:val="ListParagraph"/>
+        <w:numPr>
+          <w:ilvl w:val="0"/>
+          <w:numId w:val="30"/>
+        </w:numPr>
+        <w:spacing w:line="360" w:lineRule="auto"/>
+        <w:rPr>
+          <w:lang w:val="en-AU" w:eastAsia="en-AU"/>
+        </w:rPr>
+      </w:pPr>
+      <w:r>
+        <w:rPr>
+          <w:lang w:val="en-AU" w:eastAsia="en-AU"/>
+        </w:rPr>
+        <w:t>Easy</w:t>
+      </w:r>
+      <w:r>
+        <w:rPr>
+          <w:lang w:val="en-AU" w:eastAsia="en-AU"/>
+        </w:rPr>
+        <w:t xml:space="preserve"> to</w:t>
+      </w:r>
+      <w:r>
+        <w:rPr>
+          <w:lang w:val="en-AU" w:eastAsia="en-AU"/>
+        </w:rPr>
+        <w:t xml:space="preserve"> create,</w:t>
+      </w:r>
+      <w:r>
+        <w:rPr>
+          <w:lang w:val="en-AU" w:eastAsia="en-AU"/>
+        </w:rPr>
+        <w:t xml:space="preserve"> edit</w:t>
+      </w:r>
+      <w:r>
+        <w:rPr>
+          <w:lang w:val="en-AU" w:eastAsia="en-AU"/>
+        </w:rPr>
+        <w:t xml:space="preserve"> and</w:t>
+      </w:r>
+      <w:r>
+        <w:rPr>
+          <w:lang w:val="en-AU" w:eastAsia="en-AU"/>
+        </w:rPr>
+        <w:t xml:space="preserve"> update</w:t>
+      </w:r>
+      <w:r>
+        <w:rPr>
+          <w:lang w:val="en-AU" w:eastAsia="en-AU"/>
+        </w:rPr>
+        <w:t>.</w:t>
+      </w:r>
+    </w:p>
+    <w:p>
+      <w:pPr>
+        <w:spacing w:line="360" w:lineRule="auto"/>
+        <w:rPr>
+          <w:lang w:val="en-AU" w:eastAsia="en-AU"/>
+        </w:rPr>
+      </w:pPr>
+    </w:p>
+    <w:p>
+      <w:pPr>
+        <w:pStyle w:val="Heading3"/>
+        <w:spacing w:line="360" w:lineRule="auto"/>
+        <w:rPr>
+          <w:rFonts w:asciiTheme="minorHAnsi" w:hAnsiTheme="minorHAnsi"/>
+          <w:b/>
+          <w:bCs/>
+          <w:lang w:val="en-AU" w:eastAsia="en-AU"/>
+        </w:rPr>
+      </w:pPr>
+      <w:r>
+        <w:rPr>
+          <w:rFonts w:asciiTheme="minorHAnsi" w:hAnsiTheme="minorHAnsi"/>
+          <w:b/>
+          <w:bCs/>
+          <w:lang w:val="en-AU" w:eastAsia="en-AU"/>
+        </w:rPr>
+        <w:t xml:space="preserve">Criteria: </w:t>
+      </w:r>
+      <w:r>
+        <w:rPr>
+          <w:rFonts w:asciiTheme="minorHAnsi" w:hAnsiTheme="minorHAnsi"/>
+          <w:b/>
+          <w:bCs/>
+          <w:lang w:val="en-AU" w:eastAsia="en-AU"/>
+        </w:rPr>
+        <w:t xml:space="preserve">Layout </w:t>
+      </w:r>
+      <w:r>
+        <w:rPr>
+          <w:rFonts w:asciiTheme="minorHAnsi" w:hAnsiTheme="minorHAnsi"/>
+          <w:b/>
+          <w:bCs/>
+          <w:lang w:val="en-AU" w:eastAsia="en-AU"/>
+        </w:rPr>
+        <w:t>[D]</w:t>
+      </w:r>
+    </w:p>
+    <w:p>
+      <w:pPr>
+        <w:spacing w:line="360" w:lineRule="auto"/>
+        <w:rPr>
+          <w:color w:val="244061" w:themeColor="accent1" w:themeShade="80"/>
+          <w:lang w:val="en-AU" w:eastAsia="en-AU"/>
+        </w:rPr>
+      </w:pPr>
+      <w:r>
+        <w:rPr>
+          <w:color w:val="244061" w:themeColor="accent1" w:themeShade="80"/>
+          <w:lang w:val="en-AU" w:eastAsia="en-AU"/>
+        </w:rPr>
+        <w:t>[Pass]</w:t>
+      </w:r>
+    </w:p>
+    <w:p>
+      <w:pPr>
+        <w:pStyle w:val="ListParagraph"/>
+        <w:numPr>
+          <w:ilvl w:val="0"/>
+          <w:numId w:val="42"/>
+        </w:numPr>
+        <w:spacing w:line="360" w:lineRule="auto"/>
+        <w:rPr>
+          <w:lang w:val="en-AU" w:eastAsia="en-AU"/>
+        </w:rPr>
+      </w:pPr>
+      <w:r>
+        <w:rPr>
+          <w:lang w:val="en-AU" w:eastAsia="en-AU"/>
+        </w:rPr>
+        <w:t>Your app works in portrait phone mode.</w:t>
+      </w:r>
+    </w:p>
+    <w:p>
+      <w:pPr>
+        <w:spacing w:line="360" w:lineRule="auto"/>
+        <w:rPr>
+          <w:color w:val="244061" w:themeColor="accent1" w:themeShade="80"/>
+          <w:lang w:val="en-AU" w:eastAsia="en-AU"/>
+        </w:rPr>
+      </w:pPr>
+      <w:r>
+        <w:rPr>
+          <w:color w:val="244061" w:themeColor="accent1" w:themeShade="80"/>
+          <w:lang w:val="en-AU" w:eastAsia="en-AU"/>
+        </w:rPr>
+        <w:t>[</w:t>
+      </w:r>
+      <w:r>
+        <w:rPr>
+          <w:color w:val="244061" w:themeColor="accent1" w:themeShade="80"/>
+          <w:lang w:val="en-AU" w:eastAsia="en-AU"/>
+        </w:rPr>
+        <w:t>Credit</w:t>
+      </w:r>
+      <w:r>
+        <w:rPr>
+          <w:color w:val="244061" w:themeColor="accent1" w:themeShade="80"/>
+          <w:lang w:val="en-AU" w:eastAsia="en-AU"/>
+        </w:rPr>
+        <w:t>]</w:t>
+      </w:r>
+    </w:p>
+    <w:p>
+      <w:pPr>
+        <w:pStyle w:val="ListParagraph"/>
+        <w:numPr>
+          <w:ilvl w:val="0"/>
+          <w:numId w:val="42"/>
+        </w:numPr>
+        <w:spacing w:line="360" w:lineRule="auto"/>
+        <w:rPr>
+          <w:lang w:val="en-AU" w:eastAsia="en-AU"/>
+        </w:rPr>
+      </w:pPr>
+      <w:bookmarkStart w:id="1" w:name="_Hlk513979595"/>
+      <w:r>
+        <w:rPr>
+          <w:lang w:val="en-AU" w:eastAsia="en-AU"/>
+        </w:rPr>
+        <w:t>Your app works in both portrait phone, tablet portrait, and tablet landscape mode.</w:t>
+      </w:r>
+    </w:p>
+    <w:bookmarkEnd w:id="1"/>
+    <w:p>
+      <w:pPr>
+        <w:spacing w:line="360" w:lineRule="auto"/>
+        <w:rPr>
+          <w:color w:val="244061" w:themeColor="accent1" w:themeShade="80"/>
+          <w:lang w:val="en-AU" w:eastAsia="en-AU"/>
+        </w:rPr>
+      </w:pPr>
+      <w:r>
+        <w:rPr>
+          <w:color w:val="244061" w:themeColor="accent1" w:themeShade="80"/>
+          <w:lang w:val="en-AU" w:eastAsia="en-AU"/>
+        </w:rPr>
+        <w:t>[</w:t>
+      </w:r>
+      <w:r>
+        <w:rPr>
+          <w:color w:val="244061" w:themeColor="accent1" w:themeShade="80"/>
+          <w:lang w:val="en-AU" w:eastAsia="en-AU"/>
+        </w:rPr>
+        <w:t>Distinction</w:t>
+      </w:r>
+      <w:r>
+        <w:rPr>
+          <w:color w:val="244061" w:themeColor="accent1" w:themeShade="80"/>
+          <w:lang w:val="en-AU" w:eastAsia="en-AU"/>
+        </w:rPr>
+        <w:t>]</w:t>
+      </w:r>
+    </w:p>
+    <w:p>
+      <w:pPr>
+        <w:pStyle w:val="ListParagraph"/>
+        <w:numPr>
+          <w:ilvl w:val="0"/>
+          <w:numId w:val="30"/>
+        </w:numPr>
+        <w:spacing w:line="360" w:lineRule="auto"/>
+        <w:rPr>
+          <w:lang w:val="en-AU" w:eastAsia="en-AU"/>
+        </w:rPr>
+      </w:pPr>
+      <w:r>
+        <w:rPr>
+          <w:lang w:val="en-AU" w:eastAsia="en-AU"/>
+        </w:rPr>
+        <w:t xml:space="preserve">Dynamically adjusts in real-time in orientation </w:t>
+      </w:r>
+      <w:r>
+        <w:rPr>
+          <w:lang w:val="en-AU" w:eastAsia="en-AU"/>
+        </w:rPr>
+        <w:t>and</w:t>
+      </w:r>
+      <w:r>
+        <w:rPr>
+          <w:lang w:val="en-AU" w:eastAsia="en-AU"/>
+        </w:rPr>
+        <w:t xml:space="preserve"> resolution.</w:t>
+      </w:r>
+    </w:p>
+    <w:p>
+      <w:pPr>
+        <w:pStyle w:val="Heading3"/>
+        <w:spacing w:line="360" w:lineRule="auto"/>
+        <w:rPr>
+          <w:rFonts w:asciiTheme="minorHAnsi" w:hAnsiTheme="minorHAnsi"/>
+          <w:b/>
+          <w:bCs/>
+          <w:lang w:val="en-AU" w:eastAsia="en-AU"/>
+        </w:rPr>
+      </w:pPr>
+    </w:p>
+    <w:p>
+      <w:pPr>
+        <w:pStyle w:val="Heading3"/>
+        <w:spacing w:line="360" w:lineRule="auto"/>
+        <w:rPr>
+          <w:rFonts w:asciiTheme="minorHAnsi" w:hAnsiTheme="minorHAnsi"/>
+          <w:b/>
+          <w:bCs/>
+          <w:lang w:val="en-AU" w:eastAsia="en-AU"/>
+        </w:rPr>
+      </w:pPr>
+      <w:r>
+        <w:rPr>
+          <w:rFonts w:asciiTheme="minorHAnsi" w:hAnsiTheme="minorHAnsi"/>
+          <w:b/>
+          <w:bCs/>
+          <w:lang w:val="en-AU" w:eastAsia="en-AU"/>
+        </w:rPr>
+        <w:t xml:space="preserve">Criteria: </w:t>
+      </w:r>
+      <w:r>
+        <w:rPr>
+          <w:rFonts w:asciiTheme="minorHAnsi" w:hAnsiTheme="minorHAnsi"/>
+          <w:b/>
+          <w:bCs/>
+          <w:lang w:val="en-AU" w:eastAsia="en-AU"/>
+        </w:rPr>
+        <w:t>Bugs</w:t>
+      </w:r>
+      <w:r>
+        <w:rPr>
+          <w:rFonts w:asciiTheme="minorHAnsi" w:hAnsiTheme="minorHAnsi"/>
+          <w:b/>
+          <w:bCs/>
+          <w:lang w:val="en-AU" w:eastAsia="en-AU"/>
+        </w:rPr>
+        <w:t xml:space="preserve"> [D]</w:t>
+      </w:r>
+    </w:p>
+    <w:p>
+      <w:pPr>
+        <w:spacing w:line="360" w:lineRule="auto"/>
+        <w:rPr>
+          <w:color w:val="244061" w:themeColor="accent1" w:themeShade="80"/>
+          <w:lang w:val="en-AU" w:eastAsia="en-AU"/>
+        </w:rPr>
+      </w:pPr>
+      <w:r>
+        <w:rPr>
+          <w:color w:val="244061" w:themeColor="accent1" w:themeShade="80"/>
+          <w:lang w:val="en-AU" w:eastAsia="en-AU"/>
+        </w:rPr>
+        <w:t>[Pass]</w:t>
+      </w:r>
+    </w:p>
+    <w:p>
+      <w:pPr>
+        <w:pStyle w:val="ListParagraph"/>
+        <w:numPr>
+          <w:ilvl w:val="0"/>
+          <w:numId w:val="30"/>
+        </w:numPr>
+        <w:spacing w:line="360" w:lineRule="auto"/>
+        <w:rPr>
+          <w:lang w:val="en-AU" w:eastAsia="en-AU"/>
+        </w:rPr>
+      </w:pPr>
+      <w:r>
+        <w:rPr>
+          <w:lang w:val="en-AU" w:eastAsia="en-AU"/>
+        </w:rPr>
+        <w:lastRenderedPageBreak/>
+        <w:t xml:space="preserve">Code gracefully handles all </w:t>
+      </w:r>
+      <w:proofErr w:type="gramStart"/>
+      <w:r>
+        <w:rPr>
+          <w:lang w:val="en-AU" w:eastAsia="en-AU"/>
+        </w:rPr>
+        <w:t>bugs, and</w:t>
+      </w:r>
+      <w:proofErr w:type="gramEnd"/>
+      <w:r>
+        <w:rPr>
+          <w:lang w:val="en-AU" w:eastAsia="en-AU"/>
+        </w:rPr>
+        <w:t xml:space="preserve"> restarts or resumes as appropriate.</w:t>
+      </w:r>
+    </w:p>
+    <w:p>
+      <w:pPr>
+        <w:spacing w:line="360" w:lineRule="auto"/>
+        <w:rPr>
+          <w:color w:val="244061" w:themeColor="accent1" w:themeShade="80"/>
+          <w:lang w:val="en-AU" w:eastAsia="en-AU"/>
+        </w:rPr>
+      </w:pPr>
+      <w:r>
+        <w:rPr>
+          <w:color w:val="244061" w:themeColor="accent1" w:themeShade="80"/>
+          <w:lang w:val="en-AU" w:eastAsia="en-AU"/>
+        </w:rPr>
+        <w:t>[</w:t>
+      </w:r>
+      <w:r>
+        <w:rPr>
+          <w:color w:val="244061" w:themeColor="accent1" w:themeShade="80"/>
+          <w:lang w:val="en-AU" w:eastAsia="en-AU"/>
+        </w:rPr>
+        <w:t>Credit</w:t>
+      </w:r>
+      <w:r>
+        <w:rPr>
+          <w:color w:val="244061" w:themeColor="accent1" w:themeShade="80"/>
+          <w:lang w:val="en-AU" w:eastAsia="en-AU"/>
+        </w:rPr>
+        <w:t>]</w:t>
+      </w:r>
+    </w:p>
+    <w:p>
+      <w:pPr>
+        <w:pStyle w:val="ListParagraph"/>
+        <w:numPr>
+          <w:ilvl w:val="0"/>
+          <w:numId w:val="30"/>
+        </w:numPr>
+        <w:spacing w:line="360" w:lineRule="auto"/>
+        <w:rPr>
+          <w:lang w:val="en-AU" w:eastAsia="en-AU"/>
+        </w:rPr>
+      </w:pPr>
+      <w:r>
+        <w:rPr>
+          <w:lang w:val="en-AU" w:eastAsia="en-AU"/>
+        </w:rPr>
+        <w:t>code also keeps all data safe and saved, as well as captures and details and reports bugs to the end user at a high level.</w:t>
+      </w:r>
+    </w:p>
+    <w:p>
+      <w:pPr>
+        <w:spacing w:line="360" w:lineRule="auto"/>
+        <w:rPr>
+          <w:color w:val="244061" w:themeColor="accent1" w:themeShade="80"/>
+          <w:lang w:val="en-AU" w:eastAsia="en-AU"/>
+        </w:rPr>
+      </w:pPr>
+      <w:r>
+        <w:rPr>
+          <w:color w:val="244061" w:themeColor="accent1" w:themeShade="80"/>
+          <w:lang w:val="en-AU" w:eastAsia="en-AU"/>
+        </w:rPr>
+        <w:t>[</w:t>
+      </w:r>
+      <w:r>
+        <w:rPr>
+          <w:color w:val="244061" w:themeColor="accent1" w:themeShade="80"/>
+          <w:lang w:val="en-AU" w:eastAsia="en-AU"/>
+        </w:rPr>
+        <w:t>Distinction</w:t>
+      </w:r>
+      <w:r>
+        <w:rPr>
+          <w:color w:val="244061" w:themeColor="accent1" w:themeShade="80"/>
+          <w:lang w:val="en-AU" w:eastAsia="en-AU"/>
+        </w:rPr>
+        <w:t>]</w:t>
+      </w:r>
+    </w:p>
+    <w:p>
+      <w:pPr>
+        <w:pStyle w:val="ListParagraph"/>
+        <w:numPr>
+          <w:ilvl w:val="0"/>
+          <w:numId w:val="30"/>
+        </w:numPr>
+        <w:spacing w:line="360" w:lineRule="auto"/>
+        <w:rPr>
+          <w:lang w:val="en-AU" w:eastAsia="en-AU"/>
+        </w:rPr>
+      </w:pPr>
+      <w:r>
+        <w:rPr>
+          <w:lang w:val="en-AU" w:eastAsia="en-AU"/>
+        </w:rPr>
+        <w:t>Your code also keeps a log page, that the end user can access, listing</w:t>
+      </w:r>
+      <w:r>
+        <w:rPr>
+          <w:lang w:val="en-AU" w:eastAsia="en-AU"/>
+        </w:rPr>
+        <w:t xml:space="preserve"> </w:t>
+      </w:r>
+      <w:r>
+        <w:rPr>
+          <w:lang w:val="en-AU" w:eastAsia="en-AU"/>
+        </w:rPr>
+        <w:t>all bugs captured.</w:t>
+      </w:r>
+    </w:p>
+    <w:p>
+      <w:pPr>
+        <w:spacing w:line="360" w:lineRule="auto"/>
+        <w:rPr>
+          <w:lang w:val="en-AU" w:eastAsia="en-AU"/>
+        </w:rPr>
+      </w:pPr>
+    </w:p>
+    <w:p>
+      <w:pPr>
+        <w:pStyle w:val="Heading3"/>
+        <w:spacing w:line="360" w:lineRule="auto"/>
+        <w:rPr>
+          <w:rFonts w:asciiTheme="minorHAnsi" w:hAnsiTheme="minorHAnsi"/>
+          <w:b/>
+          <w:bCs/>
+          <w:lang w:val="en-AU" w:eastAsia="en-AU"/>
+        </w:rPr>
+      </w:pPr>
+      <w:r>
+        <w:rPr>
+          <w:rFonts w:asciiTheme="minorHAnsi" w:hAnsiTheme="minorHAnsi"/>
+          <w:b/>
+          <w:bCs/>
+          <w:lang w:val="en-AU" w:eastAsia="en-AU"/>
+        </w:rPr>
+        <w:t xml:space="preserve">Criteria: </w:t>
+      </w:r>
+      <w:r>
+        <w:rPr>
+          <w:rFonts w:asciiTheme="minorHAnsi" w:hAnsiTheme="minorHAnsi"/>
+          <w:b/>
+          <w:bCs/>
+          <w:lang w:val="en-AU" w:eastAsia="en-AU"/>
+        </w:rPr>
+        <w:t>Readme.md</w:t>
+      </w:r>
+      <w:r>
+        <w:rPr>
+          <w:rFonts w:asciiTheme="minorHAnsi" w:hAnsiTheme="minorHAnsi"/>
+          <w:b/>
+          <w:bCs/>
+          <w:lang w:val="en-AU" w:eastAsia="en-AU"/>
+        </w:rPr>
+        <w:t xml:space="preserve"> [HD]</w:t>
+      </w:r>
+    </w:p>
+    <w:p>
+      <w:pPr>
+        <w:spacing w:line="360" w:lineRule="auto"/>
+        <w:rPr>
+          <w:lang w:val="en-AU" w:eastAsia="en-AU"/>
+        </w:rPr>
+      </w:pPr>
+      <w:r>
+        <w:rPr>
+          <w:color w:val="244061" w:themeColor="accent1" w:themeShade="80"/>
+          <w:lang w:val="en-AU" w:eastAsia="en-AU"/>
+        </w:rPr>
+        <w:sym w:font="Wingdings 2" w:char="F052"/>
+      </w:r>
+      <w:r>
+        <w:rPr>
+          <w:color w:val="244061" w:themeColor="accent1" w:themeShade="80"/>
+          <w:lang w:val="en-AU" w:eastAsia="en-AU"/>
+        </w:rPr>
+        <w:t xml:space="preserve"> </w:t>
+      </w:r>
+      <w:r>
+        <w:rPr>
+          <w:color w:val="244061" w:themeColor="accent1" w:themeShade="80"/>
+          <w:lang w:val="en-AU" w:eastAsia="en-AU"/>
+        </w:rPr>
+        <w:t>[Pass]</w:t>
+      </w:r>
+    </w:p>
+    <w:p>
+      <w:pPr>
+        <w:pStyle w:val="ListParagraph"/>
+        <w:numPr>
+          <w:ilvl w:val="0"/>
+          <w:numId w:val="30"/>
+        </w:numPr>
+        <w:spacing w:line="360" w:lineRule="auto"/>
+        <w:rPr>
+          <w:lang w:val="en-AU" w:eastAsia="en-AU"/>
+        </w:rPr>
+      </w:pPr>
+      <w:r>
+        <w:rPr>
+          <w:lang w:val="en-AU" w:eastAsia="en-AU"/>
+        </w:rPr>
+        <w:t xml:space="preserve">Includes your name, app title, app platform, link to </w:t>
+      </w:r>
+      <w:r>
+        <w:rPr>
+          <w:lang w:val="en-AU" w:eastAsia="en-AU"/>
+        </w:rPr>
+        <w:t>GitHub</w:t>
+      </w:r>
+      <w:r>
+        <w:rPr>
+          <w:lang w:val="en-AU" w:eastAsia="en-AU"/>
+        </w:rPr>
+        <w:t>, and an overview of your app.</w:t>
+      </w:r>
+    </w:p>
+    <w:p>
+      <w:pPr>
+        <w:spacing w:line="360" w:lineRule="auto"/>
+        <w:rPr>
+          <w:lang w:val="en-AU" w:eastAsia="en-AU"/>
+        </w:rPr>
+      </w:pPr>
+      <w:r>
+        <w:rPr>
+          <w:b/>
+          <w:bCs/>
+          <w:lang w:val="en-AU" w:eastAsia="en-AU"/>
+        </w:rPr>
+        <w:t>Evidence:</w:t>
+      </w:r>
+    </w:p>
+    <w:p>
+      <w:pPr>
+        <w:spacing w:line="360" w:lineRule="auto"/>
+        <w:rPr>
+          <w:lang w:val="en-AU" w:eastAsia="en-AU"/>
+        </w:rPr>
+      </w:pPr>
       <w:r>
         <w:rPr>
           <w:noProof/>
         </w:rPr>
         <w:lastRenderedPageBreak/>
         <w:drawing>
-          <wp:inline distT="0" distB="0" distL="0" distR="0" wp14:anchorId="5815BBAE" wp14:editId="15D79390">
-            <wp:extent cx="5270500" cy="4766310"/>
-            <wp:effectExtent l="0" t="0" r="6350" b="0"/>
-            <wp:docPr id="16" name="Picture 16"/>
+          <wp:inline distT="0" distB="0" distL="0" distR="0" wp14:anchorId="1550CE45" wp14:editId="14B473F6">
+            <wp:extent cx="5270500" cy="6086475"/>
+            <wp:effectExtent l="0" t="0" r="6350" b="9525"/>
+            <wp:docPr id="14" name="Picture 14"/>
             <wp:cNvGraphicFramePr>
               <a:graphicFrameLocks xmlns:a="http://schemas.openxmlformats.org/drawingml/2006/main" noChangeAspect="1"/>
             </wp:cNvGraphicFramePr>
@@ -3990,6 +3928,274 @@
                   <pic:spPr>
                     <a:xfrm>
                       <a:off x="0" y="0"/>
+                      <a:ext cx="5270500" cy="6086475"/>
+                    </a:xfrm>
+                    <a:prstGeom prst="rect">
+                      <a:avLst/>
+                    </a:prstGeom>
+                  </pic:spPr>
+                </pic:pic>
+              </a:graphicData>
+            </a:graphic>
+          </wp:inline>
+        </w:drawing>
+      </w:r>
+    </w:p>
+    <w:p>
+      <w:pPr>
+        <w:spacing w:line="360" w:lineRule="auto"/>
+        <w:rPr>
+          <w:color w:val="244061" w:themeColor="accent1" w:themeShade="80"/>
+          <w:lang w:val="en-AU" w:eastAsia="en-AU"/>
+        </w:rPr>
+      </w:pPr>
+      <w:r>
+        <w:rPr>
+          <w:color w:val="244061" w:themeColor="accent1" w:themeShade="80"/>
+          <w:lang w:val="en-AU" w:eastAsia="en-AU"/>
+        </w:rPr>
+        <w:sym w:font="Wingdings 2" w:char="F052"/>
+      </w:r>
+      <w:r>
+        <w:rPr>
+          <w:color w:val="244061" w:themeColor="accent1" w:themeShade="80"/>
+          <w:lang w:val="en-AU" w:eastAsia="en-AU"/>
+        </w:rPr>
+        <w:t xml:space="preserve"> </w:t>
+      </w:r>
+      <w:r>
+        <w:rPr>
+          <w:color w:val="244061" w:themeColor="accent1" w:themeShade="80"/>
+          <w:lang w:val="en-AU" w:eastAsia="en-AU"/>
+        </w:rPr>
+        <w:t>[</w:t>
+      </w:r>
+      <w:r>
+        <w:rPr>
+          <w:color w:val="244061" w:themeColor="accent1" w:themeShade="80"/>
+          <w:lang w:val="en-AU" w:eastAsia="en-AU"/>
+        </w:rPr>
+        <w:t>Credit</w:t>
+      </w:r>
+      <w:r>
+        <w:rPr>
+          <w:color w:val="244061" w:themeColor="accent1" w:themeShade="80"/>
+          <w:lang w:val="en-AU" w:eastAsia="en-AU"/>
+        </w:rPr>
+        <w:t>]</w:t>
+      </w:r>
+    </w:p>
+    <w:p>
+      <w:pPr>
+        <w:pStyle w:val="ListParagraph"/>
+        <w:numPr>
+          <w:ilvl w:val="0"/>
+          <w:numId w:val="30"/>
+        </w:numPr>
+        <w:spacing w:line="360" w:lineRule="auto"/>
+        <w:rPr>
+          <w:lang w:val="en-AU" w:eastAsia="en-AU"/>
+        </w:rPr>
+      </w:pPr>
+      <w:r>
+        <w:rPr>
+          <w:lang w:val="en-AU" w:eastAsia="en-AU"/>
+        </w:rPr>
+        <w:t>Includes an explanation of major features.</w:t>
+      </w:r>
+    </w:p>
+    <w:p>
+      <w:pPr>
+        <w:spacing w:line="360" w:lineRule="auto"/>
+        <w:rPr>
+          <w:lang w:val="en-AU" w:eastAsia="en-AU"/>
+        </w:rPr>
+      </w:pPr>
+      <w:r>
+        <w:rPr>
+          <w:b/>
+          <w:bCs/>
+          <w:lang w:val="en-AU" w:eastAsia="en-AU"/>
+        </w:rPr>
+        <w:t>Evidence:</w:t>
+      </w:r>
+    </w:p>
+    <w:p>
+      <w:pPr>
+        <w:spacing w:line="360" w:lineRule="auto"/>
+        <w:rPr>
+          <w:lang w:val="en-AU" w:eastAsia="en-AU"/>
+        </w:rPr>
+      </w:pPr>
+      <w:r>
+        <w:rPr>
+          <w:noProof/>
+        </w:rPr>
+        <w:lastRenderedPageBreak/>
+        <w:drawing>
+          <wp:inline distT="0" distB="0" distL="0" distR="0" wp14:anchorId="3431D1EE" wp14:editId="7A2646E5">
+            <wp:extent cx="5270500" cy="2694305"/>
+            <wp:effectExtent l="0" t="0" r="6350" b="0"/>
+            <wp:docPr id="15" name="Picture 15"/>
+            <wp:cNvGraphicFramePr>
+              <a:graphicFrameLocks xmlns:a="http://schemas.openxmlformats.org/drawingml/2006/main" noChangeAspect="1"/>
+            </wp:cNvGraphicFramePr>
+            <a:graphic xmlns:a="http://schemas.openxmlformats.org/drawingml/2006/main">
+              <a:graphicData uri="http://schemas.openxmlformats.org/drawingml/2006/picture">
+                <pic:pic xmlns:pic="http://schemas.openxmlformats.org/drawingml/2006/picture">
+                  <pic:nvPicPr>
+                    <pic:cNvPr id="1" name=""/>
+                    <pic:cNvPicPr/>
+                  </pic:nvPicPr>
+                  <pic:blipFill>
+                    <a:blip r:embed="rId24"/>
+                    <a:stretch>
+                      <a:fillRect/>
+                    </a:stretch>
+                  </pic:blipFill>
+                  <pic:spPr>
+                    <a:xfrm>
+                      <a:off x="0" y="0"/>
+                      <a:ext cx="5270500" cy="2694305"/>
+                    </a:xfrm>
+                    <a:prstGeom prst="rect">
+                      <a:avLst/>
+                    </a:prstGeom>
+                  </pic:spPr>
+                </pic:pic>
+              </a:graphicData>
+            </a:graphic>
+          </wp:inline>
+        </w:drawing>
+      </w:r>
+    </w:p>
+    <w:p>
+      <w:pPr>
+        <w:spacing w:line="360" w:lineRule="auto"/>
+        <w:rPr>
+          <w:color w:val="244061" w:themeColor="accent1" w:themeShade="80"/>
+          <w:lang w:val="en-AU" w:eastAsia="en-AU"/>
+        </w:rPr>
+      </w:pPr>
+      <w:r>
+        <w:rPr>
+          <w:color w:val="244061" w:themeColor="accent1" w:themeShade="80"/>
+          <w:lang w:val="en-AU" w:eastAsia="en-AU"/>
+        </w:rPr>
+        <w:sym w:font="Wingdings 2" w:char="F052"/>
+      </w:r>
+      <w:r>
+        <w:rPr>
+          <w:color w:val="244061" w:themeColor="accent1" w:themeShade="80"/>
+          <w:lang w:val="en-AU" w:eastAsia="en-AU"/>
+        </w:rPr>
+        <w:t xml:space="preserve"> </w:t>
+      </w:r>
+      <w:r>
+        <w:rPr>
+          <w:color w:val="244061" w:themeColor="accent1" w:themeShade="80"/>
+          <w:lang w:val="en-AU" w:eastAsia="en-AU"/>
+        </w:rPr>
+        <w:t>[</w:t>
+      </w:r>
+      <w:r>
+        <w:rPr>
+          <w:color w:val="244061" w:themeColor="accent1" w:themeShade="80"/>
+          <w:lang w:val="en-AU" w:eastAsia="en-AU"/>
+        </w:rPr>
+        <w:t>High Distinction</w:t>
+      </w:r>
+      <w:r>
+        <w:rPr>
+          <w:color w:val="244061" w:themeColor="accent1" w:themeShade="80"/>
+          <w:lang w:val="en-AU" w:eastAsia="en-AU"/>
+        </w:rPr>
+        <w:t>]</w:t>
+      </w:r>
+    </w:p>
+    <w:p>
+      <w:pPr>
+        <w:pStyle w:val="ListParagraph"/>
+        <w:numPr>
+          <w:ilvl w:val="0"/>
+          <w:numId w:val="35"/>
+        </w:numPr>
+        <w:spacing w:line="360" w:lineRule="auto"/>
+        <w:rPr>
+          <w:lang w:val="en-AU" w:eastAsia="en-AU"/>
+        </w:rPr>
+      </w:pPr>
+      <w:r>
+        <w:rPr>
+          <w:lang w:val="en-AU" w:eastAsia="en-AU"/>
+        </w:rPr>
+        <w:t>Includes an API reference of major public classes and methods</w:t>
+      </w:r>
+      <w:r>
+        <w:rPr>
+          <w:lang w:val="en-AU" w:eastAsia="en-AU"/>
+        </w:rPr>
+        <w:t xml:space="preserve"> so that other developers can take over the project. </w:t>
+      </w:r>
+    </w:p>
+    <w:p>
+      <w:pPr>
+        <w:spacing w:line="360" w:lineRule="auto"/>
+        <w:rPr>
+          <w:b/>
+          <w:bCs/>
+          <w:lang w:val="en-AU" w:eastAsia="en-AU"/>
+        </w:rPr>
+      </w:pPr>
+      <w:r>
+        <w:rPr>
+          <w:b/>
+          <w:bCs/>
+          <w:lang w:val="en-AU" w:eastAsia="en-AU"/>
+        </w:rPr>
+        <w:t>Evidence:</w:t>
+      </w:r>
+    </w:p>
+    <w:p>
+      <w:pPr>
+        <w:pStyle w:val="Heading3"/>
+        <w:spacing w:line="360" w:lineRule="auto"/>
+        <w:rPr>
+          <w:rFonts w:asciiTheme="minorHAnsi" w:hAnsiTheme="minorHAnsi"/>
+          <w:b/>
+          <w:bCs/>
+          <w:lang w:val="en-AU" w:eastAsia="en-AU"/>
+        </w:rPr>
+      </w:pPr>
+      <w:r>
+        <w:rPr>
+          <w:noProof/>
+        </w:rPr>
+        <w:lastRenderedPageBreak/>
+        <w:drawing>
+          <wp:inline distT="0" distB="0" distL="0" distR="0" wp14:anchorId="5815BBAE" wp14:editId="15D79390">
+            <wp:extent cx="5270500" cy="4766310"/>
+            <wp:effectExtent l="0" t="0" r="6350" b="0"/>
+            <wp:docPr id="16" name="Picture 16"/>
+            <wp:cNvGraphicFramePr>
+              <a:graphicFrameLocks xmlns:a="http://schemas.openxmlformats.org/drawingml/2006/main" noChangeAspect="1"/>
+            </wp:cNvGraphicFramePr>
+            <a:graphic xmlns:a="http://schemas.openxmlformats.org/drawingml/2006/main">
+              <a:graphicData uri="http://schemas.openxmlformats.org/drawingml/2006/picture">
+                <pic:pic xmlns:pic="http://schemas.openxmlformats.org/drawingml/2006/picture">
+                  <pic:nvPicPr>
+                    <pic:cNvPr id="1" name=""/>
+                    <pic:cNvPicPr/>
+                  </pic:nvPicPr>
+                  <pic:blipFill>
+                    <a:blip r:embed="rId25"/>
+                    <a:stretch>
+                      <a:fillRect/>
+                    </a:stretch>
+                  </pic:blipFill>
+                  <pic:spPr>
+                    <a:xfrm>
+                      <a:off x="0" y="0"/>
                       <a:ext cx="5270500" cy="4766310"/>
                     </a:xfrm>
                     <a:prstGeom prst="rect">
@@ -4015,7 +4221,7 @@
         </w:rPr>
         <w:t xml:space="preserve">Link: </w:t>
       </w:r>
-      <w:hyperlink r:id="rId24" w:history="1">
+      <w:hyperlink r:id="rId26" w:history="1">
         <w:r>
           <w:rPr>
             <w:rStyle w:val="Hyperlink"/>
@@ -4565,7 +4771,7 @@
       </w:pPr>
     </w:p>
     <w:sectPr>
-      <w:footerReference w:type="default" r:id="rId25"/>
+      <w:footerReference w:type="default" r:id="rId27"/>
       <w:pgSz w:w="11900" w:h="16840"/>
       <w:pgMar w:top="1440" w:right="1800" w:bottom="1440" w:left="1800" w:header="708" w:footer="708" w:gutter="0"/>
       <w:cols w:space="708"/>
@@ -10832,7 +11038,7 @@
 </file>
 
 <file path=customXml/itemProps1.xml><?xml version="1.0" encoding="utf-8"?>
-<ds:datastoreItem xmlns:ds="http://schemas.openxmlformats.org/officeDocument/2006/customXml" ds:itemID="{ACE56BC6-6038-45CC-B106-5B18633B065E}">
+<ds:datastoreItem xmlns:ds="http://schemas.openxmlformats.org/officeDocument/2006/customXml" ds:itemID="{8484753A-8780-46A4-8E10-AF1B62D4A639}">
   <ds:schemaRefs>
     <ds:schemaRef ds:uri="http://schemas.openxmlformats.org/officeDocument/2006/bibliography"/>
   </ds:schemaRefs>

</xml_diff>